<commit_message>
insert use case graph and research
</commit_message>
<xml_diff>
--- a/UIPrototype/Vision文档.docx
+++ b/UIPrototype/Vision文档.docx
@@ -29,7 +29,20 @@
         <w:rPr>
           <w:rFonts w:hint="eastAsia" w:ascii="Arial" w:hAnsi="Arial"/>
         </w:rPr>
-        <w:t>&lt;类chatshare多模态平台&gt;</w:t>
+        <w:t>&lt;类chatshare</w:t>
+      </w:r>
+      <w:r>
+        <w:rPr>
+          <w:rFonts w:hint="eastAsia" w:ascii="Arial" w:hAnsi="Arial"/>
+          <w:lang w:val="en-US" w:eastAsia="zh-CN"/>
+        </w:rPr>
+        <w:t>跨</w:t>
+      </w:r>
+      <w:r>
+        <w:rPr>
+          <w:rFonts w:hint="eastAsia" w:ascii="Arial" w:hAnsi="Arial"/>
+        </w:rPr>
+        <w:t>模态平台&gt;</w:t>
       </w:r>
       <w:r>
         <w:rPr>
@@ -673,7 +686,7 @@
         <w:fldChar w:fldCharType="begin"/>
       </w:r>
       <w:r>
-        <w:instrText xml:space="preserve"> PAGEREF _Toc8107 \h </w:instrText>
+        <w:instrText xml:space="preserve"> PAGEREF _Toc29302 \h </w:instrText>
       </w:r>
       <w:r>
         <w:fldChar w:fldCharType="separate"/>
@@ -708,7 +721,7 @@
         <w:fldChar w:fldCharType="begin"/>
       </w:r>
       <w:r>
-        <w:instrText xml:space="preserve"> PAGEREF _Toc29439 \h </w:instrText>
+        <w:instrText xml:space="preserve"> PAGEREF _Toc3396 \h </w:instrText>
       </w:r>
       <w:r>
         <w:fldChar w:fldCharType="separate"/>
@@ -743,7 +756,7 @@
         <w:fldChar w:fldCharType="begin"/>
       </w:r>
       <w:r>
-        <w:instrText xml:space="preserve"> PAGEREF _Toc5030 \h </w:instrText>
+        <w:instrText xml:space="preserve"> PAGEREF _Toc28153 \h </w:instrText>
       </w:r>
       <w:r>
         <w:fldChar w:fldCharType="separate"/>
@@ -778,7 +791,7 @@
         <w:fldChar w:fldCharType="begin"/>
       </w:r>
       <w:r>
-        <w:instrText xml:space="preserve"> PAGEREF _Toc15736 \h </w:instrText>
+        <w:instrText xml:space="preserve"> PAGEREF _Toc20461 \h </w:instrText>
       </w:r>
       <w:r>
         <w:fldChar w:fldCharType="separate"/>
@@ -813,7 +826,7 @@
         <w:fldChar w:fldCharType="begin"/>
       </w:r>
       <w:r>
-        <w:instrText xml:space="preserve"> PAGEREF _Toc18847 \h </w:instrText>
+        <w:instrText xml:space="preserve"> PAGEREF _Toc6023 \h </w:instrText>
       </w:r>
       <w:r>
         <w:fldChar w:fldCharType="separate"/>
@@ -848,7 +861,7 @@
         <w:fldChar w:fldCharType="begin"/>
       </w:r>
       <w:r>
-        <w:instrText xml:space="preserve"> PAGEREF _Toc16772 \h </w:instrText>
+        <w:instrText xml:space="preserve"> PAGEREF _Toc19265 \h </w:instrText>
       </w:r>
       <w:r>
         <w:fldChar w:fldCharType="separate"/>
@@ -883,7 +896,7 @@
         <w:fldChar w:fldCharType="begin"/>
       </w:r>
       <w:r>
-        <w:instrText xml:space="preserve"> PAGEREF _Toc6455 \h </w:instrText>
+        <w:instrText xml:space="preserve"> PAGEREF _Toc22443 \h </w:instrText>
       </w:r>
       <w:r>
         <w:fldChar w:fldCharType="separate"/>
@@ -918,7 +931,7 @@
         <w:fldChar w:fldCharType="begin"/>
       </w:r>
       <w:r>
-        <w:instrText xml:space="preserve"> PAGEREF _Toc22187 \h </w:instrText>
+        <w:instrText xml:space="preserve"> PAGEREF _Toc9750 \h </w:instrText>
       </w:r>
       <w:r>
         <w:fldChar w:fldCharType="separate"/>
@@ -954,7 +967,7 @@
         <w:fldChar w:fldCharType="begin"/>
       </w:r>
       <w:r>
-        <w:instrText xml:space="preserve"> PAGEREF _Toc2198 \h </w:instrText>
+        <w:instrText xml:space="preserve"> PAGEREF _Toc24718 \h </w:instrText>
       </w:r>
       <w:r>
         <w:fldChar w:fldCharType="separate"/>
@@ -989,7 +1002,7 @@
         <w:fldChar w:fldCharType="begin"/>
       </w:r>
       <w:r>
-        <w:instrText xml:space="preserve"> PAGEREF _Toc19501 \h </w:instrText>
+        <w:instrText xml:space="preserve"> PAGEREF _Toc32241 \h </w:instrText>
       </w:r>
       <w:r>
         <w:fldChar w:fldCharType="separate"/>
@@ -1024,7 +1037,7 @@
         <w:fldChar w:fldCharType="begin"/>
       </w:r>
       <w:r>
-        <w:instrText xml:space="preserve"> PAGEREF _Toc27860 \h </w:instrText>
+        <w:instrText xml:space="preserve"> PAGEREF _Toc17813 \h </w:instrText>
       </w:r>
       <w:r>
         <w:fldChar w:fldCharType="separate"/>
@@ -1059,7 +1072,7 @@
         <w:fldChar w:fldCharType="begin"/>
       </w:r>
       <w:r>
-        <w:instrText xml:space="preserve"> PAGEREF _Toc8783 \h </w:instrText>
+        <w:instrText xml:space="preserve"> PAGEREF _Toc15540 \h </w:instrText>
       </w:r>
       <w:r>
         <w:fldChar w:fldCharType="separate"/>
@@ -1094,7 +1107,7 @@
         <w:fldChar w:fldCharType="begin"/>
       </w:r>
       <w:r>
-        <w:instrText xml:space="preserve"> PAGEREF _Toc28284 \h </w:instrText>
+        <w:instrText xml:space="preserve"> PAGEREF _Toc9448 \h </w:instrText>
       </w:r>
       <w:r>
         <w:fldChar w:fldCharType="separate"/>
@@ -1138,13 +1151,13 @@
         <w:fldChar w:fldCharType="begin"/>
       </w:r>
       <w:r>
-        <w:instrText xml:space="preserve"> PAGEREF _Toc27461 \h </w:instrText>
+        <w:instrText xml:space="preserve"> PAGEREF _Toc7301 \h </w:instrText>
       </w:r>
       <w:r>
         <w:fldChar w:fldCharType="separate"/>
       </w:r>
       <w:r>
-        <w:t>6</w:t>
+        <w:t>7</w:t>
       </w:r>
       <w:r>
         <w:fldChar w:fldCharType="end"/>
@@ -1173,7 +1186,7 @@
         <w:fldChar w:fldCharType="begin"/>
       </w:r>
       <w:r>
-        <w:instrText xml:space="preserve"> PAGEREF _Toc7019 \h </w:instrText>
+        <w:instrText xml:space="preserve"> PAGEREF _Toc6700 \h </w:instrText>
       </w:r>
       <w:r>
         <w:fldChar w:fldCharType="separate"/>
@@ -1212,7 +1225,7 @@
         <w:fldChar w:fldCharType="begin"/>
       </w:r>
       <w:r>
-        <w:instrText xml:space="preserve"> PAGEREF _Toc30761 \h </w:instrText>
+        <w:instrText xml:space="preserve"> PAGEREF _Toc21552 \h </w:instrText>
       </w:r>
       <w:r>
         <w:fldChar w:fldCharType="separate"/>
@@ -1223,6 +1236,8 @@
       <w:r>
         <w:fldChar w:fldCharType="end"/>
       </w:r>
+      <w:bookmarkStart w:id="96" w:name="_GoBack"/>
+      <w:bookmarkEnd w:id="96"/>
     </w:p>
     <w:p>
       <w:pPr>
@@ -1251,7 +1266,7 @@
         <w:fldChar w:fldCharType="begin"/>
       </w:r>
       <w:r>
-        <w:instrText xml:space="preserve"> PAGEREF _Toc23256 \h </w:instrText>
+        <w:instrText xml:space="preserve"> PAGEREF _Toc11244 \h </w:instrText>
       </w:r>
       <w:r>
         <w:fldChar w:fldCharType="separate"/>
@@ -1286,7 +1301,7 @@
         <w:fldChar w:fldCharType="begin"/>
       </w:r>
       <w:r>
-        <w:instrText xml:space="preserve"> PAGEREF _Toc19390 \h </w:instrText>
+        <w:instrText xml:space="preserve"> PAGEREF _Toc30543 \h </w:instrText>
       </w:r>
       <w:r>
         <w:fldChar w:fldCharType="separate"/>
@@ -1321,7 +1336,7 @@
         <w:fldChar w:fldCharType="begin"/>
       </w:r>
       <w:r>
-        <w:instrText xml:space="preserve"> PAGEREF _Toc10453 \h </w:instrText>
+        <w:instrText xml:space="preserve"> PAGEREF _Toc12689 \h </w:instrText>
       </w:r>
       <w:r>
         <w:fldChar w:fldCharType="separate"/>
@@ -1356,13 +1371,13 @@
         <w:fldChar w:fldCharType="begin"/>
       </w:r>
       <w:r>
-        <w:instrText xml:space="preserve"> PAGEREF _Toc15046 \h </w:instrText>
+        <w:instrText xml:space="preserve"> PAGEREF _Toc12539 \h </w:instrText>
       </w:r>
       <w:r>
         <w:fldChar w:fldCharType="separate"/>
       </w:r>
       <w:r>
-        <w:t>7</w:t>
+        <w:t>8</w:t>
       </w:r>
       <w:r>
         <w:fldChar w:fldCharType="end"/>
@@ -1391,13 +1406,13 @@
         <w:fldChar w:fldCharType="begin"/>
       </w:r>
       <w:r>
-        <w:instrText xml:space="preserve"> PAGEREF _Toc18883 \h </w:instrText>
+        <w:instrText xml:space="preserve"> PAGEREF _Toc24025 \h </w:instrText>
       </w:r>
       <w:r>
         <w:fldChar w:fldCharType="separate"/>
       </w:r>
       <w:r>
-        <w:t>7</w:t>
+        <w:t>8</w:t>
       </w:r>
       <w:r>
         <w:fldChar w:fldCharType="end"/>
@@ -1426,7 +1441,7 @@
         <w:fldChar w:fldCharType="begin"/>
       </w:r>
       <w:r>
-        <w:instrText xml:space="preserve"> PAGEREF _Toc19726 \h </w:instrText>
+        <w:instrText xml:space="preserve"> PAGEREF _Toc29918 \h </w:instrText>
       </w:r>
       <w:r>
         <w:fldChar w:fldCharType="separate"/>
@@ -1464,7 +1479,7 @@
         <w:fldChar w:fldCharType="begin"/>
       </w:r>
       <w:r>
-        <w:instrText xml:space="preserve"> PAGEREF _Toc30299 \h </w:instrText>
+        <w:instrText xml:space="preserve"> PAGEREF _Toc14881 \h </w:instrText>
       </w:r>
       <w:r>
         <w:fldChar w:fldCharType="separate"/>
@@ -1502,7 +1517,7 @@
         <w:fldChar w:fldCharType="begin"/>
       </w:r>
       <w:r>
-        <w:instrText xml:space="preserve"> PAGEREF _Toc21783 \h </w:instrText>
+        <w:instrText xml:space="preserve"> PAGEREF _Toc25040 \h </w:instrText>
       </w:r>
       <w:r>
         <w:fldChar w:fldCharType="separate"/>
@@ -1540,7 +1555,7 @@
         <w:fldChar w:fldCharType="begin"/>
       </w:r>
       <w:r>
-        <w:instrText xml:space="preserve"> PAGEREF _Toc3180 \h </w:instrText>
+        <w:instrText xml:space="preserve"> PAGEREF _Toc268 \h </w:instrText>
       </w:r>
       <w:r>
         <w:fldChar w:fldCharType="separate"/>
@@ -1579,7 +1594,7 @@
         <w:fldChar w:fldCharType="begin"/>
       </w:r>
       <w:r>
-        <w:instrText xml:space="preserve"> PAGEREF _Toc383 \h </w:instrText>
+        <w:instrText xml:space="preserve"> PAGEREF _Toc10859 \h </w:instrText>
       </w:r>
       <w:r>
         <w:fldChar w:fldCharType="separate"/>
@@ -1618,7 +1633,7 @@
         <w:fldChar w:fldCharType="begin"/>
       </w:r>
       <w:r>
-        <w:instrText xml:space="preserve"> PAGEREF _Toc20477 \h </w:instrText>
+        <w:instrText xml:space="preserve"> PAGEREF _Toc31560 \h </w:instrText>
       </w:r>
       <w:r>
         <w:fldChar w:fldCharType="separate"/>
@@ -1657,7 +1672,7 @@
         <w:fldChar w:fldCharType="begin"/>
       </w:r>
       <w:r>
-        <w:instrText xml:space="preserve"> PAGEREF _Toc7822 \h </w:instrText>
+        <w:instrText xml:space="preserve"> PAGEREF _Toc15162 \h </w:instrText>
       </w:r>
       <w:r>
         <w:fldChar w:fldCharType="separate"/>
@@ -1696,7 +1711,7 @@
         <w:fldChar w:fldCharType="begin"/>
       </w:r>
       <w:r>
-        <w:instrText xml:space="preserve"> PAGEREF _Toc31530 \h </w:instrText>
+        <w:instrText xml:space="preserve"> PAGEREF _Toc22391 \h </w:instrText>
       </w:r>
       <w:r>
         <w:fldChar w:fldCharType="separate"/>
@@ -1735,7 +1750,7 @@
         <w:fldChar w:fldCharType="begin"/>
       </w:r>
       <w:r>
-        <w:instrText xml:space="preserve"> PAGEREF _Toc26904 \h </w:instrText>
+        <w:instrText xml:space="preserve"> PAGEREF _Toc21364 \h </w:instrText>
       </w:r>
       <w:r>
         <w:fldChar w:fldCharType="separate"/>
@@ -1774,7 +1789,7 @@
         <w:fldChar w:fldCharType="begin"/>
       </w:r>
       <w:r>
-        <w:instrText xml:space="preserve"> PAGEREF _Toc15867 \h </w:instrText>
+        <w:instrText xml:space="preserve"> PAGEREF _Toc32405 \h </w:instrText>
       </w:r>
       <w:r>
         <w:fldChar w:fldCharType="separate"/>
@@ -1813,13 +1828,13 @@
         <w:fldChar w:fldCharType="begin"/>
       </w:r>
       <w:r>
-        <w:instrText xml:space="preserve"> PAGEREF _Toc9601 \h </w:instrText>
+        <w:instrText xml:space="preserve"> PAGEREF _Toc11351 \h </w:instrText>
       </w:r>
       <w:r>
         <w:fldChar w:fldCharType="separate"/>
       </w:r>
       <w:r>
-        <w:t>8</w:t>
+        <w:t>9</w:t>
       </w:r>
       <w:r>
         <w:fldChar w:fldCharType="end"/>
@@ -1852,13 +1867,13 @@
         <w:fldChar w:fldCharType="begin"/>
       </w:r>
       <w:r>
-        <w:instrText xml:space="preserve"> PAGEREF _Toc13776 \h </w:instrText>
+        <w:instrText xml:space="preserve"> PAGEREF _Toc12366 \h </w:instrText>
       </w:r>
       <w:r>
         <w:fldChar w:fldCharType="separate"/>
       </w:r>
       <w:r>
-        <w:t>8</w:t>
+        <w:t>9</w:t>
       </w:r>
       <w:r>
         <w:fldChar w:fldCharType="end"/>
@@ -1891,13 +1906,13 @@
         <w:fldChar w:fldCharType="begin"/>
       </w:r>
       <w:r>
-        <w:instrText xml:space="preserve"> PAGEREF _Toc1007 \h </w:instrText>
+        <w:instrText xml:space="preserve"> PAGEREF _Toc27814 \h </w:instrText>
       </w:r>
       <w:r>
         <w:fldChar w:fldCharType="separate"/>
       </w:r>
       <w:r>
-        <w:t>8</w:t>
+        <w:t>9</w:t>
       </w:r>
       <w:r>
         <w:fldChar w:fldCharType="end"/>
@@ -1930,13 +1945,13 @@
         <w:fldChar w:fldCharType="begin"/>
       </w:r>
       <w:r>
-        <w:instrText xml:space="preserve"> PAGEREF _Toc24924 \h </w:instrText>
+        <w:instrText xml:space="preserve"> PAGEREF _Toc20244 \h </w:instrText>
       </w:r>
       <w:r>
         <w:fldChar w:fldCharType="separate"/>
       </w:r>
       <w:r>
-        <w:t>8</w:t>
+        <w:t>9</w:t>
       </w:r>
       <w:r>
         <w:fldChar w:fldCharType="end"/>
@@ -1969,13 +1984,13 @@
         <w:fldChar w:fldCharType="begin"/>
       </w:r>
       <w:r>
-        <w:instrText xml:space="preserve"> PAGEREF _Toc25320 \h </w:instrText>
+        <w:instrText xml:space="preserve"> PAGEREF _Toc20699 \h </w:instrText>
       </w:r>
       <w:r>
         <w:fldChar w:fldCharType="separate"/>
       </w:r>
       <w:r>
-        <w:t>8</w:t>
+        <w:t>9</w:t>
       </w:r>
       <w:r>
         <w:fldChar w:fldCharType="end"/>
@@ -2008,13 +2023,13 @@
         <w:fldChar w:fldCharType="begin"/>
       </w:r>
       <w:r>
-        <w:instrText xml:space="preserve"> PAGEREF _Toc32066 \h </w:instrText>
+        <w:instrText xml:space="preserve"> PAGEREF _Toc16899 \h </w:instrText>
       </w:r>
       <w:r>
         <w:fldChar w:fldCharType="separate"/>
       </w:r>
       <w:r>
-        <w:t>8</w:t>
+        <w:t>9</w:t>
       </w:r>
       <w:r>
         <w:fldChar w:fldCharType="end"/>
@@ -2043,13 +2058,13 @@
         <w:fldChar w:fldCharType="begin"/>
       </w:r>
       <w:r>
-        <w:instrText xml:space="preserve"> PAGEREF _Toc19429 \h </w:instrText>
+        <w:instrText xml:space="preserve"> PAGEREF _Toc30208 \h </w:instrText>
       </w:r>
       <w:r>
         <w:fldChar w:fldCharType="separate"/>
       </w:r>
       <w:r>
-        <w:t>8</w:t>
+        <w:t>9</w:t>
       </w:r>
       <w:r>
         <w:fldChar w:fldCharType="end"/>
@@ -2078,7 +2093,7 @@
         <w:fldChar w:fldCharType="begin"/>
       </w:r>
       <w:r>
-        <w:instrText xml:space="preserve"> PAGEREF _Toc22228 \h </w:instrText>
+        <w:instrText xml:space="preserve"> PAGEREF _Toc17112 \h </w:instrText>
       </w:r>
       <w:r>
         <w:fldChar w:fldCharType="separate"/>
@@ -2117,7 +2132,7 @@
         <w:fldChar w:fldCharType="begin"/>
       </w:r>
       <w:r>
-        <w:instrText xml:space="preserve"> PAGEREF _Toc8627 \h </w:instrText>
+        <w:instrText xml:space="preserve"> PAGEREF _Toc25687 \h </w:instrText>
       </w:r>
       <w:r>
         <w:fldChar w:fldCharType="separate"/>
@@ -2163,13 +2178,13 @@
         <w:fldChar w:fldCharType="begin"/>
       </w:r>
       <w:r>
-        <w:instrText xml:space="preserve"> PAGEREF _Toc19839 \h </w:instrText>
+        <w:instrText xml:space="preserve"> PAGEREF _Toc24693 \h </w:instrText>
       </w:r>
       <w:r>
         <w:fldChar w:fldCharType="separate"/>
       </w:r>
       <w:r>
-        <w:t>9</w:t>
+        <w:t>10</w:t>
       </w:r>
       <w:r>
         <w:fldChar w:fldCharType="end"/>
@@ -2202,13 +2217,13 @@
         <w:fldChar w:fldCharType="begin"/>
       </w:r>
       <w:r>
-        <w:instrText xml:space="preserve"> PAGEREF _Toc30352 \h </w:instrText>
+        <w:instrText xml:space="preserve"> PAGEREF _Toc8246 \h </w:instrText>
       </w:r>
       <w:r>
         <w:fldChar w:fldCharType="separate"/>
       </w:r>
       <w:r>
-        <w:t>9</w:t>
+        <w:t>10</w:t>
       </w:r>
       <w:r>
         <w:fldChar w:fldCharType="end"/>
@@ -2241,13 +2256,13 @@
         <w:fldChar w:fldCharType="begin"/>
       </w:r>
       <w:r>
-        <w:instrText xml:space="preserve"> PAGEREF _Toc16619 \h </w:instrText>
+        <w:instrText xml:space="preserve"> PAGEREF _Toc727 \h </w:instrText>
       </w:r>
       <w:r>
         <w:fldChar w:fldCharType="separate"/>
       </w:r>
       <w:r>
-        <w:t>9</w:t>
+        <w:t>10</w:t>
       </w:r>
       <w:r>
         <w:fldChar w:fldCharType="end"/>
@@ -2280,13 +2295,13 @@
         <w:fldChar w:fldCharType="begin"/>
       </w:r>
       <w:r>
-        <w:instrText xml:space="preserve"> PAGEREF _Toc28769 \h </w:instrText>
+        <w:instrText xml:space="preserve"> PAGEREF _Toc31420 \h </w:instrText>
       </w:r>
       <w:r>
         <w:fldChar w:fldCharType="separate"/>
       </w:r>
       <w:r>
-        <w:t>9</w:t>
+        <w:t>10</w:t>
       </w:r>
       <w:r>
         <w:fldChar w:fldCharType="end"/>
@@ -2315,13 +2330,13 @@
         <w:fldChar w:fldCharType="begin"/>
       </w:r>
       <w:r>
-        <w:instrText xml:space="preserve"> PAGEREF _Toc22751 \h </w:instrText>
+        <w:instrText xml:space="preserve"> PAGEREF _Toc25445 \h </w:instrText>
       </w:r>
       <w:r>
         <w:fldChar w:fldCharType="separate"/>
       </w:r>
       <w:r>
-        <w:t>9</w:t>
+        <w:t>10</w:t>
       </w:r>
       <w:r>
         <w:fldChar w:fldCharType="end"/>
@@ -2350,7 +2365,7 @@
         <w:fldChar w:fldCharType="begin"/>
       </w:r>
       <w:r>
-        <w:instrText xml:space="preserve"> PAGEREF _Toc4985 \h </w:instrText>
+        <w:instrText xml:space="preserve"> PAGEREF _Toc26963 \h </w:instrText>
       </w:r>
       <w:r>
         <w:fldChar w:fldCharType="separate"/>
@@ -2385,7 +2400,7 @@
         <w:fldChar w:fldCharType="begin"/>
       </w:r>
       <w:r>
-        <w:instrText xml:space="preserve"> PAGEREF _Toc15708 \h </w:instrText>
+        <w:instrText xml:space="preserve"> PAGEREF _Toc17659 \h </w:instrText>
       </w:r>
       <w:r>
         <w:fldChar w:fldCharType="separate"/>
@@ -2420,13 +2435,13 @@
         <w:fldChar w:fldCharType="begin"/>
       </w:r>
       <w:r>
-        <w:instrText xml:space="preserve"> PAGEREF _Toc20686 \h </w:instrText>
+        <w:instrText xml:space="preserve"> PAGEREF _Toc8731 \h </w:instrText>
       </w:r>
       <w:r>
         <w:fldChar w:fldCharType="separate"/>
       </w:r>
       <w:r>
-        <w:t>10</w:t>
+        <w:t>11</w:t>
       </w:r>
       <w:r>
         <w:fldChar w:fldCharType="end"/>
@@ -2455,13 +2470,13 @@
         <w:fldChar w:fldCharType="begin"/>
       </w:r>
       <w:r>
-        <w:instrText xml:space="preserve"> PAGEREF _Toc18585 \h </w:instrText>
+        <w:instrText xml:space="preserve"> PAGEREF _Toc20777 \h </w:instrText>
       </w:r>
       <w:r>
         <w:fldChar w:fldCharType="separate"/>
       </w:r>
       <w:r>
-        <w:t>10</w:t>
+        <w:t>11</w:t>
       </w:r>
       <w:r>
         <w:fldChar w:fldCharType="end"/>
@@ -2490,7 +2505,7 @@
         <w:fldChar w:fldCharType="begin"/>
       </w:r>
       <w:r>
-        <w:instrText xml:space="preserve"> PAGEREF _Toc23176 \h </w:instrText>
+        <w:instrText xml:space="preserve"> PAGEREF _Toc27811 \h </w:instrText>
       </w:r>
       <w:r>
         <w:fldChar w:fldCharType="separate"/>
@@ -2525,7 +2540,7 @@
         <w:fldChar w:fldCharType="begin"/>
       </w:r>
       <w:r>
-        <w:instrText xml:space="preserve"> PAGEREF _Toc18875 \h </w:instrText>
+        <w:instrText xml:space="preserve"> PAGEREF _Toc27765 \h </w:instrText>
       </w:r>
       <w:r>
         <w:fldChar w:fldCharType="separate"/>
@@ -2560,7 +2575,7 @@
         <w:fldChar w:fldCharType="begin"/>
       </w:r>
       <w:r>
-        <w:instrText xml:space="preserve"> PAGEREF _Toc6732 \h </w:instrText>
+        <w:instrText xml:space="preserve"> PAGEREF _Toc20910 \h </w:instrText>
       </w:r>
       <w:r>
         <w:fldChar w:fldCharType="separate"/>
@@ -2595,7 +2610,7 @@
         <w:fldChar w:fldCharType="begin"/>
       </w:r>
       <w:r>
-        <w:instrText xml:space="preserve"> PAGEREF _Toc26247 \h </w:instrText>
+        <w:instrText xml:space="preserve"> PAGEREF _Toc8612 \h </w:instrText>
       </w:r>
       <w:r>
         <w:fldChar w:fldCharType="separate"/>
@@ -2663,7 +2678,7 @@
         <w:ind w:left="720" w:hanging="720"/>
       </w:pPr>
       <w:bookmarkStart w:id="0" w:name="_Toc498919232"/>
-      <w:bookmarkStart w:id="1" w:name="_Toc8107"/>
+      <w:bookmarkStart w:id="1" w:name="_Toc29302"/>
       <w:r>
         <w:rPr>
           <w:rFonts w:hint="eastAsia"/>
@@ -2682,8 +2697,8 @@
         </w:numPr>
         <w:ind w:left="720" w:hanging="720"/>
       </w:pPr>
-      <w:bookmarkStart w:id="2" w:name="_Toc29439"/>
-      <w:bookmarkStart w:id="3" w:name="_Toc498919233"/>
+      <w:bookmarkStart w:id="2" w:name="_Toc498919233"/>
+      <w:bookmarkStart w:id="3" w:name="_Toc3396"/>
       <w:r>
         <w:rPr>
           <w:rFonts w:hint="eastAsia"/>
@@ -2702,7 +2717,33 @@
         <w:rPr>
           <w:rFonts w:hint="eastAsia"/>
         </w:rPr>
-        <w:t>此文档的目的是收集、分析和定义&lt;&lt;类chatshare多模态平台&gt;&gt;的高层次需求和特性。它侧重于涉众和目标用户所需的功能以及这些需要存在的原因。&lt;&lt;类chatshare多模态平台&gt;&gt;如何满足这些需要的详细情况记录在用例和补充规约中。</w:t>
+        <w:t>此文档的目的是收集、分析和定义&lt;&lt;类chatshare</w:t>
+      </w:r>
+      <w:r>
+        <w:rPr>
+          <w:rFonts w:hint="eastAsia"/>
+          <w:lang w:val="en-US" w:eastAsia="zh-CN"/>
+        </w:rPr>
+        <w:t>跨</w:t>
+      </w:r>
+      <w:r>
+        <w:rPr>
+          <w:rFonts w:hint="eastAsia"/>
+        </w:rPr>
+        <w:t>模态平台&gt;&gt;的高层次需求和特性。它侧重于涉众和目标用户所需的功能以及这些需要存在的原因。&lt;&lt;类chatshare</w:t>
+      </w:r>
+      <w:r>
+        <w:rPr>
+          <w:rFonts w:hint="eastAsia"/>
+          <w:lang w:val="en-US" w:eastAsia="zh-CN"/>
+        </w:rPr>
+        <w:t>跨</w:t>
+      </w:r>
+      <w:r>
+        <w:rPr>
+          <w:rFonts w:hint="eastAsia"/>
+        </w:rPr>
+        <w:t>模态平台&gt;&gt;如何满足这些需要的详细情况记录在用例和补充规约中。</w:t>
       </w:r>
     </w:p>
     <w:p>
@@ -2715,7 +2756,7 @@
         <w:ind w:left="720" w:hanging="720"/>
       </w:pPr>
       <w:bookmarkStart w:id="4" w:name="_Toc498919234"/>
-      <w:bookmarkStart w:id="5" w:name="_Toc5030"/>
+      <w:bookmarkStart w:id="5" w:name="_Toc28153"/>
       <w:r>
         <w:rPr>
           <w:rFonts w:hint="eastAsia"/>
@@ -2738,7 +2779,20 @@
         <w:rPr>
           <w:rFonts w:hint="eastAsia"/>
         </w:rPr>
-        <w:t>&lt;&lt;类chatshare多模态平台&gt;&gt;</w:t>
+        <w:t>&lt;&lt;类chatshare</w:t>
+      </w:r>
+      <w:r>
+        <w:rPr>
+          <w:rFonts w:hint="eastAsia"/>
+          <w:lang w:val="en-US" w:eastAsia="zh-CN"/>
+        </w:rPr>
+        <w:t>跨</w:t>
+      </w:r>
+      <w:r>
+        <w:rPr>
+          <w:rFonts w:hint="eastAsia"/>
+        </w:rPr>
+        <w:t>模态平台&gt;&gt;</w:t>
       </w:r>
       <w:r>
         <w:rPr>
@@ -2758,7 +2812,7 @@
         <w:ind w:left="720" w:hanging="720"/>
       </w:pPr>
       <w:bookmarkStart w:id="6" w:name="_Toc498919235"/>
-      <w:bookmarkStart w:id="7" w:name="_Toc15736"/>
+      <w:bookmarkStart w:id="7" w:name="_Toc20461"/>
       <w:r>
         <w:rPr>
           <w:rFonts w:hint="eastAsia"/>
@@ -2767,6 +2821,43 @@
       </w:r>
       <w:bookmarkEnd w:id="6"/>
       <w:bookmarkEnd w:id="7"/>
+    </w:p>
+    <w:p>
+      <w:pPr>
+        <w:rPr>
+          <w:rFonts w:hint="eastAsia" w:cs="Times New Roman"/>
+          <w:i w:val="0"/>
+          <w:snapToGrid w:val="0"/>
+          <w:color w:val="auto"/>
+          <w:kern w:val="0"/>
+          <w:sz w:val="20"/>
+          <w:lang w:val="en-US" w:eastAsia="zh-CN" w:bidi="ar-SA"/>
+        </w:rPr>
+      </w:pPr>
+      <w:r>
+        <w:rPr>
+          <w:rFonts w:hint="eastAsia" w:ascii="宋体" w:hAnsi="Times New Roman" w:eastAsia="宋体" w:cs="Times New Roman"/>
+          <w:i w:val="0"/>
+          <w:snapToGrid w:val="0"/>
+          <w:color w:val="auto"/>
+          <w:kern w:val="0"/>
+          <w:sz w:val="20"/>
+          <w:lang w:val="en-US" w:eastAsia="zh-CN" w:bidi="ar-SA"/>
+        </w:rPr>
+        <w:t>AIGC</w:t>
+      </w:r>
+      <w:r>
+        <w:rPr>
+          <w:rFonts w:hint="eastAsia" w:cs="Times New Roman"/>
+          <w:i w:val="0"/>
+          <w:snapToGrid w:val="0"/>
+          <w:color w:val="auto"/>
+          <w:kern w:val="0"/>
+          <w:sz w:val="20"/>
+          <w:lang w:val="en-US" w:eastAsia="zh-CN" w:bidi="ar-SA"/>
+        </w:rPr>
+        <w:t>：人工智能生成内容。</w:t>
+      </w:r>
     </w:p>
     <w:p>
       <w:pPr>
@@ -2782,18 +2873,6 @@
       </w:pPr>
       <w:r>
         <w:rPr>
-          <w:rFonts w:hint="eastAsia" w:ascii="宋体" w:hAnsi="Times New Roman" w:eastAsia="宋体" w:cs="Times New Roman"/>
-          <w:i w:val="0"/>
-          <w:snapToGrid w:val="0"/>
-          <w:color w:val="auto"/>
-          <w:kern w:val="0"/>
-          <w:sz w:val="20"/>
-          <w:lang w:val="en-US" w:eastAsia="zh-CN" w:bidi="ar-SA"/>
-        </w:rPr>
-        <w:t>AIGC</w:t>
-      </w:r>
-      <w:r>
-        <w:rPr>
           <w:rFonts w:hint="eastAsia" w:cs="Times New Roman"/>
           <w:i w:val="0"/>
           <w:snapToGrid w:val="0"/>
@@ -2802,7 +2881,7 @@
           <w:sz w:val="20"/>
           <w:lang w:val="en-US" w:eastAsia="zh-CN" w:bidi="ar-SA"/>
         </w:rPr>
-        <w:t>：人工智能生成内容。</w:t>
+        <w:t>跨模态：在不同模态（如视觉、听觉、文本等）之间进行信息转换或关联的过程。</w:t>
       </w:r>
     </w:p>
     <w:p>
@@ -2873,7 +2952,7 @@
         <w:ind w:left="720" w:hanging="720"/>
       </w:pPr>
       <w:bookmarkStart w:id="8" w:name="_Toc498919236"/>
-      <w:bookmarkStart w:id="9" w:name="_Toc18847"/>
+      <w:bookmarkStart w:id="9" w:name="_Toc6023"/>
       <w:r>
         <w:rPr>
           <w:rFonts w:hint="eastAsia"/>
@@ -2910,7 +2989,7 @@
         <w:ind w:left="720" w:hanging="720"/>
       </w:pPr>
       <w:bookmarkStart w:id="10" w:name="_Toc498919238"/>
-      <w:bookmarkStart w:id="11" w:name="_Toc16772"/>
+      <w:bookmarkStart w:id="11" w:name="_Toc19265"/>
       <w:r>
         <w:rPr>
           <w:rFonts w:hint="eastAsia"/>
@@ -2930,7 +3009,7 @@
         <w:ind w:left="720" w:hanging="720"/>
       </w:pPr>
       <w:bookmarkStart w:id="12" w:name="_Toc498919239"/>
-      <w:bookmarkStart w:id="13" w:name="_Toc6455"/>
+      <w:bookmarkStart w:id="13" w:name="_Toc22443"/>
       <w:r>
         <w:rPr>
           <w:rFonts w:hint="eastAsia"/>
@@ -3020,7 +3099,7 @@
         <w:ind w:left="720" w:hanging="720"/>
       </w:pPr>
       <w:bookmarkStart w:id="14" w:name="_Toc498919240"/>
-      <w:bookmarkStart w:id="15" w:name="_Toc22187"/>
+      <w:bookmarkStart w:id="15" w:name="_Toc9750"/>
       <w:r>
         <w:rPr>
           <w:rFonts w:hint="eastAsia"/>
@@ -3048,14 +3127,6 @@
         <w:gridCol w:w="5220"/>
       </w:tblGrid>
       <w:tr>
-        <w:tblPrEx>
-          <w:tblCellMar>
-            <w:top w:w="0" w:type="dxa"/>
-            <w:left w:w="108" w:type="dxa"/>
-            <w:bottom w:w="0" w:type="dxa"/>
-            <w:right w:w="108" w:type="dxa"/>
-          </w:tblCellMar>
-        </w:tblPrEx>
         <w:tc>
           <w:tcPr>
             <w:tcW w:w="2970" w:type="dxa"/>
@@ -3297,7 +3368,7 @@
         <w:ind w:left="720" w:hanging="720"/>
       </w:pPr>
       <w:bookmarkStart w:id="16" w:name="_Toc498919241"/>
-      <w:bookmarkStart w:id="17" w:name="_Toc2198"/>
+      <w:bookmarkStart w:id="17" w:name="_Toc24718"/>
       <w:r>
         <w:rPr>
           <w:rFonts w:hint="eastAsia" w:ascii="Arial" w:hAnsi="Arial"/>
@@ -3500,7 +3571,7 @@
                 <w:color w:val="auto"/>
                 <w:lang w:val="en-US" w:eastAsia="zh-CN" w:bidi="ar-SA"/>
               </w:rPr>
-              <w:t>AI多模态内容创作平台</w:t>
+              <w:t>AI跨模态内容创作平台</w:t>
             </w:r>
           </w:p>
         </w:tc>
@@ -3722,7 +3793,7 @@
         <w:ind w:left="720" w:hanging="720"/>
       </w:pPr>
       <w:bookmarkStart w:id="18" w:name="_Toc498919242"/>
-      <w:bookmarkStart w:id="19" w:name="_Toc19501"/>
+      <w:bookmarkStart w:id="19" w:name="_Toc32241"/>
       <w:r>
         <w:rPr>
           <w:rFonts w:hint="eastAsia"/>
@@ -3742,8 +3813,8 @@
         </w:numPr>
         <w:ind w:left="720" w:hanging="720"/>
       </w:pPr>
-      <w:bookmarkStart w:id="20" w:name="_Toc27860"/>
-      <w:bookmarkStart w:id="21" w:name="_Toc498919243"/>
+      <w:bookmarkStart w:id="20" w:name="_Toc498919243"/>
+      <w:bookmarkStart w:id="21" w:name="_Toc17813"/>
       <w:r>
         <w:rPr>
           <w:rFonts w:hint="eastAsia"/>
@@ -3795,9 +3866,1569 @@
     </w:p>
     <w:p>
       <w:pPr>
+        <w:pStyle w:val="28"/>
+        <w:keepNext w:val="0"/>
+        <w:keepLines w:val="0"/>
+        <w:widowControl/>
+        <w:suppressLineNumbers w:val="0"/>
+        <w:pBdr>
+          <w:top w:val="none" w:color="auto" w:sz="0" w:space="0"/>
+          <w:left w:val="none" w:color="auto" w:sz="0" w:space="0"/>
+          <w:bottom w:val="none" w:color="auto" w:sz="0" w:space="0"/>
+          <w:right w:val="none" w:color="auto" w:sz="0" w:space="0"/>
+        </w:pBdr>
+        <w:shd w:val="clear" w:fill="FFFFFF"/>
+        <w:spacing w:before="0" w:beforeAutospacing="0" w:after="0" w:afterAutospacing="0"/>
+        <w:ind w:left="0" w:right="0" w:firstLine="420"/>
+        <w:jc w:val="both"/>
+        <w:rPr>
+          <w:rFonts w:hint="eastAsia" w:ascii="宋体" w:hAnsi="Times New Roman" w:eastAsia="宋体" w:cs="Times New Roman"/>
+          <w:i w:val="0"/>
+          <w:snapToGrid w:val="0"/>
+          <w:color w:val="auto"/>
+          <w:kern w:val="0"/>
+          <w:sz w:val="20"/>
+          <w:lang w:val="en-US" w:eastAsia="zh-CN" w:bidi="ar-SA"/>
+        </w:rPr>
+      </w:pPr>
+    </w:p>
+    <w:p>
+      <w:pPr>
+        <w:pStyle w:val="28"/>
+        <w:keepNext w:val="0"/>
+        <w:keepLines w:val="0"/>
+        <w:widowControl/>
+        <w:suppressLineNumbers w:val="0"/>
+        <w:pBdr>
+          <w:top w:val="none" w:color="auto" w:sz="0" w:space="0"/>
+          <w:left w:val="none" w:color="auto" w:sz="0" w:space="0"/>
+          <w:bottom w:val="none" w:color="auto" w:sz="0" w:space="0"/>
+          <w:right w:val="none" w:color="auto" w:sz="0" w:space="0"/>
+        </w:pBdr>
+        <w:shd w:val="clear" w:fill="FFFFFF"/>
+        <w:spacing w:before="0" w:beforeAutospacing="0" w:after="0" w:afterAutospacing="0"/>
+        <w:ind w:left="0" w:right="0" w:firstLine="420"/>
+        <w:jc w:val="both"/>
+        <w:rPr>
+          <w:rFonts w:hint="eastAsia" w:cs="Times New Roman"/>
+          <w:i w:val="0"/>
+          <w:snapToGrid w:val="0"/>
+          <w:color w:val="auto"/>
+          <w:kern w:val="0"/>
+          <w:sz w:val="20"/>
+          <w:lang w:val="en-US" w:eastAsia="zh-CN" w:bidi="ar-SA"/>
+        </w:rPr>
+      </w:pPr>
+      <w:r>
+        <w:rPr>
+          <w:rFonts w:hint="eastAsia" w:cs="Times New Roman"/>
+          <w:i w:val="0"/>
+          <w:snapToGrid w:val="0"/>
+          <w:color w:val="auto"/>
+          <w:kern w:val="0"/>
+          <w:sz w:val="20"/>
+          <w:lang w:val="en-US" w:eastAsia="zh-CN" w:bidi="ar-SA"/>
+        </w:rPr>
+        <w:t>初步调查身边同学（潜在用户群体之一）对跨模态平台的需求，包括以下三个问题：</w:t>
+      </w:r>
+    </w:p>
+    <w:p>
+      <w:pPr>
+        <w:pStyle w:val="28"/>
+        <w:keepNext w:val="0"/>
+        <w:keepLines w:val="0"/>
+        <w:widowControl/>
+        <w:numPr>
+          <w:ilvl w:val="0"/>
+          <w:numId w:val="3"/>
+        </w:numPr>
+        <w:suppressLineNumbers w:val="0"/>
+        <w:pBdr>
+          <w:top w:val="none" w:color="auto" w:sz="0" w:space="0"/>
+          <w:left w:val="none" w:color="auto" w:sz="0" w:space="0"/>
+          <w:bottom w:val="none" w:color="auto" w:sz="0" w:space="0"/>
+          <w:right w:val="none" w:color="auto" w:sz="0" w:space="0"/>
+        </w:pBdr>
+        <w:shd w:val="clear" w:fill="FFFFFF"/>
+        <w:spacing w:before="0" w:beforeAutospacing="0" w:after="0" w:afterAutospacing="0"/>
+        <w:ind w:left="0" w:right="0" w:firstLine="420"/>
+        <w:jc w:val="both"/>
+        <w:rPr>
+          <w:rFonts w:hint="eastAsia" w:cs="Times New Roman"/>
+          <w:i w:val="0"/>
+          <w:snapToGrid w:val="0"/>
+          <w:color w:val="auto"/>
+          <w:kern w:val="0"/>
+          <w:sz w:val="20"/>
+          <w:lang w:val="en-US" w:eastAsia="zh-CN" w:bidi="ar-SA"/>
+        </w:rPr>
+      </w:pPr>
+      <w:r>
+        <w:rPr>
+          <w:rFonts w:hint="eastAsia" w:cs="Times New Roman"/>
+          <w:i w:val="0"/>
+          <w:snapToGrid w:val="0"/>
+          <w:color w:val="auto"/>
+          <w:kern w:val="0"/>
+          <w:sz w:val="20"/>
+          <w:lang w:val="en-US" w:eastAsia="zh-CN" w:bidi="ar-SA"/>
+        </w:rPr>
+        <w:t>您使用生成式大模型辅助学习，工作的频率</w:t>
+      </w:r>
+    </w:p>
+    <w:tbl>
+      <w:tblPr>
+        <w:tblStyle w:val="30"/>
+        <w:tblW w:w="0" w:type="auto"/>
+        <w:tblInd w:w="828" w:type="dxa"/>
+        <w:tblBorders>
+          <w:top w:val="single" w:color="000000" w:sz="6" w:space="0"/>
+          <w:left w:val="single" w:color="000000" w:sz="6" w:space="0"/>
+          <w:bottom w:val="single" w:color="000000" w:sz="6" w:space="0"/>
+          <w:right w:val="single" w:color="000000" w:sz="6" w:space="0"/>
+          <w:insideH w:val="single" w:color="000000" w:sz="6" w:space="0"/>
+          <w:insideV w:val="single" w:color="000000" w:sz="6" w:space="0"/>
+        </w:tblBorders>
+        <w:tblLayout w:type="fixed"/>
+        <w:tblCellMar>
+          <w:top w:w="0" w:type="dxa"/>
+          <w:left w:w="108" w:type="dxa"/>
+          <w:bottom w:w="0" w:type="dxa"/>
+          <w:right w:w="108" w:type="dxa"/>
+        </w:tblCellMar>
+      </w:tblPr>
+      <w:tblGrid>
+        <w:gridCol w:w="1157"/>
+        <w:gridCol w:w="4387"/>
+      </w:tblGrid>
+      <w:tr>
+        <w:tblPrEx>
+          <w:tblBorders>
+            <w:top w:val="single" w:color="000000" w:sz="6" w:space="0"/>
+            <w:left w:val="single" w:color="000000" w:sz="6" w:space="0"/>
+            <w:bottom w:val="single" w:color="000000" w:sz="6" w:space="0"/>
+            <w:right w:val="single" w:color="000000" w:sz="6" w:space="0"/>
+            <w:insideH w:val="single" w:color="000000" w:sz="6" w:space="0"/>
+            <w:insideV w:val="single" w:color="000000" w:sz="6" w:space="0"/>
+          </w:tblBorders>
+          <w:tblCellMar>
+            <w:top w:w="0" w:type="dxa"/>
+            <w:left w:w="108" w:type="dxa"/>
+            <w:bottom w:w="0" w:type="dxa"/>
+            <w:right w:w="108" w:type="dxa"/>
+          </w:tblCellMar>
+        </w:tblPrEx>
+        <w:trPr>
+          <w:trHeight w:val="261" w:hRule="atLeast"/>
+        </w:trPr>
+        <w:tc>
+          <w:tcPr>
+            <w:tcW w:w="1157" w:type="dxa"/>
+            <w:shd w:val="solid" w:color="000000" w:fill="FFFFFF"/>
+          </w:tcPr>
+          <w:p>
+            <w:pPr>
+              <w:pStyle w:val="14"/>
+              <w:ind w:left="0"/>
+              <w:rPr>
+                <w:rFonts w:hint="eastAsia" w:eastAsia="宋体"/>
+                <w:b/>
+                <w:lang w:eastAsia="zh-CN"/>
+              </w:rPr>
+            </w:pPr>
+            <w:r>
+              <w:rPr>
+                <w:rFonts w:hint="eastAsia"/>
+                <w:b/>
+                <w:lang w:val="en-US" w:eastAsia="zh-CN"/>
+              </w:rPr>
+              <w:t>选项</w:t>
+            </w:r>
+          </w:p>
+        </w:tc>
+        <w:tc>
+          <w:tcPr>
+            <w:tcW w:w="4387" w:type="dxa"/>
+            <w:shd w:val="solid" w:color="000000" w:fill="FFFFFF"/>
+          </w:tcPr>
+          <w:p>
+            <w:pPr>
+              <w:pStyle w:val="14"/>
+              <w:ind w:left="0"/>
+              <w:rPr>
+                <w:rFonts w:hint="eastAsia" w:eastAsia="宋体"/>
+                <w:b/>
+                <w:lang w:eastAsia="zh-CN"/>
+              </w:rPr>
+            </w:pPr>
+            <w:r>
+              <w:rPr>
+                <w:rFonts w:hint="eastAsia"/>
+                <w:b/>
+                <w:lang w:val="en-US" w:eastAsia="zh-CN"/>
+              </w:rPr>
+              <w:t>比例</w:t>
+            </w:r>
+          </w:p>
+        </w:tc>
+      </w:tr>
+      <w:tr>
+        <w:tblPrEx>
+          <w:tblBorders>
+            <w:top w:val="single" w:color="000000" w:sz="6" w:space="0"/>
+            <w:left w:val="single" w:color="000000" w:sz="6" w:space="0"/>
+            <w:bottom w:val="single" w:color="000000" w:sz="6" w:space="0"/>
+            <w:right w:val="single" w:color="000000" w:sz="6" w:space="0"/>
+            <w:insideH w:val="single" w:color="000000" w:sz="6" w:space="0"/>
+            <w:insideV w:val="single" w:color="000000" w:sz="6" w:space="0"/>
+          </w:tblBorders>
+          <w:tblCellMar>
+            <w:top w:w="0" w:type="dxa"/>
+            <w:left w:w="108" w:type="dxa"/>
+            <w:bottom w:w="0" w:type="dxa"/>
+            <w:right w:w="108" w:type="dxa"/>
+          </w:tblCellMar>
+        </w:tblPrEx>
+        <w:trPr>
+          <w:trHeight w:val="224" w:hRule="atLeast"/>
+        </w:trPr>
+        <w:tc>
+          <w:tcPr>
+            <w:tcW w:w="1157" w:type="dxa"/>
+          </w:tcPr>
+          <w:p>
+            <w:pPr>
+              <w:pStyle w:val="14"/>
+              <w:ind w:left="0"/>
+              <w:rPr>
+                <w:color w:val="000000" w:themeColor="text1"/>
+                <w14:textFill>
+                  <w14:solidFill>
+                    <w14:schemeClr w14:val="tx1"/>
+                  </w14:solidFill>
+                </w14:textFill>
+              </w:rPr>
+            </w:pPr>
+            <w:r>
+              <w:rPr>
+                <w:rFonts w:hint="eastAsia"/>
+                <w:color w:val="000000" w:themeColor="text1"/>
+                <w:sz w:val="16"/>
+                <w:szCs w:val="16"/>
+                <w14:textFill>
+                  <w14:solidFill>
+                    <w14:schemeClr w14:val="tx1"/>
+                  </w14:solidFill>
+                </w14:textFill>
+              </w:rPr>
+              <w:t>极高</w:t>
+            </w:r>
+          </w:p>
+        </w:tc>
+        <w:tc>
+          <w:tcPr>
+            <w:tcW w:w="4387" w:type="dxa"/>
+          </w:tcPr>
+          <w:p>
+            <w:pPr>
+              <w:pStyle w:val="45"/>
+              <w:rPr>
+                <w:rFonts w:hint="default" w:eastAsia="宋体"/>
+                <w:color w:val="000000" w:themeColor="text1"/>
+                <w:lang w:val="en-US" w:eastAsia="zh-CN"/>
+                <w14:textFill>
+                  <w14:solidFill>
+                    <w14:schemeClr w14:val="tx1"/>
+                  </w14:solidFill>
+                </w14:textFill>
+              </w:rPr>
+            </w:pPr>
+            <w:r>
+              <w:rPr>
+                <w:rFonts w:hint="eastAsia" w:ascii="Segoe UI" w:hAnsi="Segoe UI" w:cs="Segoe UI"/>
+                <w:i w:val="0"/>
+                <w:iCs w:val="0"/>
+                <w:caps w:val="0"/>
+                <w:color w:val="000000" w:themeColor="text1"/>
+                <w:spacing w:val="0"/>
+                <w:sz w:val="16"/>
+                <w:szCs w:val="16"/>
+                <w:shd w:val="clear" w:fill="FFFFFF"/>
+                <w:lang w:val="en-US" w:eastAsia="zh-CN"/>
+                <w14:textFill>
+                  <w14:solidFill>
+                    <w14:schemeClr w14:val="tx1"/>
+                  </w14:solidFill>
+                </w14:textFill>
+              </w:rPr>
+              <w:t>40%</w:t>
+            </w:r>
+          </w:p>
+        </w:tc>
+      </w:tr>
+      <w:tr>
+        <w:tblPrEx>
+          <w:tblBorders>
+            <w:top w:val="single" w:color="000000" w:sz="6" w:space="0"/>
+            <w:left w:val="single" w:color="000000" w:sz="6" w:space="0"/>
+            <w:bottom w:val="single" w:color="000000" w:sz="6" w:space="0"/>
+            <w:right w:val="single" w:color="000000" w:sz="6" w:space="0"/>
+            <w:insideH w:val="single" w:color="000000" w:sz="6" w:space="0"/>
+            <w:insideV w:val="single" w:color="000000" w:sz="6" w:space="0"/>
+          </w:tblBorders>
+          <w:tblCellMar>
+            <w:top w:w="0" w:type="dxa"/>
+            <w:left w:w="108" w:type="dxa"/>
+            <w:bottom w:w="0" w:type="dxa"/>
+            <w:right w:w="108" w:type="dxa"/>
+          </w:tblCellMar>
+        </w:tblPrEx>
+        <w:trPr>
+          <w:trHeight w:val="297" w:hRule="atLeast"/>
+        </w:trPr>
+        <w:tc>
+          <w:tcPr>
+            <w:tcW w:w="1157" w:type="dxa"/>
+          </w:tcPr>
+          <w:p>
+            <w:pPr>
+              <w:pStyle w:val="14"/>
+              <w:ind w:left="0"/>
+              <w:rPr>
+                <w:rFonts w:hint="eastAsia" w:ascii="Segoe UI" w:hAnsi="Segoe UI" w:eastAsia="宋体" w:cs="Segoe UI"/>
+                <w:i w:val="0"/>
+                <w:iCs w:val="0"/>
+                <w:caps w:val="0"/>
+                <w:color w:val="000000" w:themeColor="text1"/>
+                <w:spacing w:val="0"/>
+                <w:sz w:val="16"/>
+                <w:szCs w:val="16"/>
+                <w:shd w:val="clear" w:fill="FFFFFF"/>
+                <w:lang w:eastAsia="zh-CN"/>
+                <w14:textFill>
+                  <w14:solidFill>
+                    <w14:schemeClr w14:val="tx1"/>
+                  </w14:solidFill>
+                </w14:textFill>
+              </w:rPr>
+            </w:pPr>
+            <w:r>
+              <w:rPr>
+                <w:rFonts w:hint="eastAsia" w:ascii="Segoe UI" w:hAnsi="Segoe UI" w:cs="Segoe UI"/>
+                <w:i w:val="0"/>
+                <w:iCs w:val="0"/>
+                <w:caps w:val="0"/>
+                <w:color w:val="000000" w:themeColor="text1"/>
+                <w:spacing w:val="0"/>
+                <w:sz w:val="16"/>
+                <w:szCs w:val="16"/>
+                <w:shd w:val="clear" w:fill="FFFFFF"/>
+                <w:lang w:val="en-US" w:eastAsia="zh-CN"/>
+                <w14:textFill>
+                  <w14:solidFill>
+                    <w14:schemeClr w14:val="tx1"/>
+                  </w14:solidFill>
+                </w14:textFill>
+              </w:rPr>
+              <w:t>高</w:t>
+            </w:r>
+          </w:p>
+        </w:tc>
+        <w:tc>
+          <w:tcPr>
+            <w:tcW w:w="4387" w:type="dxa"/>
+          </w:tcPr>
+          <w:p>
+            <w:pPr>
+              <w:pStyle w:val="45"/>
+              <w:rPr>
+                <w:rFonts w:hint="default" w:ascii="Segoe UI" w:hAnsi="Segoe UI" w:eastAsia="宋体" w:cs="Segoe UI"/>
+                <w:i w:val="0"/>
+                <w:iCs w:val="0"/>
+                <w:caps w:val="0"/>
+                <w:color w:val="000000" w:themeColor="text1"/>
+                <w:spacing w:val="0"/>
+                <w:sz w:val="16"/>
+                <w:szCs w:val="16"/>
+                <w:shd w:val="clear" w:fill="FFFFFF"/>
+                <w:lang w:val="en-US" w:eastAsia="zh-CN"/>
+                <w14:textFill>
+                  <w14:solidFill>
+                    <w14:schemeClr w14:val="tx1"/>
+                  </w14:solidFill>
+                </w14:textFill>
+              </w:rPr>
+            </w:pPr>
+            <w:r>
+              <w:rPr>
+                <w:rFonts w:hint="eastAsia" w:ascii="Segoe UI" w:hAnsi="Segoe UI" w:cs="Segoe UI"/>
+                <w:i w:val="0"/>
+                <w:iCs w:val="0"/>
+                <w:caps w:val="0"/>
+                <w:color w:val="000000" w:themeColor="text1"/>
+                <w:spacing w:val="0"/>
+                <w:sz w:val="16"/>
+                <w:szCs w:val="16"/>
+                <w:shd w:val="clear" w:fill="FFFFFF"/>
+                <w:lang w:val="en-US" w:eastAsia="zh-CN"/>
+                <w14:textFill>
+                  <w14:solidFill>
+                    <w14:schemeClr w14:val="tx1"/>
+                  </w14:solidFill>
+                </w14:textFill>
+              </w:rPr>
+              <w:t>56.67%</w:t>
+            </w:r>
+          </w:p>
+        </w:tc>
+      </w:tr>
+      <w:tr>
+        <w:tblPrEx>
+          <w:tblBorders>
+            <w:top w:val="single" w:color="000000" w:sz="6" w:space="0"/>
+            <w:left w:val="single" w:color="000000" w:sz="6" w:space="0"/>
+            <w:bottom w:val="single" w:color="000000" w:sz="6" w:space="0"/>
+            <w:right w:val="single" w:color="000000" w:sz="6" w:space="0"/>
+            <w:insideH w:val="single" w:color="000000" w:sz="6" w:space="0"/>
+            <w:insideV w:val="single" w:color="000000" w:sz="6" w:space="0"/>
+          </w:tblBorders>
+          <w:tblCellMar>
+            <w:top w:w="0" w:type="dxa"/>
+            <w:left w:w="108" w:type="dxa"/>
+            <w:bottom w:w="0" w:type="dxa"/>
+            <w:right w:w="108" w:type="dxa"/>
+          </w:tblCellMar>
+        </w:tblPrEx>
+        <w:trPr>
+          <w:trHeight w:val="153" w:hRule="atLeast"/>
+        </w:trPr>
+        <w:tc>
+          <w:tcPr>
+            <w:tcW w:w="1157" w:type="dxa"/>
+          </w:tcPr>
+          <w:p>
+            <w:pPr>
+              <w:pStyle w:val="14"/>
+              <w:ind w:left="0"/>
+              <w:rPr>
+                <w:rFonts w:hint="eastAsia" w:ascii="Segoe UI" w:hAnsi="Segoe UI" w:eastAsia="宋体" w:cs="Segoe UI"/>
+                <w:i w:val="0"/>
+                <w:iCs w:val="0"/>
+                <w:caps w:val="0"/>
+                <w:color w:val="000000" w:themeColor="text1"/>
+                <w:spacing w:val="0"/>
+                <w:sz w:val="16"/>
+                <w:szCs w:val="16"/>
+                <w:shd w:val="clear" w:fill="FFFFFF"/>
+                <w:lang w:eastAsia="zh-CN"/>
+                <w14:textFill>
+                  <w14:solidFill>
+                    <w14:schemeClr w14:val="tx1"/>
+                  </w14:solidFill>
+                </w14:textFill>
+              </w:rPr>
+            </w:pPr>
+            <w:r>
+              <w:rPr>
+                <w:rFonts w:hint="eastAsia" w:ascii="Segoe UI" w:hAnsi="Segoe UI" w:cs="Segoe UI"/>
+                <w:i w:val="0"/>
+                <w:iCs w:val="0"/>
+                <w:caps w:val="0"/>
+                <w:color w:val="000000" w:themeColor="text1"/>
+                <w:spacing w:val="0"/>
+                <w:sz w:val="16"/>
+                <w:szCs w:val="16"/>
+                <w:shd w:val="clear" w:fill="FFFFFF"/>
+                <w:lang w:val="en-US" w:eastAsia="zh-CN"/>
+                <w14:textFill>
+                  <w14:solidFill>
+                    <w14:schemeClr w14:val="tx1"/>
+                  </w14:solidFill>
+                </w14:textFill>
+              </w:rPr>
+              <w:t>适中</w:t>
+            </w:r>
+          </w:p>
+        </w:tc>
+        <w:tc>
+          <w:tcPr>
+            <w:tcW w:w="4387" w:type="dxa"/>
+          </w:tcPr>
+          <w:p>
+            <w:pPr>
+              <w:pStyle w:val="45"/>
+              <w:rPr>
+                <w:rFonts w:hint="default" w:ascii="Segoe UI" w:hAnsi="Segoe UI" w:eastAsia="宋体" w:cs="Segoe UI"/>
+                <w:i w:val="0"/>
+                <w:iCs w:val="0"/>
+                <w:caps w:val="0"/>
+                <w:color w:val="000000" w:themeColor="text1"/>
+                <w:spacing w:val="0"/>
+                <w:sz w:val="16"/>
+                <w:szCs w:val="16"/>
+                <w:shd w:val="clear" w:fill="FFFFFF"/>
+                <w:lang w:val="en-US" w:eastAsia="zh-CN"/>
+                <w14:textFill>
+                  <w14:solidFill>
+                    <w14:schemeClr w14:val="tx1"/>
+                  </w14:solidFill>
+                </w14:textFill>
+              </w:rPr>
+            </w:pPr>
+            <w:r>
+              <w:rPr>
+                <w:rFonts w:hint="eastAsia" w:ascii="Segoe UI" w:hAnsi="Segoe UI" w:cs="Segoe UI"/>
+                <w:i w:val="0"/>
+                <w:iCs w:val="0"/>
+                <w:caps w:val="0"/>
+                <w:color w:val="000000" w:themeColor="text1"/>
+                <w:spacing w:val="0"/>
+                <w:sz w:val="16"/>
+                <w:szCs w:val="16"/>
+                <w:shd w:val="clear" w:fill="FFFFFF"/>
+                <w:lang w:val="en-US" w:eastAsia="zh-CN"/>
+                <w14:textFill>
+                  <w14:solidFill>
+                    <w14:schemeClr w14:val="tx1"/>
+                  </w14:solidFill>
+                </w14:textFill>
+              </w:rPr>
+              <w:t>3.33%</w:t>
+            </w:r>
+          </w:p>
+        </w:tc>
+      </w:tr>
+      <w:tr>
+        <w:tblPrEx>
+          <w:tblBorders>
+            <w:top w:val="single" w:color="000000" w:sz="6" w:space="0"/>
+            <w:left w:val="single" w:color="000000" w:sz="6" w:space="0"/>
+            <w:bottom w:val="single" w:color="000000" w:sz="6" w:space="0"/>
+            <w:right w:val="single" w:color="000000" w:sz="6" w:space="0"/>
+            <w:insideH w:val="single" w:color="000000" w:sz="6" w:space="0"/>
+            <w:insideV w:val="single" w:color="000000" w:sz="6" w:space="0"/>
+          </w:tblBorders>
+          <w:tblCellMar>
+            <w:top w:w="0" w:type="dxa"/>
+            <w:left w:w="108" w:type="dxa"/>
+            <w:bottom w:w="0" w:type="dxa"/>
+            <w:right w:w="108" w:type="dxa"/>
+          </w:tblCellMar>
+        </w:tblPrEx>
+        <w:trPr>
+          <w:trHeight w:val="153" w:hRule="atLeast"/>
+        </w:trPr>
+        <w:tc>
+          <w:tcPr>
+            <w:tcW w:w="1157" w:type="dxa"/>
+          </w:tcPr>
+          <w:p>
+            <w:pPr>
+              <w:pStyle w:val="14"/>
+              <w:ind w:left="0"/>
+              <w:rPr>
+                <w:rFonts w:hint="default" w:ascii="Segoe UI" w:hAnsi="Segoe UI" w:cs="Segoe UI"/>
+                <w:i w:val="0"/>
+                <w:iCs w:val="0"/>
+                <w:caps w:val="0"/>
+                <w:color w:val="000000" w:themeColor="text1"/>
+                <w:spacing w:val="0"/>
+                <w:sz w:val="16"/>
+                <w:szCs w:val="16"/>
+                <w:shd w:val="clear" w:fill="FFFFFF"/>
+                <w:lang w:val="en-US" w:eastAsia="zh-CN"/>
+                <w14:textFill>
+                  <w14:solidFill>
+                    <w14:schemeClr w14:val="tx1"/>
+                  </w14:solidFill>
+                </w14:textFill>
+              </w:rPr>
+            </w:pPr>
+            <w:r>
+              <w:rPr>
+                <w:rFonts w:hint="eastAsia" w:ascii="Segoe UI" w:hAnsi="Segoe UI" w:cs="Segoe UI"/>
+                <w:i w:val="0"/>
+                <w:iCs w:val="0"/>
+                <w:caps w:val="0"/>
+                <w:color w:val="000000" w:themeColor="text1"/>
+                <w:spacing w:val="0"/>
+                <w:sz w:val="16"/>
+                <w:szCs w:val="16"/>
+                <w:shd w:val="clear" w:fill="FFFFFF"/>
+                <w:lang w:val="en-US" w:eastAsia="zh-CN"/>
+                <w14:textFill>
+                  <w14:solidFill>
+                    <w14:schemeClr w14:val="tx1"/>
+                  </w14:solidFill>
+                </w14:textFill>
+              </w:rPr>
+              <w:t>低</w:t>
+            </w:r>
+          </w:p>
+        </w:tc>
+        <w:tc>
+          <w:tcPr>
+            <w:tcW w:w="4387" w:type="dxa"/>
+          </w:tcPr>
+          <w:p>
+            <w:pPr>
+              <w:pStyle w:val="45"/>
+              <w:rPr>
+                <w:rFonts w:hint="default" w:ascii="Segoe UI" w:hAnsi="Segoe UI" w:cs="Segoe UI"/>
+                <w:i w:val="0"/>
+                <w:iCs w:val="0"/>
+                <w:caps w:val="0"/>
+                <w:color w:val="000000" w:themeColor="text1"/>
+                <w:spacing w:val="0"/>
+                <w:sz w:val="16"/>
+                <w:szCs w:val="16"/>
+                <w:shd w:val="clear" w:fill="FFFFFF"/>
+                <w:lang w:val="en-US" w:eastAsia="zh-CN"/>
+                <w14:textFill>
+                  <w14:solidFill>
+                    <w14:schemeClr w14:val="tx1"/>
+                  </w14:solidFill>
+                </w14:textFill>
+              </w:rPr>
+            </w:pPr>
+            <w:r>
+              <w:rPr>
+                <w:rFonts w:hint="eastAsia" w:ascii="Segoe UI" w:hAnsi="Segoe UI" w:cs="Segoe UI"/>
+                <w:i w:val="0"/>
+                <w:iCs w:val="0"/>
+                <w:caps w:val="0"/>
+                <w:color w:val="000000" w:themeColor="text1"/>
+                <w:spacing w:val="0"/>
+                <w:sz w:val="16"/>
+                <w:szCs w:val="16"/>
+                <w:shd w:val="clear" w:fill="FFFFFF"/>
+                <w:lang w:val="en-US" w:eastAsia="zh-CN"/>
+                <w14:textFill>
+                  <w14:solidFill>
+                    <w14:schemeClr w14:val="tx1"/>
+                  </w14:solidFill>
+                </w14:textFill>
+              </w:rPr>
+              <w:t>0%</w:t>
+            </w:r>
+          </w:p>
+        </w:tc>
+      </w:tr>
+      <w:tr>
+        <w:tblPrEx>
+          <w:tblBorders>
+            <w:top w:val="single" w:color="000000" w:sz="6" w:space="0"/>
+            <w:left w:val="single" w:color="000000" w:sz="6" w:space="0"/>
+            <w:bottom w:val="single" w:color="000000" w:sz="6" w:space="0"/>
+            <w:right w:val="single" w:color="000000" w:sz="6" w:space="0"/>
+            <w:insideH w:val="single" w:color="000000" w:sz="6" w:space="0"/>
+            <w:insideV w:val="single" w:color="000000" w:sz="6" w:space="0"/>
+          </w:tblBorders>
+          <w:tblCellMar>
+            <w:top w:w="0" w:type="dxa"/>
+            <w:left w:w="108" w:type="dxa"/>
+            <w:bottom w:w="0" w:type="dxa"/>
+            <w:right w:w="108" w:type="dxa"/>
+          </w:tblCellMar>
+        </w:tblPrEx>
+        <w:trPr>
+          <w:trHeight w:val="153" w:hRule="atLeast"/>
+        </w:trPr>
+        <w:tc>
+          <w:tcPr>
+            <w:tcW w:w="1157" w:type="dxa"/>
+          </w:tcPr>
+          <w:p>
+            <w:pPr>
+              <w:pStyle w:val="14"/>
+              <w:ind w:left="0"/>
+              <w:rPr>
+                <w:rFonts w:hint="default" w:ascii="Segoe UI" w:hAnsi="Segoe UI" w:cs="Segoe UI"/>
+                <w:i w:val="0"/>
+                <w:iCs w:val="0"/>
+                <w:caps w:val="0"/>
+                <w:color w:val="000000" w:themeColor="text1"/>
+                <w:spacing w:val="0"/>
+                <w:sz w:val="16"/>
+                <w:szCs w:val="16"/>
+                <w:shd w:val="clear" w:fill="FFFFFF"/>
+                <w:lang w:val="en-US" w:eastAsia="zh-CN"/>
+                <w14:textFill>
+                  <w14:solidFill>
+                    <w14:schemeClr w14:val="tx1"/>
+                  </w14:solidFill>
+                </w14:textFill>
+              </w:rPr>
+            </w:pPr>
+            <w:r>
+              <w:rPr>
+                <w:rFonts w:hint="eastAsia" w:ascii="Segoe UI" w:hAnsi="Segoe UI" w:cs="Segoe UI"/>
+                <w:i w:val="0"/>
+                <w:iCs w:val="0"/>
+                <w:caps w:val="0"/>
+                <w:color w:val="000000" w:themeColor="text1"/>
+                <w:spacing w:val="0"/>
+                <w:sz w:val="16"/>
+                <w:szCs w:val="16"/>
+                <w:shd w:val="clear" w:fill="FFFFFF"/>
+                <w:lang w:val="en-US" w:eastAsia="zh-CN"/>
+                <w14:textFill>
+                  <w14:solidFill>
+                    <w14:schemeClr w14:val="tx1"/>
+                  </w14:solidFill>
+                </w14:textFill>
+              </w:rPr>
+              <w:t>从来不用</w:t>
+            </w:r>
+          </w:p>
+        </w:tc>
+        <w:tc>
+          <w:tcPr>
+            <w:tcW w:w="4387" w:type="dxa"/>
+          </w:tcPr>
+          <w:p>
+            <w:pPr>
+              <w:pStyle w:val="45"/>
+              <w:rPr>
+                <w:rFonts w:hint="default" w:ascii="Segoe UI" w:hAnsi="Segoe UI" w:cs="Segoe UI"/>
+                <w:i w:val="0"/>
+                <w:iCs w:val="0"/>
+                <w:caps w:val="0"/>
+                <w:color w:val="000000" w:themeColor="text1"/>
+                <w:spacing w:val="0"/>
+                <w:sz w:val="16"/>
+                <w:szCs w:val="16"/>
+                <w:shd w:val="clear" w:fill="FFFFFF"/>
+                <w:lang w:val="en-US" w:eastAsia="zh-CN"/>
+                <w14:textFill>
+                  <w14:solidFill>
+                    <w14:schemeClr w14:val="tx1"/>
+                  </w14:solidFill>
+                </w14:textFill>
+              </w:rPr>
+            </w:pPr>
+            <w:r>
+              <w:rPr>
+                <w:rFonts w:hint="eastAsia" w:ascii="Segoe UI" w:hAnsi="Segoe UI" w:cs="Segoe UI"/>
+                <w:i w:val="0"/>
+                <w:iCs w:val="0"/>
+                <w:caps w:val="0"/>
+                <w:color w:val="000000" w:themeColor="text1"/>
+                <w:spacing w:val="0"/>
+                <w:sz w:val="16"/>
+                <w:szCs w:val="16"/>
+                <w:shd w:val="clear" w:fill="FFFFFF"/>
+                <w:lang w:val="en-US" w:eastAsia="zh-CN"/>
+                <w14:textFill>
+                  <w14:solidFill>
+                    <w14:schemeClr w14:val="tx1"/>
+                  </w14:solidFill>
+                </w14:textFill>
+              </w:rPr>
+              <w:t>0%</w:t>
+            </w:r>
+          </w:p>
+        </w:tc>
+      </w:tr>
+    </w:tbl>
+    <w:p>
+      <w:pPr>
+        <w:pStyle w:val="28"/>
+        <w:keepNext w:val="0"/>
+        <w:keepLines w:val="0"/>
+        <w:widowControl/>
+        <w:numPr>
+          <w:numId w:val="0"/>
+        </w:numPr>
+        <w:suppressLineNumbers w:val="0"/>
+        <w:pBdr>
+          <w:top w:val="none" w:color="auto" w:sz="0" w:space="0"/>
+          <w:left w:val="none" w:color="auto" w:sz="0" w:space="0"/>
+          <w:bottom w:val="none" w:color="auto" w:sz="0" w:space="0"/>
+          <w:right w:val="none" w:color="auto" w:sz="0" w:space="0"/>
+        </w:pBdr>
+        <w:shd w:val="clear" w:fill="FFFFFF"/>
+        <w:spacing w:before="0" w:beforeAutospacing="0" w:after="0" w:afterAutospacing="0"/>
+        <w:ind w:left="420" w:leftChars="0" w:right="0" w:rightChars="0"/>
+        <w:jc w:val="both"/>
+        <w:rPr>
+          <w:rFonts w:hint="eastAsia" w:cs="Times New Roman"/>
+          <w:i w:val="0"/>
+          <w:snapToGrid w:val="0"/>
+          <w:color w:val="auto"/>
+          <w:kern w:val="0"/>
+          <w:sz w:val="20"/>
+          <w:lang w:val="en-US" w:eastAsia="zh-CN" w:bidi="ar-SA"/>
+        </w:rPr>
+      </w:pPr>
+    </w:p>
+    <w:p>
+      <w:pPr>
+        <w:pStyle w:val="28"/>
+        <w:keepNext w:val="0"/>
+        <w:keepLines w:val="0"/>
+        <w:widowControl/>
+        <w:numPr>
+          <w:ilvl w:val="0"/>
+          <w:numId w:val="3"/>
+        </w:numPr>
+        <w:suppressLineNumbers w:val="0"/>
+        <w:pBdr>
+          <w:top w:val="none" w:color="auto" w:sz="0" w:space="0"/>
+          <w:left w:val="none" w:color="auto" w:sz="0" w:space="0"/>
+          <w:bottom w:val="none" w:color="auto" w:sz="0" w:space="0"/>
+          <w:right w:val="none" w:color="auto" w:sz="0" w:space="0"/>
+        </w:pBdr>
+        <w:shd w:val="clear" w:fill="FFFFFF"/>
+        <w:spacing w:before="0" w:beforeAutospacing="0" w:after="0" w:afterAutospacing="0"/>
+        <w:ind w:left="0" w:leftChars="0" w:right="0" w:firstLine="420" w:firstLineChars="0"/>
+        <w:jc w:val="both"/>
+        <w:rPr>
+          <w:rFonts w:hint="eastAsia" w:cs="Times New Roman"/>
+          <w:i w:val="0"/>
+          <w:snapToGrid w:val="0"/>
+          <w:color w:val="auto"/>
+          <w:kern w:val="0"/>
+          <w:sz w:val="20"/>
+          <w:lang w:val="en-US" w:eastAsia="zh-CN" w:bidi="ar-SA"/>
+        </w:rPr>
+      </w:pPr>
+      <w:r>
+        <w:rPr>
+          <w:rFonts w:hint="eastAsia" w:cs="Times New Roman"/>
+          <w:i w:val="0"/>
+          <w:snapToGrid w:val="0"/>
+          <w:color w:val="auto"/>
+          <w:kern w:val="0"/>
+          <w:sz w:val="20"/>
+          <w:lang w:val="en-US" w:eastAsia="zh-CN" w:bidi="ar-SA"/>
+        </w:rPr>
+        <w:t>您会同时使用多个模型吗</w:t>
+      </w:r>
+    </w:p>
+    <w:tbl>
+      <w:tblPr>
+        <w:tblStyle w:val="30"/>
+        <w:tblW w:w="0" w:type="auto"/>
+        <w:tblInd w:w="828" w:type="dxa"/>
+        <w:tblBorders>
+          <w:top w:val="single" w:color="000000" w:sz="6" w:space="0"/>
+          <w:left w:val="single" w:color="000000" w:sz="6" w:space="0"/>
+          <w:bottom w:val="single" w:color="000000" w:sz="6" w:space="0"/>
+          <w:right w:val="single" w:color="000000" w:sz="6" w:space="0"/>
+          <w:insideH w:val="single" w:color="000000" w:sz="6" w:space="0"/>
+          <w:insideV w:val="single" w:color="000000" w:sz="6" w:space="0"/>
+        </w:tblBorders>
+        <w:tblLayout w:type="fixed"/>
+        <w:tblCellMar>
+          <w:top w:w="0" w:type="dxa"/>
+          <w:left w:w="108" w:type="dxa"/>
+          <w:bottom w:w="0" w:type="dxa"/>
+          <w:right w:w="108" w:type="dxa"/>
+        </w:tblCellMar>
+      </w:tblPr>
+      <w:tblGrid>
+        <w:gridCol w:w="1157"/>
+        <w:gridCol w:w="4387"/>
+      </w:tblGrid>
+      <w:tr>
+        <w:tblPrEx>
+          <w:tblBorders>
+            <w:top w:val="single" w:color="000000" w:sz="6" w:space="0"/>
+            <w:left w:val="single" w:color="000000" w:sz="6" w:space="0"/>
+            <w:bottom w:val="single" w:color="000000" w:sz="6" w:space="0"/>
+            <w:right w:val="single" w:color="000000" w:sz="6" w:space="0"/>
+            <w:insideH w:val="single" w:color="000000" w:sz="6" w:space="0"/>
+            <w:insideV w:val="single" w:color="000000" w:sz="6" w:space="0"/>
+          </w:tblBorders>
+          <w:tblCellMar>
+            <w:top w:w="0" w:type="dxa"/>
+            <w:left w:w="108" w:type="dxa"/>
+            <w:bottom w:w="0" w:type="dxa"/>
+            <w:right w:w="108" w:type="dxa"/>
+          </w:tblCellMar>
+        </w:tblPrEx>
+        <w:trPr>
+          <w:trHeight w:val="261" w:hRule="atLeast"/>
+        </w:trPr>
+        <w:tc>
+          <w:tcPr>
+            <w:tcW w:w="1157" w:type="dxa"/>
+            <w:shd w:val="solid" w:color="000000" w:fill="FFFFFF"/>
+          </w:tcPr>
+          <w:p>
+            <w:pPr>
+              <w:pStyle w:val="14"/>
+              <w:ind w:left="0"/>
+              <w:rPr>
+                <w:rFonts w:hint="eastAsia" w:eastAsia="宋体"/>
+                <w:b/>
+                <w:lang w:eastAsia="zh-CN"/>
+              </w:rPr>
+            </w:pPr>
+            <w:r>
+              <w:rPr>
+                <w:rFonts w:hint="eastAsia"/>
+                <w:b/>
+                <w:lang w:val="en-US" w:eastAsia="zh-CN"/>
+              </w:rPr>
+              <w:t>选项</w:t>
+            </w:r>
+          </w:p>
+        </w:tc>
+        <w:tc>
+          <w:tcPr>
+            <w:tcW w:w="4387" w:type="dxa"/>
+            <w:shd w:val="solid" w:color="000000" w:fill="FFFFFF"/>
+          </w:tcPr>
+          <w:p>
+            <w:pPr>
+              <w:pStyle w:val="14"/>
+              <w:ind w:left="0"/>
+              <w:rPr>
+                <w:rFonts w:hint="eastAsia" w:eastAsia="宋体"/>
+                <w:b/>
+                <w:lang w:eastAsia="zh-CN"/>
+              </w:rPr>
+            </w:pPr>
+            <w:r>
+              <w:rPr>
+                <w:rFonts w:hint="eastAsia"/>
+                <w:b/>
+                <w:lang w:val="en-US" w:eastAsia="zh-CN"/>
+              </w:rPr>
+              <w:t>比例</w:t>
+            </w:r>
+          </w:p>
+        </w:tc>
+      </w:tr>
+      <w:tr>
+        <w:tblPrEx>
+          <w:tblBorders>
+            <w:top w:val="single" w:color="000000" w:sz="6" w:space="0"/>
+            <w:left w:val="single" w:color="000000" w:sz="6" w:space="0"/>
+            <w:bottom w:val="single" w:color="000000" w:sz="6" w:space="0"/>
+            <w:right w:val="single" w:color="000000" w:sz="6" w:space="0"/>
+            <w:insideH w:val="single" w:color="000000" w:sz="6" w:space="0"/>
+            <w:insideV w:val="single" w:color="000000" w:sz="6" w:space="0"/>
+          </w:tblBorders>
+          <w:tblCellMar>
+            <w:top w:w="0" w:type="dxa"/>
+            <w:left w:w="108" w:type="dxa"/>
+            <w:bottom w:w="0" w:type="dxa"/>
+            <w:right w:w="108" w:type="dxa"/>
+          </w:tblCellMar>
+        </w:tblPrEx>
+        <w:trPr>
+          <w:trHeight w:val="224" w:hRule="atLeast"/>
+        </w:trPr>
+        <w:tc>
+          <w:tcPr>
+            <w:tcW w:w="1157" w:type="dxa"/>
+          </w:tcPr>
+          <w:p>
+            <w:pPr>
+              <w:pStyle w:val="14"/>
+              <w:ind w:left="0"/>
+              <w:rPr>
+                <w:rFonts w:hint="eastAsia" w:eastAsia="宋体"/>
+                <w:color w:val="000000" w:themeColor="text1"/>
+                <w:lang w:eastAsia="zh-CN"/>
+                <w14:textFill>
+                  <w14:solidFill>
+                    <w14:schemeClr w14:val="tx1"/>
+                  </w14:solidFill>
+                </w14:textFill>
+              </w:rPr>
+            </w:pPr>
+            <w:r>
+              <w:rPr>
+                <w:rFonts w:hint="eastAsia"/>
+                <w:color w:val="000000" w:themeColor="text1"/>
+                <w:sz w:val="16"/>
+                <w:szCs w:val="16"/>
+                <w:lang w:val="en-US" w:eastAsia="zh-CN"/>
+                <w14:textFill>
+                  <w14:solidFill>
+                    <w14:schemeClr w14:val="tx1"/>
+                  </w14:solidFill>
+                </w14:textFill>
+              </w:rPr>
+              <w:t>会</w:t>
+            </w:r>
+          </w:p>
+        </w:tc>
+        <w:tc>
+          <w:tcPr>
+            <w:tcW w:w="4387" w:type="dxa"/>
+          </w:tcPr>
+          <w:p>
+            <w:pPr>
+              <w:pStyle w:val="45"/>
+              <w:rPr>
+                <w:rFonts w:hint="default" w:eastAsia="宋体"/>
+                <w:color w:val="000000" w:themeColor="text1"/>
+                <w:lang w:val="en-US" w:eastAsia="zh-CN"/>
+                <w14:textFill>
+                  <w14:solidFill>
+                    <w14:schemeClr w14:val="tx1"/>
+                  </w14:solidFill>
+                </w14:textFill>
+              </w:rPr>
+            </w:pPr>
+            <w:r>
+              <w:rPr>
+                <w:rFonts w:hint="eastAsia" w:ascii="Segoe UI" w:hAnsi="Segoe UI" w:cs="Segoe UI"/>
+                <w:i w:val="0"/>
+                <w:iCs w:val="0"/>
+                <w:caps w:val="0"/>
+                <w:color w:val="000000" w:themeColor="text1"/>
+                <w:spacing w:val="0"/>
+                <w:sz w:val="16"/>
+                <w:szCs w:val="16"/>
+                <w:shd w:val="clear" w:fill="FFFFFF"/>
+                <w:lang w:val="en-US" w:eastAsia="zh-CN"/>
+                <w14:textFill>
+                  <w14:solidFill>
+                    <w14:schemeClr w14:val="tx1"/>
+                  </w14:solidFill>
+                </w14:textFill>
+              </w:rPr>
+              <w:t>93.33%</w:t>
+            </w:r>
+          </w:p>
+        </w:tc>
+      </w:tr>
+      <w:tr>
+        <w:tblPrEx>
+          <w:tblBorders>
+            <w:top w:val="single" w:color="000000" w:sz="6" w:space="0"/>
+            <w:left w:val="single" w:color="000000" w:sz="6" w:space="0"/>
+            <w:bottom w:val="single" w:color="000000" w:sz="6" w:space="0"/>
+            <w:right w:val="single" w:color="000000" w:sz="6" w:space="0"/>
+            <w:insideH w:val="single" w:color="000000" w:sz="6" w:space="0"/>
+            <w:insideV w:val="single" w:color="000000" w:sz="6" w:space="0"/>
+          </w:tblBorders>
+          <w:tblCellMar>
+            <w:top w:w="0" w:type="dxa"/>
+            <w:left w:w="108" w:type="dxa"/>
+            <w:bottom w:w="0" w:type="dxa"/>
+            <w:right w:w="108" w:type="dxa"/>
+          </w:tblCellMar>
+        </w:tblPrEx>
+        <w:trPr>
+          <w:trHeight w:val="297" w:hRule="atLeast"/>
+        </w:trPr>
+        <w:tc>
+          <w:tcPr>
+            <w:tcW w:w="1157" w:type="dxa"/>
+          </w:tcPr>
+          <w:p>
+            <w:pPr>
+              <w:pStyle w:val="14"/>
+              <w:ind w:left="0"/>
+              <w:rPr>
+                <w:rFonts w:hint="eastAsia" w:ascii="Segoe UI" w:hAnsi="Segoe UI" w:eastAsia="宋体" w:cs="Segoe UI"/>
+                <w:i w:val="0"/>
+                <w:iCs w:val="0"/>
+                <w:caps w:val="0"/>
+                <w:color w:val="000000" w:themeColor="text1"/>
+                <w:spacing w:val="0"/>
+                <w:sz w:val="16"/>
+                <w:szCs w:val="16"/>
+                <w:shd w:val="clear" w:fill="FFFFFF"/>
+                <w:lang w:eastAsia="zh-CN"/>
+                <w14:textFill>
+                  <w14:solidFill>
+                    <w14:schemeClr w14:val="tx1"/>
+                  </w14:solidFill>
+                </w14:textFill>
+              </w:rPr>
+            </w:pPr>
+            <w:r>
+              <w:rPr>
+                <w:rFonts w:hint="eastAsia" w:ascii="Segoe UI" w:hAnsi="Segoe UI" w:cs="Segoe UI"/>
+                <w:i w:val="0"/>
+                <w:iCs w:val="0"/>
+                <w:caps w:val="0"/>
+                <w:color w:val="000000" w:themeColor="text1"/>
+                <w:spacing w:val="0"/>
+                <w:sz w:val="16"/>
+                <w:szCs w:val="16"/>
+                <w:shd w:val="clear" w:fill="FFFFFF"/>
+                <w:lang w:val="en-US" w:eastAsia="zh-CN"/>
+                <w14:textFill>
+                  <w14:solidFill>
+                    <w14:schemeClr w14:val="tx1"/>
+                  </w14:solidFill>
+                </w14:textFill>
+              </w:rPr>
+              <w:t>不会</w:t>
+            </w:r>
+          </w:p>
+        </w:tc>
+        <w:tc>
+          <w:tcPr>
+            <w:tcW w:w="4387" w:type="dxa"/>
+          </w:tcPr>
+          <w:p>
+            <w:pPr>
+              <w:pStyle w:val="45"/>
+              <w:rPr>
+                <w:rFonts w:hint="default" w:ascii="Segoe UI" w:hAnsi="Segoe UI" w:eastAsia="宋体" w:cs="Segoe UI"/>
+                <w:i w:val="0"/>
+                <w:iCs w:val="0"/>
+                <w:caps w:val="0"/>
+                <w:color w:val="000000" w:themeColor="text1"/>
+                <w:spacing w:val="0"/>
+                <w:sz w:val="16"/>
+                <w:szCs w:val="16"/>
+                <w:shd w:val="clear" w:fill="FFFFFF"/>
+                <w:lang w:val="en-US" w:eastAsia="zh-CN"/>
+                <w14:textFill>
+                  <w14:solidFill>
+                    <w14:schemeClr w14:val="tx1"/>
+                  </w14:solidFill>
+                </w14:textFill>
+              </w:rPr>
+            </w:pPr>
+            <w:r>
+              <w:rPr>
+                <w:rFonts w:hint="eastAsia" w:ascii="Segoe UI" w:hAnsi="Segoe UI" w:cs="Segoe UI"/>
+                <w:i w:val="0"/>
+                <w:iCs w:val="0"/>
+                <w:caps w:val="0"/>
+                <w:color w:val="000000" w:themeColor="text1"/>
+                <w:spacing w:val="0"/>
+                <w:sz w:val="16"/>
+                <w:szCs w:val="16"/>
+                <w:shd w:val="clear" w:fill="FFFFFF"/>
+                <w:lang w:val="en-US" w:eastAsia="zh-CN"/>
+                <w14:textFill>
+                  <w14:solidFill>
+                    <w14:schemeClr w14:val="tx1"/>
+                  </w14:solidFill>
+                </w14:textFill>
+              </w:rPr>
+              <w:t>6.67%</w:t>
+            </w:r>
+          </w:p>
+        </w:tc>
+      </w:tr>
+    </w:tbl>
+    <w:p>
+      <w:pPr>
+        <w:pStyle w:val="28"/>
+        <w:keepNext w:val="0"/>
+        <w:keepLines w:val="0"/>
+        <w:widowControl/>
+        <w:numPr>
+          <w:numId w:val="0"/>
+        </w:numPr>
+        <w:suppressLineNumbers w:val="0"/>
+        <w:pBdr>
+          <w:top w:val="none" w:color="auto" w:sz="0" w:space="0"/>
+          <w:left w:val="none" w:color="auto" w:sz="0" w:space="0"/>
+          <w:bottom w:val="none" w:color="auto" w:sz="0" w:space="0"/>
+          <w:right w:val="none" w:color="auto" w:sz="0" w:space="0"/>
+        </w:pBdr>
+        <w:shd w:val="clear" w:fill="FFFFFF"/>
+        <w:spacing w:before="0" w:beforeAutospacing="0" w:after="0" w:afterAutospacing="0"/>
+        <w:ind w:right="0" w:rightChars="0"/>
+        <w:jc w:val="both"/>
+        <w:rPr>
+          <w:rFonts w:hint="eastAsia" w:cs="Times New Roman"/>
+          <w:i w:val="0"/>
+          <w:snapToGrid w:val="0"/>
+          <w:color w:val="auto"/>
+          <w:kern w:val="0"/>
+          <w:sz w:val="20"/>
+          <w:lang w:val="en-US" w:eastAsia="zh-CN" w:bidi="ar-SA"/>
+        </w:rPr>
+      </w:pPr>
+    </w:p>
+    <w:p>
+      <w:pPr>
+        <w:pStyle w:val="28"/>
+        <w:keepNext w:val="0"/>
+        <w:keepLines w:val="0"/>
+        <w:widowControl/>
+        <w:numPr>
+          <w:ilvl w:val="0"/>
+          <w:numId w:val="3"/>
+        </w:numPr>
+        <w:suppressLineNumbers w:val="0"/>
+        <w:pBdr>
+          <w:top w:val="none" w:color="auto" w:sz="0" w:space="0"/>
+          <w:left w:val="none" w:color="auto" w:sz="0" w:space="0"/>
+          <w:bottom w:val="none" w:color="auto" w:sz="0" w:space="0"/>
+          <w:right w:val="none" w:color="auto" w:sz="0" w:space="0"/>
+        </w:pBdr>
+        <w:shd w:val="clear" w:fill="FFFFFF"/>
+        <w:spacing w:before="0" w:beforeAutospacing="0" w:after="0" w:afterAutospacing="0"/>
+        <w:ind w:left="0" w:leftChars="0" w:right="0" w:firstLine="420" w:firstLineChars="0"/>
+        <w:jc w:val="both"/>
+        <w:rPr>
+          <w:rFonts w:hint="eastAsia" w:cs="Times New Roman"/>
+          <w:i w:val="0"/>
+          <w:snapToGrid w:val="0"/>
+          <w:color w:val="auto"/>
+          <w:kern w:val="0"/>
+          <w:sz w:val="20"/>
+          <w:lang w:val="en-US" w:eastAsia="zh-CN" w:bidi="ar-SA"/>
+        </w:rPr>
+      </w:pPr>
+      <w:r>
+        <w:rPr>
+          <w:rFonts w:hint="eastAsia" w:cs="Times New Roman"/>
+          <w:i w:val="0"/>
+          <w:snapToGrid w:val="0"/>
+          <w:color w:val="auto"/>
+          <w:kern w:val="0"/>
+          <w:sz w:val="20"/>
+          <w:lang w:val="en-US" w:eastAsia="zh-CN" w:bidi="ar-SA"/>
+        </w:rPr>
+        <w:t>您认为对生成式模型按自己的要求进行微调有帮助吗</w:t>
+      </w:r>
+    </w:p>
+    <w:tbl>
+      <w:tblPr>
+        <w:tblStyle w:val="30"/>
+        <w:tblW w:w="0" w:type="auto"/>
+        <w:tblInd w:w="828" w:type="dxa"/>
+        <w:tblBorders>
+          <w:top w:val="single" w:color="000000" w:sz="6" w:space="0"/>
+          <w:left w:val="single" w:color="000000" w:sz="6" w:space="0"/>
+          <w:bottom w:val="single" w:color="000000" w:sz="6" w:space="0"/>
+          <w:right w:val="single" w:color="000000" w:sz="6" w:space="0"/>
+          <w:insideH w:val="single" w:color="000000" w:sz="6" w:space="0"/>
+          <w:insideV w:val="single" w:color="000000" w:sz="6" w:space="0"/>
+        </w:tblBorders>
+        <w:tblLayout w:type="fixed"/>
+        <w:tblCellMar>
+          <w:top w:w="0" w:type="dxa"/>
+          <w:left w:w="108" w:type="dxa"/>
+          <w:bottom w:w="0" w:type="dxa"/>
+          <w:right w:w="108" w:type="dxa"/>
+        </w:tblCellMar>
+      </w:tblPr>
+      <w:tblGrid>
+        <w:gridCol w:w="1157"/>
+        <w:gridCol w:w="4387"/>
+      </w:tblGrid>
+      <w:tr>
+        <w:tblPrEx>
+          <w:tblBorders>
+            <w:top w:val="single" w:color="000000" w:sz="6" w:space="0"/>
+            <w:left w:val="single" w:color="000000" w:sz="6" w:space="0"/>
+            <w:bottom w:val="single" w:color="000000" w:sz="6" w:space="0"/>
+            <w:right w:val="single" w:color="000000" w:sz="6" w:space="0"/>
+            <w:insideH w:val="single" w:color="000000" w:sz="6" w:space="0"/>
+            <w:insideV w:val="single" w:color="000000" w:sz="6" w:space="0"/>
+          </w:tblBorders>
+          <w:tblCellMar>
+            <w:top w:w="0" w:type="dxa"/>
+            <w:left w:w="108" w:type="dxa"/>
+            <w:bottom w:w="0" w:type="dxa"/>
+            <w:right w:w="108" w:type="dxa"/>
+          </w:tblCellMar>
+        </w:tblPrEx>
+        <w:trPr>
+          <w:trHeight w:val="261" w:hRule="atLeast"/>
+        </w:trPr>
+        <w:tc>
+          <w:tcPr>
+            <w:tcW w:w="1157" w:type="dxa"/>
+            <w:shd w:val="solid" w:color="000000" w:fill="FFFFFF"/>
+          </w:tcPr>
+          <w:p>
+            <w:pPr>
+              <w:pStyle w:val="14"/>
+              <w:ind w:left="0"/>
+              <w:rPr>
+                <w:rFonts w:hint="eastAsia" w:eastAsia="宋体"/>
+                <w:b/>
+                <w:lang w:eastAsia="zh-CN"/>
+              </w:rPr>
+            </w:pPr>
+            <w:r>
+              <w:rPr>
+                <w:rFonts w:hint="eastAsia"/>
+                <w:b/>
+                <w:lang w:val="en-US" w:eastAsia="zh-CN"/>
+              </w:rPr>
+              <w:t>选项</w:t>
+            </w:r>
+          </w:p>
+        </w:tc>
+        <w:tc>
+          <w:tcPr>
+            <w:tcW w:w="4387" w:type="dxa"/>
+            <w:shd w:val="solid" w:color="000000" w:fill="FFFFFF"/>
+          </w:tcPr>
+          <w:p>
+            <w:pPr>
+              <w:pStyle w:val="14"/>
+              <w:ind w:left="0"/>
+              <w:rPr>
+                <w:rFonts w:hint="eastAsia" w:eastAsia="宋体"/>
+                <w:b/>
+                <w:lang w:eastAsia="zh-CN"/>
+              </w:rPr>
+            </w:pPr>
+            <w:r>
+              <w:rPr>
+                <w:rFonts w:hint="eastAsia"/>
+                <w:b/>
+                <w:lang w:val="en-US" w:eastAsia="zh-CN"/>
+              </w:rPr>
+              <w:t>比例</w:t>
+            </w:r>
+          </w:p>
+        </w:tc>
+      </w:tr>
+      <w:tr>
+        <w:tblPrEx>
+          <w:tblBorders>
+            <w:top w:val="single" w:color="000000" w:sz="6" w:space="0"/>
+            <w:left w:val="single" w:color="000000" w:sz="6" w:space="0"/>
+            <w:bottom w:val="single" w:color="000000" w:sz="6" w:space="0"/>
+            <w:right w:val="single" w:color="000000" w:sz="6" w:space="0"/>
+            <w:insideH w:val="single" w:color="000000" w:sz="6" w:space="0"/>
+            <w:insideV w:val="single" w:color="000000" w:sz="6" w:space="0"/>
+          </w:tblBorders>
+          <w:tblCellMar>
+            <w:top w:w="0" w:type="dxa"/>
+            <w:left w:w="108" w:type="dxa"/>
+            <w:bottom w:w="0" w:type="dxa"/>
+            <w:right w:w="108" w:type="dxa"/>
+          </w:tblCellMar>
+        </w:tblPrEx>
+        <w:trPr>
+          <w:trHeight w:val="224" w:hRule="atLeast"/>
+        </w:trPr>
+        <w:tc>
+          <w:tcPr>
+            <w:tcW w:w="1157" w:type="dxa"/>
+          </w:tcPr>
+          <w:p>
+            <w:pPr>
+              <w:pStyle w:val="14"/>
+              <w:ind w:left="0"/>
+              <w:rPr>
+                <w:rFonts w:hint="eastAsia" w:eastAsia="宋体"/>
+                <w:color w:val="000000" w:themeColor="text1"/>
+                <w:lang w:eastAsia="zh-CN"/>
+                <w14:textFill>
+                  <w14:solidFill>
+                    <w14:schemeClr w14:val="tx1"/>
+                  </w14:solidFill>
+                </w14:textFill>
+              </w:rPr>
+            </w:pPr>
+            <w:r>
+              <w:rPr>
+                <w:rFonts w:hint="eastAsia"/>
+                <w:color w:val="000000" w:themeColor="text1"/>
+                <w:sz w:val="16"/>
+                <w:szCs w:val="16"/>
+                <w:lang w:val="en-US" w:eastAsia="zh-CN"/>
+                <w14:textFill>
+                  <w14:solidFill>
+                    <w14:schemeClr w14:val="tx1"/>
+                  </w14:solidFill>
+                </w14:textFill>
+              </w:rPr>
+              <w:t>会</w:t>
+            </w:r>
+          </w:p>
+        </w:tc>
+        <w:tc>
+          <w:tcPr>
+            <w:tcW w:w="4387" w:type="dxa"/>
+          </w:tcPr>
+          <w:p>
+            <w:pPr>
+              <w:pStyle w:val="45"/>
+              <w:rPr>
+                <w:rFonts w:hint="default" w:eastAsia="宋体"/>
+                <w:color w:val="000000" w:themeColor="text1"/>
+                <w:lang w:val="en-US" w:eastAsia="zh-CN"/>
+                <w14:textFill>
+                  <w14:solidFill>
+                    <w14:schemeClr w14:val="tx1"/>
+                  </w14:solidFill>
+                </w14:textFill>
+              </w:rPr>
+            </w:pPr>
+            <w:r>
+              <w:rPr>
+                <w:rFonts w:hint="eastAsia" w:ascii="Segoe UI" w:hAnsi="Segoe UI" w:cs="Segoe UI"/>
+                <w:i w:val="0"/>
+                <w:iCs w:val="0"/>
+                <w:caps w:val="0"/>
+                <w:color w:val="000000" w:themeColor="text1"/>
+                <w:spacing w:val="0"/>
+                <w:sz w:val="16"/>
+                <w:szCs w:val="16"/>
+                <w:shd w:val="clear" w:fill="FFFFFF"/>
+                <w:lang w:val="en-US" w:eastAsia="zh-CN"/>
+                <w14:textFill>
+                  <w14:solidFill>
+                    <w14:schemeClr w14:val="tx1"/>
+                  </w14:solidFill>
+                </w14:textFill>
+              </w:rPr>
+              <w:t>90%</w:t>
+            </w:r>
+          </w:p>
+        </w:tc>
+      </w:tr>
+      <w:tr>
+        <w:tblPrEx>
+          <w:tblBorders>
+            <w:top w:val="single" w:color="000000" w:sz="6" w:space="0"/>
+            <w:left w:val="single" w:color="000000" w:sz="6" w:space="0"/>
+            <w:bottom w:val="single" w:color="000000" w:sz="6" w:space="0"/>
+            <w:right w:val="single" w:color="000000" w:sz="6" w:space="0"/>
+            <w:insideH w:val="single" w:color="000000" w:sz="6" w:space="0"/>
+            <w:insideV w:val="single" w:color="000000" w:sz="6" w:space="0"/>
+          </w:tblBorders>
+          <w:tblCellMar>
+            <w:top w:w="0" w:type="dxa"/>
+            <w:left w:w="108" w:type="dxa"/>
+            <w:bottom w:w="0" w:type="dxa"/>
+            <w:right w:w="108" w:type="dxa"/>
+          </w:tblCellMar>
+        </w:tblPrEx>
+        <w:trPr>
+          <w:trHeight w:val="297" w:hRule="atLeast"/>
+        </w:trPr>
+        <w:tc>
+          <w:tcPr>
+            <w:tcW w:w="1157" w:type="dxa"/>
+          </w:tcPr>
+          <w:p>
+            <w:pPr>
+              <w:pStyle w:val="14"/>
+              <w:ind w:left="0"/>
+              <w:rPr>
+                <w:rFonts w:hint="eastAsia" w:ascii="Segoe UI" w:hAnsi="Segoe UI" w:eastAsia="宋体" w:cs="Segoe UI"/>
+                <w:i w:val="0"/>
+                <w:iCs w:val="0"/>
+                <w:caps w:val="0"/>
+                <w:color w:val="000000" w:themeColor="text1"/>
+                <w:spacing w:val="0"/>
+                <w:sz w:val="16"/>
+                <w:szCs w:val="16"/>
+                <w:shd w:val="clear" w:fill="FFFFFF"/>
+                <w:lang w:eastAsia="zh-CN"/>
+                <w14:textFill>
+                  <w14:solidFill>
+                    <w14:schemeClr w14:val="tx1"/>
+                  </w14:solidFill>
+                </w14:textFill>
+              </w:rPr>
+            </w:pPr>
+            <w:r>
+              <w:rPr>
+                <w:rFonts w:hint="eastAsia" w:ascii="Segoe UI" w:hAnsi="Segoe UI" w:cs="Segoe UI"/>
+                <w:i w:val="0"/>
+                <w:iCs w:val="0"/>
+                <w:caps w:val="0"/>
+                <w:color w:val="000000" w:themeColor="text1"/>
+                <w:spacing w:val="0"/>
+                <w:sz w:val="16"/>
+                <w:szCs w:val="16"/>
+                <w:shd w:val="clear" w:fill="FFFFFF"/>
+                <w:lang w:val="en-US" w:eastAsia="zh-CN"/>
+                <w14:textFill>
+                  <w14:solidFill>
+                    <w14:schemeClr w14:val="tx1"/>
+                  </w14:solidFill>
+                </w14:textFill>
+              </w:rPr>
+              <w:t>不会</w:t>
+            </w:r>
+          </w:p>
+        </w:tc>
+        <w:tc>
+          <w:tcPr>
+            <w:tcW w:w="4387" w:type="dxa"/>
+          </w:tcPr>
+          <w:p>
+            <w:pPr>
+              <w:pStyle w:val="45"/>
+              <w:rPr>
+                <w:rFonts w:hint="default" w:ascii="Segoe UI" w:hAnsi="Segoe UI" w:eastAsia="宋体" w:cs="Segoe UI"/>
+                <w:i w:val="0"/>
+                <w:iCs w:val="0"/>
+                <w:caps w:val="0"/>
+                <w:color w:val="000000" w:themeColor="text1"/>
+                <w:spacing w:val="0"/>
+                <w:sz w:val="16"/>
+                <w:szCs w:val="16"/>
+                <w:shd w:val="clear" w:fill="FFFFFF"/>
+                <w:lang w:val="en-US" w:eastAsia="zh-CN"/>
+                <w14:textFill>
+                  <w14:solidFill>
+                    <w14:schemeClr w14:val="tx1"/>
+                  </w14:solidFill>
+                </w14:textFill>
+              </w:rPr>
+            </w:pPr>
+            <w:r>
+              <w:rPr>
+                <w:rFonts w:hint="eastAsia" w:ascii="Segoe UI" w:hAnsi="Segoe UI" w:cs="Segoe UI"/>
+                <w:i w:val="0"/>
+                <w:iCs w:val="0"/>
+                <w:caps w:val="0"/>
+                <w:color w:val="000000" w:themeColor="text1"/>
+                <w:spacing w:val="0"/>
+                <w:sz w:val="16"/>
+                <w:szCs w:val="16"/>
+                <w:shd w:val="clear" w:fill="FFFFFF"/>
+                <w:lang w:val="en-US" w:eastAsia="zh-CN"/>
+                <w14:textFill>
+                  <w14:solidFill>
+                    <w14:schemeClr w14:val="tx1"/>
+                  </w14:solidFill>
+                </w14:textFill>
+              </w:rPr>
+              <w:t>10%</w:t>
+            </w:r>
+          </w:p>
+        </w:tc>
+      </w:tr>
+    </w:tbl>
+    <w:p>
+      <w:pPr>
         <w:pStyle w:val="14"/>
         <w:ind w:left="0" w:leftChars="0" w:firstLine="0" w:firstLineChars="0"/>
-      </w:pPr>
+        <w:rPr>
+          <w:rFonts w:hint="default" w:eastAsia="宋体"/>
+          <w:lang w:val="en-US" w:eastAsia="zh-CN"/>
+        </w:rPr>
+      </w:pPr>
+      <w:r>
+        <w:rPr>
+          <w:rFonts w:hint="eastAsia"/>
+          <w:lang w:val="en-US" w:eastAsia="zh-CN"/>
+        </w:rPr>
+        <w:t>由调查数据可知大学生群体经常使用</w:t>
+      </w:r>
+      <w:r>
+        <w:rPr>
+          <w:rFonts w:hint="eastAsia" w:cs="Times New Roman"/>
+          <w:i w:val="0"/>
+          <w:snapToGrid w:val="0"/>
+          <w:color w:val="auto"/>
+          <w:kern w:val="0"/>
+          <w:sz w:val="20"/>
+          <w:lang w:val="en-US" w:eastAsia="zh-CN" w:bidi="ar-SA"/>
+        </w:rPr>
+        <w:t>生成式大模型，其中绝大多数都会使用多个模型，并且认为生成式模型如果能按自己的要求进行微调会有帮助，符合本项目的需求预期。但目前的调查仍然比较局限，有待完善，需要扩大调查范围，更全面地反应用户需求。</w:t>
+      </w:r>
     </w:p>
     <w:p>
       <w:pPr>
@@ -3808,8 +5439,8 @@
         </w:numPr>
         <w:ind w:left="720" w:hanging="720"/>
       </w:pPr>
-      <w:bookmarkStart w:id="22" w:name="_Toc8783"/>
-      <w:bookmarkStart w:id="23" w:name="_Toc498919244"/>
+      <w:bookmarkStart w:id="22" w:name="_Toc498919244"/>
+      <w:bookmarkStart w:id="23" w:name="_Toc15540"/>
       <w:r>
         <w:rPr>
           <w:rFonts w:hint="eastAsia"/>
@@ -3947,7 +5578,7 @@
           </w:tblCellMar>
         </w:tblPrEx>
         <w:trPr>
-          <w:trHeight w:val="478" w:hRule="atLeast"/>
+          <w:trHeight w:val="271" w:hRule="atLeast"/>
         </w:trPr>
         <w:tc>
           <w:tcPr>
@@ -4037,7 +5668,7 @@
           </w:tblCellMar>
         </w:tblPrEx>
         <w:trPr>
-          <w:trHeight w:val="378" w:hRule="atLeast"/>
+          <w:trHeight w:val="271" w:hRule="atLeast"/>
         </w:trPr>
         <w:tc>
           <w:tcPr>
@@ -4474,7 +6105,7 @@
         </w:numPr>
         <w:ind w:left="720" w:hanging="720"/>
       </w:pPr>
-      <w:bookmarkStart w:id="25" w:name="_Toc28284"/>
+      <w:bookmarkStart w:id="25" w:name="_Toc9448"/>
       <w:r>
         <w:rPr>
           <w:rFonts w:hint="eastAsia"/>
@@ -4615,7 +6246,7 @@
           </w:tblCellMar>
         </w:tblPrEx>
         <w:trPr>
-          <w:trHeight w:val="976" w:hRule="atLeast"/>
+          <w:trHeight w:val="296" w:hRule="atLeast"/>
         </w:trPr>
         <w:tc>
           <w:tcPr>
@@ -4743,7 +6374,7 @@
           </w:tblCellMar>
         </w:tblPrEx>
         <w:trPr>
-          <w:trHeight w:val="976" w:hRule="atLeast"/>
+          <w:trHeight w:val="375" w:hRule="atLeast"/>
         </w:trPr>
         <w:tc>
           <w:tcPr>
@@ -4900,7 +6531,7 @@
           </w:tblCellMar>
         </w:tblPrEx>
         <w:trPr>
-          <w:trHeight w:val="976" w:hRule="atLeast"/>
+          <w:trHeight w:val="347" w:hRule="atLeast"/>
         </w:trPr>
         <w:tc>
           <w:tcPr>
@@ -5156,7 +6787,7 @@
           </w:tblCellMar>
         </w:tblPrEx>
         <w:trPr>
-          <w:trHeight w:val="976" w:hRule="atLeast"/>
+          <w:trHeight w:val="362" w:hRule="atLeast"/>
         </w:trPr>
         <w:tc>
           <w:tcPr>
@@ -5311,7 +6942,7 @@
         <w:ind w:left="720" w:hanging="720"/>
       </w:pPr>
       <w:bookmarkStart w:id="26" w:name="_Toc498919251"/>
-      <w:bookmarkStart w:id="27" w:name="_Toc27461"/>
+      <w:bookmarkStart w:id="27" w:name="_Toc7301"/>
       <w:r>
         <w:rPr>
           <w:rFonts w:hint="eastAsia"/>
@@ -6718,7 +8349,7 @@
         <w:ind w:left="720" w:hanging="720"/>
       </w:pPr>
       <w:bookmarkStart w:id="28" w:name="_Toc498919252"/>
-      <w:bookmarkStart w:id="29" w:name="_Toc7019"/>
+      <w:bookmarkStart w:id="29" w:name="_Toc6700"/>
       <w:r>
         <w:rPr>
           <w:rFonts w:hint="eastAsia"/>
@@ -6738,7 +8369,7 @@
         <w:ind w:left="720" w:hanging="720"/>
       </w:pPr>
       <w:bookmarkStart w:id="30" w:name="_Toc498919253"/>
-      <w:bookmarkStart w:id="31" w:name="_Toc30761"/>
+      <w:bookmarkStart w:id="31" w:name="_Toc21552"/>
       <w:r>
         <w:t>&lt;</w:t>
       </w:r>
@@ -6756,38 +8387,27 @@
     </w:p>
     <w:p>
       <w:pPr>
-        <w:pStyle w:val="4"/>
-        <w:numPr>
-          <w:ilvl w:val="2"/>
-          <w:numId w:val="0"/>
-        </w:numPr>
-        <w:ind w:leftChars="0" w:firstLine="720" w:firstLineChars="0"/>
-        <w:rPr>
-          <w:rFonts w:hint="eastAsia" w:ascii="宋体" w:hAnsi="Times New Roman" w:eastAsia="宋体" w:cs="Times New Roman"/>
-          <w:b w:val="0"/>
-          <w:i w:val="0"/>
-          <w:snapToGrid w:val="0"/>
-          <w:sz w:val="20"/>
-          <w:lang w:val="en-US" w:eastAsia="zh-CN" w:bidi="ar-SA"/>
+        <w:bidi w:val="0"/>
+        <w:rPr>
+          <w:rFonts w:hint="eastAsia"/>
+          <w:lang w:val="en-US" w:eastAsia="zh-CN"/>
         </w:rPr>
       </w:pPr>
       <w:bookmarkStart w:id="32" w:name="_Toc14540"/>
-      <w:bookmarkStart w:id="33" w:name="_Toc14419"/>
-      <w:bookmarkStart w:id="34" w:name="_Toc19015"/>
-      <w:r>
-        <w:rPr>
-          <w:rFonts w:hint="eastAsia" w:ascii="宋体" w:hAnsi="Times New Roman" w:eastAsia="宋体" w:cs="Times New Roman"/>
-          <w:b w:val="0"/>
-          <w:i w:val="0"/>
-          <w:snapToGrid w:val="0"/>
-          <w:sz w:val="20"/>
-          <w:lang w:val="en-US" w:eastAsia="zh-CN" w:bidi="ar-SA"/>
+      <w:bookmarkStart w:id="33" w:name="_Toc19015"/>
+      <w:bookmarkStart w:id="34" w:name="_Toc14419"/>
+      <w:bookmarkStart w:id="35" w:name="_Toc21633"/>
+      <w:r>
+        <w:rPr>
+          <w:rFonts w:hint="eastAsia"/>
+          <w:lang w:val="en-US" w:eastAsia="zh-CN"/>
         </w:rPr>
         <w:t>提供文生视频、图生视频等多种AI创作工具，功能全面但价格较高。</w:t>
       </w:r>
       <w:bookmarkEnd w:id="32"/>
       <w:bookmarkEnd w:id="33"/>
       <w:bookmarkEnd w:id="34"/>
+      <w:bookmarkEnd w:id="35"/>
     </w:p>
     <w:p>
       <w:pPr>
@@ -6798,8 +8418,8 @@
         </w:numPr>
         <w:ind w:left="720" w:hanging="720"/>
       </w:pPr>
-      <w:bookmarkStart w:id="35" w:name="_Toc498919254"/>
-      <w:bookmarkStart w:id="36" w:name="_Toc23256"/>
+      <w:bookmarkStart w:id="36" w:name="_Toc498919254"/>
+      <w:bookmarkStart w:id="37" w:name="_Toc11244"/>
       <w:r>
         <w:t>&lt;</w:t>
       </w:r>
@@ -6812,43 +8432,32 @@
       <w:r>
         <w:t>&gt;</w:t>
       </w:r>
-      <w:bookmarkEnd w:id="35"/>
       <w:bookmarkEnd w:id="36"/>
-    </w:p>
-    <w:p>
-      <w:pPr>
-        <w:pStyle w:val="4"/>
-        <w:numPr>
-          <w:ilvl w:val="2"/>
-          <w:numId w:val="0"/>
-        </w:numPr>
-        <w:ind w:leftChars="0" w:firstLine="720" w:firstLineChars="0"/>
-        <w:rPr>
-          <w:rFonts w:hint="eastAsia" w:ascii="宋体" w:hAnsi="Times New Roman" w:eastAsia="宋体" w:cs="Times New Roman"/>
-          <w:b w:val="0"/>
-          <w:i w:val="0"/>
-          <w:snapToGrid w:val="0"/>
-          <w:sz w:val="20"/>
-          <w:lang w:val="en-US" w:eastAsia="zh-CN" w:bidi="ar-SA"/>
-        </w:rPr>
-      </w:pPr>
-      <w:bookmarkStart w:id="37" w:name="_Toc29891"/>
-      <w:bookmarkStart w:id="38" w:name="_Toc22442"/>
+      <w:bookmarkEnd w:id="37"/>
+    </w:p>
+    <w:p>
+      <w:pPr>
+        <w:bidi w:val="0"/>
+        <w:rPr>
+          <w:rFonts w:hint="eastAsia"/>
+          <w:lang w:val="en-US" w:eastAsia="zh-CN"/>
+        </w:rPr>
+      </w:pPr>
+      <w:bookmarkStart w:id="38" w:name="_Toc29891"/>
       <w:bookmarkStart w:id="39" w:name="_Toc2478"/>
-      <w:r>
-        <w:rPr>
-          <w:rFonts w:hint="eastAsia" w:ascii="宋体" w:hAnsi="Times New Roman" w:eastAsia="宋体" w:cs="Times New Roman"/>
-          <w:b w:val="0"/>
-          <w:i w:val="0"/>
-          <w:snapToGrid w:val="0"/>
-          <w:sz w:val="20"/>
-          <w:lang w:val="en-US" w:eastAsia="zh-CN" w:bidi="ar-SA"/>
+      <w:bookmarkStart w:id="40" w:name="_Toc22442"/>
+      <w:bookmarkStart w:id="41" w:name="_Toc29970"/>
+      <w:r>
+        <w:rPr>
+          <w:rFonts w:hint="eastAsia"/>
+          <w:lang w:val="en-US" w:eastAsia="zh-CN"/>
         </w:rPr>
         <w:t>免费的文生图平台，支持多个开源模型，但功能单一。</w:t>
       </w:r>
-      <w:bookmarkEnd w:id="37"/>
       <w:bookmarkEnd w:id="38"/>
       <w:bookmarkEnd w:id="39"/>
+      <w:bookmarkEnd w:id="40"/>
+      <w:bookmarkEnd w:id="41"/>
     </w:p>
     <w:p>
       <w:pPr>
@@ -6859,16 +8468,16 @@
         </w:numPr>
         <w:ind w:left="720" w:hanging="720"/>
       </w:pPr>
-      <w:bookmarkStart w:id="40" w:name="_Toc498919255"/>
-      <w:bookmarkStart w:id="41" w:name="_Toc19390"/>
+      <w:bookmarkStart w:id="42" w:name="_Toc498919255"/>
+      <w:bookmarkStart w:id="43" w:name="_Toc30543"/>
       <w:r>
         <w:rPr>
           <w:rFonts w:hint="eastAsia"/>
         </w:rPr>
         <w:t>产品概述</w:t>
       </w:r>
-      <w:bookmarkEnd w:id="40"/>
-      <w:bookmarkEnd w:id="41"/>
+      <w:bookmarkEnd w:id="42"/>
+      <w:bookmarkEnd w:id="43"/>
     </w:p>
     <w:p>
       <w:pPr>
@@ -6879,16 +8488,16 @@
         </w:numPr>
         <w:ind w:left="720" w:hanging="720"/>
       </w:pPr>
-      <w:bookmarkStart w:id="42" w:name="_Toc10453"/>
-      <w:bookmarkStart w:id="43" w:name="_Toc498919256"/>
+      <w:bookmarkStart w:id="44" w:name="_Toc498919256"/>
+      <w:bookmarkStart w:id="45" w:name="_Toc12689"/>
       <w:r>
         <w:rPr>
           <w:rFonts w:hint="eastAsia"/>
         </w:rPr>
         <w:t>产品总体效果</w:t>
       </w:r>
-      <w:bookmarkEnd w:id="42"/>
-      <w:bookmarkEnd w:id="43"/>
+      <w:bookmarkEnd w:id="44"/>
+      <w:bookmarkEnd w:id="45"/>
     </w:p>
     <w:p>
       <w:pPr>
@@ -6932,6 +8541,38 @@
         <w:ind w:left="0" w:leftChars="0" w:firstLine="0" w:firstLineChars="0"/>
         <w:textAlignment w:val="auto"/>
         <w:rPr>
+          <w:rFonts w:hint="default"/>
+          <w:lang w:val="en-US" w:eastAsia="zh-CN"/>
+        </w:rPr>
+      </w:pPr>
+      <w:r>
+        <w:rPr>
+          <w:rFonts w:hint="eastAsia"/>
+          <w:lang w:val="en-US" w:eastAsia="zh-CN"/>
+        </w:rPr>
+        <w:t>该产品的用例图如下：</w:t>
+      </w:r>
+    </w:p>
+    <w:p>
+      <w:pPr>
+        <w:pStyle w:val="14"/>
+        <w:keepNext w:val="0"/>
+        <w:keepLines/>
+        <w:pageBreakBefore w:val="0"/>
+        <w:widowControl w:val="0"/>
+        <w:kinsoku/>
+        <w:wordWrap/>
+        <w:overflowPunct/>
+        <w:topLinePunct w:val="0"/>
+        <w:autoSpaceDE/>
+        <w:autoSpaceDN/>
+        <w:bidi w:val="0"/>
+        <w:adjustRightInd/>
+        <w:snapToGrid/>
+        <w:spacing w:line="240" w:lineRule="auto"/>
+        <w:ind w:left="0" w:leftChars="0" w:firstLine="0" w:firstLineChars="0"/>
+        <w:textAlignment w:val="auto"/>
+        <w:rPr>
           <w:rFonts w:hint="default" w:eastAsia="宋体"/>
           <w:lang w:val="en-US" w:eastAsia="zh-CN"/>
         </w:rPr>
@@ -6943,9 +8584,9 @@
         </w:rPr>
         <w:drawing>
           <wp:inline distT="0" distB="0" distL="114300" distR="114300">
-            <wp:extent cx="5943600" cy="3117850"/>
-            <wp:effectExtent l="0" t="0" r="0" b="6350"/>
-            <wp:docPr id="1" name="图片 1" descr="project arch"/>
+            <wp:extent cx="2832100" cy="2524760"/>
+            <wp:effectExtent l="0" t="0" r="0" b="2540"/>
+            <wp:docPr id="5" name="图片 5" descr="use-case"/>
             <wp:cNvGraphicFramePr>
               <a:graphicFrameLocks xmlns:a="http://schemas.openxmlformats.org/drawingml/2006/main" noChangeAspect="1"/>
             </wp:cNvGraphicFramePr>
@@ -6953,7 +8594,7 @@
               <a:graphicData uri="http://schemas.openxmlformats.org/drawingml/2006/picture">
                 <pic:pic xmlns:pic="http://schemas.openxmlformats.org/drawingml/2006/picture">
                   <pic:nvPicPr>
-                    <pic:cNvPr id="1" name="图片 1" descr="project arch"/>
+                    <pic:cNvPr id="5" name="图片 5" descr="use-case"/>
                     <pic:cNvPicPr>
                       <a:picLocks noChangeAspect="1"/>
                     </pic:cNvPicPr>
@@ -6967,7 +8608,7 @@
                   <pic:spPr>
                     <a:xfrm>
                       <a:off x="0" y="0"/>
-                      <a:ext cx="5943600" cy="3117850"/>
+                      <a:ext cx="2832100" cy="2524760"/>
                     </a:xfrm>
                     <a:prstGeom prst="rect">
                       <a:avLst/>
@@ -6986,8 +8627,6 @@
         </w:rPr>
         <w:t xml:space="preserve"> </w:t>
       </w:r>
-      <w:bookmarkStart w:id="94" w:name="_GoBack"/>
-      <w:bookmarkEnd w:id="94"/>
     </w:p>
     <w:p>
       <w:pPr>
@@ -6998,16 +8637,16 @@
         </w:numPr>
         <w:ind w:left="720" w:hanging="720"/>
       </w:pPr>
-      <w:bookmarkStart w:id="44" w:name="_Toc498919257"/>
-      <w:bookmarkStart w:id="45" w:name="_Toc15046"/>
+      <w:bookmarkStart w:id="46" w:name="_Toc498919257"/>
+      <w:bookmarkStart w:id="47" w:name="_Toc12539"/>
       <w:r>
         <w:rPr>
           <w:rFonts w:hint="eastAsia"/>
         </w:rPr>
         <w:t>功能摘要</w:t>
       </w:r>
-      <w:bookmarkEnd w:id="44"/>
-      <w:bookmarkEnd w:id="45"/>
+      <w:bookmarkEnd w:id="46"/>
+      <w:bookmarkEnd w:id="47"/>
     </w:p>
     <w:p>
       <w:pPr>
@@ -7351,16 +8990,16 @@
         </w:numPr>
         <w:ind w:left="720" w:hanging="720"/>
       </w:pPr>
-      <w:bookmarkStart w:id="46" w:name="_Toc18883"/>
-      <w:bookmarkStart w:id="47" w:name="_Toc498919258"/>
+      <w:bookmarkStart w:id="48" w:name="_Toc498919258"/>
+      <w:bookmarkStart w:id="49" w:name="_Toc24025"/>
       <w:r>
         <w:rPr>
           <w:rFonts w:hint="eastAsia"/>
         </w:rPr>
         <w:t>假设与依赖关系</w:t>
       </w:r>
-      <w:bookmarkEnd w:id="46"/>
-      <w:bookmarkEnd w:id="47"/>
+      <w:bookmarkEnd w:id="48"/>
+      <w:bookmarkEnd w:id="49"/>
     </w:p>
     <w:p>
       <w:pPr>
@@ -7532,16 +9171,16 @@
         </w:numPr>
         <w:ind w:left="720" w:hanging="720"/>
       </w:pPr>
-      <w:bookmarkStart w:id="48" w:name="_Toc19726"/>
-      <w:bookmarkStart w:id="49" w:name="_Toc498919261"/>
+      <w:bookmarkStart w:id="50" w:name="_Toc498919261"/>
+      <w:bookmarkStart w:id="51" w:name="_Toc29918"/>
       <w:r>
         <w:rPr>
           <w:rFonts w:hint="eastAsia"/>
         </w:rPr>
         <w:t>产品特性</w:t>
       </w:r>
-      <w:bookmarkEnd w:id="48"/>
-      <w:bookmarkEnd w:id="49"/>
+      <w:bookmarkEnd w:id="50"/>
+      <w:bookmarkEnd w:id="51"/>
     </w:p>
     <w:p>
       <w:pPr>
@@ -7552,8 +9191,8 @@
         </w:numPr>
         <w:ind w:left="720" w:hanging="720"/>
       </w:pPr>
-      <w:bookmarkStart w:id="50" w:name="_Toc498919262"/>
-      <w:bookmarkStart w:id="51" w:name="_Toc30299"/>
+      <w:bookmarkStart w:id="52" w:name="_Toc498919262"/>
+      <w:bookmarkStart w:id="53" w:name="_Toc14881"/>
       <w:r>
         <w:t>&lt;</w:t>
       </w:r>
@@ -7566,8 +9205,8 @@
       <w:r>
         <w:t>&gt;</w:t>
       </w:r>
-      <w:bookmarkEnd w:id="50"/>
-      <w:bookmarkEnd w:id="51"/>
+      <w:bookmarkEnd w:id="52"/>
+      <w:bookmarkEnd w:id="53"/>
     </w:p>
     <w:p>
       <w:pPr>
@@ -7596,8 +9235,8 @@
         </w:numPr>
         <w:ind w:left="720" w:hanging="720"/>
       </w:pPr>
-      <w:bookmarkStart w:id="52" w:name="_Toc498919263"/>
-      <w:bookmarkStart w:id="53" w:name="_Toc21783"/>
+      <w:bookmarkStart w:id="54" w:name="_Toc498919263"/>
+      <w:bookmarkStart w:id="55" w:name="_Toc25040"/>
       <w:r>
         <w:t>&lt;</w:t>
       </w:r>
@@ -7610,8 +9249,8 @@
       <w:r>
         <w:t>&gt;</w:t>
       </w:r>
-      <w:bookmarkEnd w:id="52"/>
-      <w:bookmarkEnd w:id="53"/>
+      <w:bookmarkEnd w:id="54"/>
+      <w:bookmarkEnd w:id="55"/>
     </w:p>
     <w:p>
       <w:pPr>
@@ -7638,7 +9277,7 @@
         </w:numPr>
         <w:ind w:left="720" w:hanging="720"/>
       </w:pPr>
-      <w:bookmarkStart w:id="54" w:name="_Toc3180"/>
+      <w:bookmarkStart w:id="56" w:name="_Toc268"/>
       <w:r>
         <w:t>&lt;</w:t>
       </w:r>
@@ -7651,7 +9290,7 @@
       <w:r>
         <w:t>&gt;</w:t>
       </w:r>
-      <w:bookmarkEnd w:id="54"/>
+      <w:bookmarkEnd w:id="56"/>
     </w:p>
     <w:p>
       <w:pPr>
@@ -7678,7 +9317,7 @@
         </w:numPr>
         <w:ind w:left="720" w:hanging="720"/>
       </w:pPr>
-      <w:bookmarkStart w:id="55" w:name="_Toc383"/>
+      <w:bookmarkStart w:id="57" w:name="_Toc10859"/>
       <w:r>
         <w:t>&lt;</w:t>
       </w:r>
@@ -7692,7 +9331,7 @@
       <w:r>
         <w:t>&gt;</w:t>
       </w:r>
-      <w:bookmarkEnd w:id="55"/>
+      <w:bookmarkEnd w:id="57"/>
     </w:p>
     <w:p>
       <w:pPr>
@@ -7721,7 +9360,7 @@
         </w:numPr>
         <w:ind w:left="720" w:hanging="720"/>
       </w:pPr>
-      <w:bookmarkStart w:id="56" w:name="_Toc20477"/>
+      <w:bookmarkStart w:id="58" w:name="_Toc31560"/>
       <w:r>
         <w:t>&lt;</w:t>
       </w:r>
@@ -7735,7 +9374,7 @@
       <w:r>
         <w:t>&gt;</w:t>
       </w:r>
-      <w:bookmarkEnd w:id="56"/>
+      <w:bookmarkEnd w:id="58"/>
     </w:p>
     <w:p>
       <w:pPr>
@@ -7762,7 +9401,7 @@
         </w:numPr>
         <w:ind w:left="720" w:hanging="720"/>
       </w:pPr>
-      <w:bookmarkStart w:id="57" w:name="_Toc7822"/>
+      <w:bookmarkStart w:id="59" w:name="_Toc15162"/>
       <w:r>
         <w:t>&lt;</w:t>
       </w:r>
@@ -7776,7 +9415,7 @@
       <w:r>
         <w:t>&gt;</w:t>
       </w:r>
-      <w:bookmarkEnd w:id="57"/>
+      <w:bookmarkEnd w:id="59"/>
     </w:p>
     <w:p>
       <w:pPr>
@@ -7803,7 +9442,7 @@
         </w:numPr>
         <w:ind w:left="720" w:hanging="720"/>
       </w:pPr>
-      <w:bookmarkStart w:id="58" w:name="_Toc31530"/>
+      <w:bookmarkStart w:id="60" w:name="_Toc22391"/>
       <w:r>
         <w:t>&lt;</w:t>
       </w:r>
@@ -7817,7 +9456,7 @@
       <w:r>
         <w:t>&gt;</w:t>
       </w:r>
-      <w:bookmarkEnd w:id="58"/>
+      <w:bookmarkEnd w:id="60"/>
     </w:p>
     <w:p>
       <w:pPr>
@@ -7844,7 +9483,7 @@
         </w:numPr>
         <w:ind w:left="720" w:hanging="720"/>
       </w:pPr>
-      <w:bookmarkStart w:id="59" w:name="_Toc26904"/>
+      <w:bookmarkStart w:id="61" w:name="_Toc21364"/>
       <w:r>
         <w:t>&lt;</w:t>
       </w:r>
@@ -7858,7 +9497,7 @@
       <w:r>
         <w:t>&gt;</w:t>
       </w:r>
-      <w:bookmarkEnd w:id="59"/>
+      <w:bookmarkEnd w:id="61"/>
     </w:p>
     <w:p>
       <w:pPr>
@@ -7880,7 +9519,7 @@
         </w:numPr>
         <w:ind w:left="720" w:hanging="720"/>
       </w:pPr>
-      <w:bookmarkStart w:id="60" w:name="_Toc15867"/>
+      <w:bookmarkStart w:id="62" w:name="_Toc32405"/>
       <w:r>
         <w:t>&lt;</w:t>
       </w:r>
@@ -7894,7 +9533,7 @@
       <w:r>
         <w:t>&gt;</w:t>
       </w:r>
-      <w:bookmarkEnd w:id="60"/>
+      <w:bookmarkEnd w:id="62"/>
     </w:p>
     <w:p>
       <w:pPr>
@@ -7941,7 +9580,7 @@
         </w:numPr>
         <w:ind w:left="720" w:hanging="720"/>
       </w:pPr>
-      <w:bookmarkStart w:id="61" w:name="_Toc9601"/>
+      <w:bookmarkStart w:id="63" w:name="_Toc11351"/>
       <w:r>
         <w:t>&lt;</w:t>
       </w:r>
@@ -7955,7 +9594,7 @@
       <w:r>
         <w:t>&gt;</w:t>
       </w:r>
-      <w:bookmarkEnd w:id="61"/>
+      <w:bookmarkEnd w:id="63"/>
     </w:p>
     <w:p>
       <w:pPr>
@@ -7990,7 +9629,7 @@
         </w:numPr>
         <w:ind w:left="720" w:hanging="720"/>
       </w:pPr>
-      <w:bookmarkStart w:id="62" w:name="_Toc13776"/>
+      <w:bookmarkStart w:id="64" w:name="_Toc12366"/>
       <w:r>
         <w:t>&lt;</w:t>
       </w:r>
@@ -8004,7 +9643,7 @@
       <w:r>
         <w:t>&gt;</w:t>
       </w:r>
-      <w:bookmarkEnd w:id="62"/>
+      <w:bookmarkEnd w:id="64"/>
     </w:p>
     <w:p>
       <w:pPr>
@@ -8044,7 +9683,7 @@
         </w:numPr>
         <w:ind w:left="720" w:hanging="720"/>
       </w:pPr>
-      <w:bookmarkStart w:id="63" w:name="_Toc1007"/>
+      <w:bookmarkStart w:id="65" w:name="_Toc27814"/>
       <w:r>
         <w:t>&lt;</w:t>
       </w:r>
@@ -8058,7 +9697,7 @@
       <w:r>
         <w:t>&gt;</w:t>
       </w:r>
-      <w:bookmarkEnd w:id="63"/>
+      <w:bookmarkEnd w:id="65"/>
     </w:p>
     <w:p>
       <w:pPr>
@@ -8106,7 +9745,7 @@
         </w:numPr>
         <w:ind w:left="720" w:hanging="720"/>
       </w:pPr>
-      <w:bookmarkStart w:id="64" w:name="_Toc24924"/>
+      <w:bookmarkStart w:id="66" w:name="_Toc20244"/>
       <w:r>
         <w:t>&lt;</w:t>
       </w:r>
@@ -8120,7 +9759,7 @@
       <w:r>
         <w:t>&gt;</w:t>
       </w:r>
-      <w:bookmarkEnd w:id="64"/>
+      <w:bookmarkEnd w:id="66"/>
     </w:p>
     <w:p>
       <w:pPr>
@@ -8147,7 +9786,7 @@
         </w:numPr>
         <w:ind w:left="720" w:hanging="720"/>
       </w:pPr>
-      <w:bookmarkStart w:id="65" w:name="_Toc25320"/>
+      <w:bookmarkStart w:id="67" w:name="_Toc20699"/>
       <w:r>
         <w:t>&lt;</w:t>
       </w:r>
@@ -8161,7 +9800,7 @@
       <w:r>
         <w:t>&gt;</w:t>
       </w:r>
-      <w:bookmarkEnd w:id="65"/>
+      <w:bookmarkEnd w:id="67"/>
     </w:p>
     <w:p>
       <w:pPr>
@@ -8188,7 +9827,7 @@
         </w:numPr>
         <w:ind w:left="720" w:hanging="720"/>
       </w:pPr>
-      <w:bookmarkStart w:id="66" w:name="_Toc32066"/>
+      <w:bookmarkStart w:id="68" w:name="_Toc16899"/>
       <w:r>
         <w:t>&lt;</w:t>
       </w:r>
@@ -8202,7 +9841,7 @@
       <w:r>
         <w:t>&gt;</w:t>
       </w:r>
-      <w:bookmarkEnd w:id="66"/>
+      <w:bookmarkEnd w:id="68"/>
     </w:p>
     <w:p>
       <w:pPr>
@@ -8235,23 +9874,23 @@
         </w:numPr>
         <w:ind w:left="720" w:hanging="720"/>
       </w:pPr>
-      <w:bookmarkStart w:id="67" w:name="_Toc498919264"/>
-      <w:bookmarkStart w:id="68" w:name="_Toc19429"/>
+      <w:bookmarkStart w:id="69" w:name="_Toc498919264"/>
+      <w:bookmarkStart w:id="70" w:name="_Toc30208"/>
       <w:r>
         <w:rPr>
           <w:rFonts w:hint="eastAsia"/>
         </w:rPr>
         <w:t>约束</w:t>
       </w:r>
-      <w:bookmarkEnd w:id="67"/>
-      <w:bookmarkEnd w:id="68"/>
+      <w:bookmarkEnd w:id="69"/>
+      <w:bookmarkEnd w:id="70"/>
     </w:p>
     <w:p>
       <w:pPr>
         <w:pStyle w:val="14"/>
         <w:numPr>
           <w:ilvl w:val="0"/>
-          <w:numId w:val="3"/>
+          <w:numId w:val="4"/>
         </w:numPr>
         <w:ind w:left="0" w:leftChars="0" w:firstLine="0" w:firstLineChars="0"/>
         <w:rPr>
@@ -8272,7 +9911,7 @@
         <w:pStyle w:val="14"/>
         <w:numPr>
           <w:ilvl w:val="1"/>
-          <w:numId w:val="3"/>
+          <w:numId w:val="4"/>
         </w:numPr>
         <w:ind w:left="840" w:leftChars="0" w:hanging="420" w:firstLineChars="0"/>
         <w:rPr>
@@ -8293,7 +9932,7 @@
         <w:pStyle w:val="14"/>
         <w:numPr>
           <w:ilvl w:val="1"/>
-          <w:numId w:val="3"/>
+          <w:numId w:val="4"/>
         </w:numPr>
         <w:ind w:left="840" w:leftChars="0" w:hanging="420" w:firstLineChars="0"/>
         <w:rPr>
@@ -8314,7 +9953,7 @@
         <w:pStyle w:val="14"/>
         <w:numPr>
           <w:ilvl w:val="1"/>
-          <w:numId w:val="3"/>
+          <w:numId w:val="4"/>
         </w:numPr>
         <w:ind w:left="840" w:leftChars="0" w:hanging="420" w:firstLineChars="0"/>
         <w:rPr>
@@ -8335,7 +9974,7 @@
         <w:pStyle w:val="14"/>
         <w:numPr>
           <w:ilvl w:val="1"/>
-          <w:numId w:val="3"/>
+          <w:numId w:val="4"/>
         </w:numPr>
         <w:ind w:left="840" w:leftChars="0" w:hanging="420" w:firstLineChars="0"/>
         <w:rPr>
@@ -8356,7 +9995,7 @@
         <w:pStyle w:val="14"/>
         <w:numPr>
           <w:ilvl w:val="0"/>
-          <w:numId w:val="3"/>
+          <w:numId w:val="4"/>
         </w:numPr>
         <w:ind w:left="0" w:leftChars="0" w:firstLine="0" w:firstLineChars="0"/>
         <w:rPr>
@@ -8377,7 +10016,7 @@
         <w:pStyle w:val="14"/>
         <w:numPr>
           <w:ilvl w:val="1"/>
-          <w:numId w:val="3"/>
+          <w:numId w:val="4"/>
         </w:numPr>
         <w:ind w:left="840" w:leftChars="0" w:hanging="420" w:firstLineChars="0"/>
         <w:rPr>
@@ -8412,7 +10051,7 @@
         <w:pStyle w:val="14"/>
         <w:numPr>
           <w:ilvl w:val="1"/>
-          <w:numId w:val="3"/>
+          <w:numId w:val="4"/>
         </w:numPr>
         <w:ind w:left="840" w:leftChars="0" w:hanging="420" w:firstLineChars="0"/>
         <w:rPr>
@@ -8433,7 +10072,7 @@
         <w:pStyle w:val="14"/>
         <w:numPr>
           <w:ilvl w:val="0"/>
-          <w:numId w:val="3"/>
+          <w:numId w:val="4"/>
         </w:numPr>
         <w:ind w:left="0" w:leftChars="0" w:firstLine="0" w:firstLineChars="0"/>
         <w:rPr>
@@ -8454,7 +10093,7 @@
         <w:pStyle w:val="14"/>
         <w:numPr>
           <w:ilvl w:val="1"/>
-          <w:numId w:val="3"/>
+          <w:numId w:val="4"/>
         </w:numPr>
         <w:ind w:left="840" w:leftChars="0" w:hanging="420" w:firstLineChars="0"/>
         <w:rPr>
@@ -8475,7 +10114,7 @@
         <w:pStyle w:val="14"/>
         <w:numPr>
           <w:ilvl w:val="1"/>
-          <w:numId w:val="3"/>
+          <w:numId w:val="4"/>
         </w:numPr>
         <w:ind w:left="840" w:leftChars="0" w:hanging="420" w:firstLineChars="0"/>
         <w:rPr>
@@ -8496,7 +10135,7 @@
         <w:pStyle w:val="14"/>
         <w:numPr>
           <w:ilvl w:val="1"/>
-          <w:numId w:val="3"/>
+          <w:numId w:val="4"/>
         </w:numPr>
         <w:ind w:left="840" w:leftChars="0" w:hanging="420" w:firstLineChars="0"/>
         <w:rPr>
@@ -8517,7 +10156,7 @@
         <w:pStyle w:val="14"/>
         <w:numPr>
           <w:ilvl w:val="0"/>
-          <w:numId w:val="3"/>
+          <w:numId w:val="4"/>
         </w:numPr>
         <w:ind w:left="0" w:leftChars="0" w:firstLine="0" w:firstLineChars="0"/>
         <w:rPr>
@@ -8538,7 +10177,7 @@
         <w:pStyle w:val="14"/>
         <w:numPr>
           <w:ilvl w:val="1"/>
-          <w:numId w:val="3"/>
+          <w:numId w:val="4"/>
         </w:numPr>
         <w:ind w:left="840" w:leftChars="0" w:hanging="420" w:firstLineChars="0"/>
         <w:rPr>
@@ -8559,7 +10198,7 @@
         <w:pStyle w:val="14"/>
         <w:numPr>
           <w:ilvl w:val="1"/>
-          <w:numId w:val="3"/>
+          <w:numId w:val="4"/>
         </w:numPr>
         <w:ind w:left="840" w:leftChars="0" w:hanging="420" w:firstLineChars="0"/>
         <w:rPr>
@@ -8604,16 +10243,16 @@
         </w:numPr>
         <w:ind w:left="720" w:hanging="720"/>
       </w:pPr>
-      <w:bookmarkStart w:id="69" w:name="_Toc498919265"/>
-      <w:bookmarkStart w:id="70" w:name="_Toc22228"/>
+      <w:bookmarkStart w:id="71" w:name="_Toc498919265"/>
+      <w:bookmarkStart w:id="72" w:name="_Toc17112"/>
       <w:r>
         <w:rPr>
           <w:rFonts w:hint="eastAsia"/>
         </w:rPr>
         <w:t>质量属性</w:t>
       </w:r>
-      <w:bookmarkEnd w:id="69"/>
-      <w:bookmarkEnd w:id="70"/>
+      <w:bookmarkEnd w:id="71"/>
+      <w:bookmarkEnd w:id="72"/>
     </w:p>
     <w:p>
       <w:pPr>
@@ -8624,7 +10263,7 @@
         </w:numPr>
         <w:ind w:left="720" w:hanging="720"/>
       </w:pPr>
-      <w:bookmarkStart w:id="71" w:name="_Toc8627"/>
+      <w:bookmarkStart w:id="73" w:name="_Toc25687"/>
       <w:r>
         <w:t>&lt;</w:t>
       </w:r>
@@ -8638,13 +10277,13 @@
       <w:r>
         <w:t>&gt;</w:t>
       </w:r>
-      <w:bookmarkEnd w:id="71"/>
+      <w:bookmarkEnd w:id="73"/>
     </w:p>
     <w:p>
       <w:pPr>
         <w:numPr>
           <w:ilvl w:val="0"/>
-          <w:numId w:val="4"/>
+          <w:numId w:val="5"/>
         </w:numPr>
         <w:ind w:firstLine="720" w:firstLineChars="0"/>
         <w:rPr>
@@ -8664,7 +10303,7 @@
       <w:pPr>
         <w:numPr>
           <w:ilvl w:val="0"/>
-          <w:numId w:val="4"/>
+          <w:numId w:val="5"/>
         </w:numPr>
         <w:ind w:firstLine="720" w:firstLineChars="0"/>
         <w:rPr>
@@ -8684,7 +10323,7 @@
       <w:pPr>
         <w:numPr>
           <w:ilvl w:val="0"/>
-          <w:numId w:val="4"/>
+          <w:numId w:val="5"/>
         </w:numPr>
         <w:ind w:firstLine="720" w:firstLineChars="0"/>
         <w:rPr>
@@ -8713,7 +10352,7 @@
           <w:lang w:val="en-US" w:eastAsia="zh-CN"/>
         </w:rPr>
       </w:pPr>
-      <w:bookmarkStart w:id="72" w:name="_Toc19839"/>
+      <w:bookmarkStart w:id="74" w:name="_Toc24693"/>
       <w:r>
         <w:t>&lt;</w:t>
       </w:r>
@@ -8727,13 +10366,13 @@
       <w:r>
         <w:t>&gt;</w:t>
       </w:r>
-      <w:bookmarkEnd w:id="72"/>
+      <w:bookmarkEnd w:id="74"/>
     </w:p>
     <w:p>
       <w:pPr>
         <w:numPr>
           <w:ilvl w:val="0"/>
-          <w:numId w:val="5"/>
+          <w:numId w:val="6"/>
         </w:numPr>
         <w:ind w:firstLine="720" w:firstLineChars="0"/>
         <w:rPr>
@@ -8753,7 +10392,7 @@
       <w:pPr>
         <w:numPr>
           <w:ilvl w:val="0"/>
-          <w:numId w:val="5"/>
+          <w:numId w:val="6"/>
         </w:numPr>
         <w:ind w:firstLine="720" w:firstLineChars="0"/>
         <w:rPr>
@@ -8778,7 +10417,7 @@
         </w:numPr>
         <w:ind w:left="720" w:hanging="720"/>
       </w:pPr>
-      <w:bookmarkStart w:id="73" w:name="_Toc30352"/>
+      <w:bookmarkStart w:id="75" w:name="_Toc8246"/>
       <w:r>
         <w:t>&lt;</w:t>
       </w:r>
@@ -8792,13 +10431,13 @@
       <w:r>
         <w:t>&gt;</w:t>
       </w:r>
-      <w:bookmarkEnd w:id="73"/>
+      <w:bookmarkEnd w:id="75"/>
     </w:p>
     <w:p>
       <w:pPr>
         <w:numPr>
           <w:ilvl w:val="0"/>
-          <w:numId w:val="6"/>
+          <w:numId w:val="7"/>
         </w:numPr>
         <w:ind w:firstLine="720" w:firstLineChars="0"/>
         <w:rPr>
@@ -8818,7 +10457,7 @@
       <w:pPr>
         <w:numPr>
           <w:ilvl w:val="0"/>
-          <w:numId w:val="6"/>
+          <w:numId w:val="7"/>
         </w:numPr>
         <w:ind w:firstLine="720" w:firstLineChars="0"/>
         <w:rPr>
@@ -8843,7 +10482,7 @@
         </w:numPr>
         <w:ind w:left="720" w:hanging="720"/>
       </w:pPr>
-      <w:bookmarkStart w:id="74" w:name="_Toc16619"/>
+      <w:bookmarkStart w:id="76" w:name="_Toc727"/>
       <w:r>
         <w:t>&lt;</w:t>
       </w:r>
@@ -8857,13 +10496,13 @@
       <w:r>
         <w:t>&gt;</w:t>
       </w:r>
-      <w:bookmarkEnd w:id="74"/>
+      <w:bookmarkEnd w:id="76"/>
     </w:p>
     <w:p>
       <w:pPr>
         <w:numPr>
           <w:ilvl w:val="0"/>
-          <w:numId w:val="7"/>
+          <w:numId w:val="8"/>
         </w:numPr>
         <w:ind w:firstLine="720" w:firstLineChars="0"/>
         <w:rPr>
@@ -8883,7 +10522,7 @@
       <w:pPr>
         <w:numPr>
           <w:ilvl w:val="0"/>
-          <w:numId w:val="7"/>
+          <w:numId w:val="8"/>
         </w:numPr>
         <w:ind w:firstLine="720" w:firstLineChars="0"/>
         <w:rPr>
@@ -8903,7 +10542,7 @@
       <w:pPr>
         <w:numPr>
           <w:ilvl w:val="0"/>
-          <w:numId w:val="7"/>
+          <w:numId w:val="8"/>
         </w:numPr>
         <w:ind w:firstLine="720" w:firstLineChars="0"/>
         <w:rPr>
@@ -8928,7 +10567,7 @@
         </w:numPr>
         <w:ind w:left="720" w:hanging="720"/>
       </w:pPr>
-      <w:bookmarkStart w:id="75" w:name="_Toc28769"/>
+      <w:bookmarkStart w:id="77" w:name="_Toc31420"/>
       <w:r>
         <w:t>&lt;</w:t>
       </w:r>
@@ -8942,13 +10581,13 @@
       <w:r>
         <w:t>&gt;</w:t>
       </w:r>
-      <w:bookmarkEnd w:id="75"/>
+      <w:bookmarkEnd w:id="77"/>
     </w:p>
     <w:p>
       <w:pPr>
         <w:numPr>
           <w:ilvl w:val="0"/>
-          <w:numId w:val="8"/>
+          <w:numId w:val="9"/>
         </w:numPr>
         <w:ind w:firstLine="720" w:firstLineChars="0"/>
         <w:rPr>
@@ -8968,7 +10607,7 @@
       <w:pPr>
         <w:numPr>
           <w:ilvl w:val="0"/>
-          <w:numId w:val="8"/>
+          <w:numId w:val="9"/>
         </w:numPr>
         <w:ind w:firstLine="720" w:firstLineChars="0"/>
         <w:rPr>
@@ -8988,7 +10627,7 @@
       <w:pPr>
         <w:numPr>
           <w:ilvl w:val="0"/>
-          <w:numId w:val="8"/>
+          <w:numId w:val="9"/>
         </w:numPr>
         <w:ind w:firstLine="720" w:firstLineChars="0"/>
         <w:rPr>
@@ -9013,16 +10652,16 @@
         </w:numPr>
         <w:ind w:left="720" w:hanging="720"/>
       </w:pPr>
-      <w:bookmarkStart w:id="76" w:name="_Toc498919266"/>
-      <w:bookmarkStart w:id="77" w:name="_Toc22751"/>
+      <w:bookmarkStart w:id="78" w:name="_Toc498919266"/>
+      <w:bookmarkStart w:id="79" w:name="_Toc25445"/>
       <w:r>
         <w:rPr>
           <w:rFonts w:hint="eastAsia"/>
         </w:rPr>
         <w:t>优先级</w:t>
       </w:r>
-      <w:bookmarkEnd w:id="76"/>
-      <w:bookmarkEnd w:id="77"/>
+      <w:bookmarkEnd w:id="78"/>
+      <w:bookmarkEnd w:id="79"/>
     </w:p>
     <w:tbl>
       <w:tblPr>
@@ -9081,7 +10720,7 @@
                 <w:lang w:eastAsia="zh-CN"/>
               </w:rPr>
             </w:pPr>
-            <w:bookmarkStart w:id="78" w:name="_Toc498919267"/>
+            <w:bookmarkStart w:id="80" w:name="_Toc498919267"/>
             <w:r>
               <w:rPr>
                 <w:rFonts w:hint="eastAsia"/>
@@ -10497,15 +12136,15 @@
         </w:numPr>
         <w:ind w:left="720" w:hanging="720"/>
       </w:pPr>
-      <w:bookmarkStart w:id="79" w:name="_Toc4985"/>
+      <w:bookmarkStart w:id="81" w:name="_Toc26963"/>
       <w:r>
         <w:rPr>
           <w:rFonts w:hint="eastAsia"/>
         </w:rPr>
         <w:t>其他产品需求</w:t>
       </w:r>
-      <w:bookmarkEnd w:id="78"/>
-      <w:bookmarkEnd w:id="79"/>
+      <w:bookmarkEnd w:id="80"/>
+      <w:bookmarkEnd w:id="81"/>
     </w:p>
     <w:p>
       <w:pPr>
@@ -10516,16 +12155,16 @@
         </w:numPr>
         <w:ind w:left="720" w:hanging="720"/>
       </w:pPr>
-      <w:bookmarkStart w:id="80" w:name="_Toc498919268"/>
-      <w:bookmarkStart w:id="81" w:name="_Toc15708"/>
+      <w:bookmarkStart w:id="82" w:name="_Toc498919268"/>
+      <w:bookmarkStart w:id="83" w:name="_Toc17659"/>
       <w:r>
         <w:rPr>
           <w:rFonts w:hint="eastAsia"/>
         </w:rPr>
         <w:t>适用的标准</w:t>
       </w:r>
-      <w:bookmarkEnd w:id="80"/>
-      <w:bookmarkEnd w:id="81"/>
+      <w:bookmarkEnd w:id="82"/>
+      <w:bookmarkEnd w:id="83"/>
     </w:p>
     <w:p>
       <w:pPr>
@@ -10779,23 +12418,23 @@
         </w:numPr>
         <w:ind w:left="720" w:hanging="720"/>
       </w:pPr>
-      <w:bookmarkStart w:id="82" w:name="_Toc498919269"/>
-      <w:bookmarkStart w:id="83" w:name="_Toc20686"/>
+      <w:bookmarkStart w:id="84" w:name="_Toc498919269"/>
+      <w:bookmarkStart w:id="85" w:name="_Toc8731"/>
       <w:r>
         <w:rPr>
           <w:rFonts w:hint="eastAsia"/>
         </w:rPr>
         <w:t>系统需求</w:t>
       </w:r>
-      <w:bookmarkEnd w:id="82"/>
-      <w:bookmarkEnd w:id="83"/>
+      <w:bookmarkEnd w:id="84"/>
+      <w:bookmarkEnd w:id="85"/>
     </w:p>
     <w:p>
       <w:pPr>
         <w:pStyle w:val="14"/>
         <w:numPr>
           <w:ilvl w:val="0"/>
-          <w:numId w:val="9"/>
+          <w:numId w:val="10"/>
         </w:numPr>
         <w:ind w:left="0" w:leftChars="0" w:firstLine="0" w:firstLineChars="0"/>
         <w:rPr>
@@ -10816,7 +12455,7 @@
         <w:pStyle w:val="14"/>
         <w:numPr>
           <w:ilvl w:val="0"/>
-          <w:numId w:val="9"/>
+          <w:numId w:val="10"/>
         </w:numPr>
         <w:ind w:left="0" w:leftChars="0" w:firstLine="0" w:firstLineChars="0"/>
         <w:rPr>
@@ -10837,7 +12476,7 @@
         <w:pStyle w:val="14"/>
         <w:numPr>
           <w:ilvl w:val="1"/>
-          <w:numId w:val="9"/>
+          <w:numId w:val="10"/>
         </w:numPr>
         <w:ind w:left="840" w:leftChars="0" w:hanging="420" w:firstLineChars="0"/>
         <w:rPr>
@@ -10858,7 +12497,7 @@
         <w:pStyle w:val="14"/>
         <w:numPr>
           <w:ilvl w:val="1"/>
-          <w:numId w:val="9"/>
+          <w:numId w:val="10"/>
         </w:numPr>
         <w:ind w:left="840" w:leftChars="0" w:hanging="420" w:firstLineChars="0"/>
         <w:rPr>
@@ -10879,7 +12518,7 @@
         <w:pStyle w:val="14"/>
         <w:numPr>
           <w:ilvl w:val="1"/>
-          <w:numId w:val="9"/>
+          <w:numId w:val="10"/>
         </w:numPr>
         <w:ind w:left="840" w:leftChars="0" w:hanging="420" w:firstLineChars="0"/>
         <w:rPr>
@@ -10900,7 +12539,7 @@
         <w:pStyle w:val="14"/>
         <w:numPr>
           <w:ilvl w:val="1"/>
-          <w:numId w:val="9"/>
+          <w:numId w:val="10"/>
         </w:numPr>
         <w:ind w:left="840" w:leftChars="0" w:hanging="420" w:firstLineChars="0"/>
         <w:rPr>
@@ -10921,7 +12560,7 @@
         <w:pStyle w:val="14"/>
         <w:numPr>
           <w:ilvl w:val="1"/>
-          <w:numId w:val="9"/>
+          <w:numId w:val="10"/>
         </w:numPr>
         <w:ind w:left="840" w:leftChars="0" w:hanging="420" w:firstLineChars="0"/>
         <w:rPr>
@@ -10946,23 +12585,23 @@
         </w:numPr>
         <w:ind w:left="720" w:hanging="720"/>
       </w:pPr>
-      <w:bookmarkStart w:id="84" w:name="_Toc498919271"/>
-      <w:bookmarkStart w:id="85" w:name="_Toc18585"/>
+      <w:bookmarkStart w:id="86" w:name="_Toc498919271"/>
+      <w:bookmarkStart w:id="87" w:name="_Toc20777"/>
       <w:r>
         <w:rPr>
           <w:rFonts w:hint="eastAsia"/>
         </w:rPr>
         <w:t>环境需求</w:t>
       </w:r>
-      <w:bookmarkEnd w:id="84"/>
-      <w:bookmarkEnd w:id="85"/>
+      <w:bookmarkEnd w:id="86"/>
+      <w:bookmarkEnd w:id="87"/>
     </w:p>
     <w:p>
       <w:pPr>
         <w:pStyle w:val="14"/>
         <w:numPr>
           <w:ilvl w:val="0"/>
-          <w:numId w:val="10"/>
+          <w:numId w:val="11"/>
         </w:numPr>
         <w:ind w:left="0" w:leftChars="0" w:firstLine="0" w:firstLineChars="0"/>
         <w:rPr>
@@ -10983,7 +12622,7 @@
         <w:pStyle w:val="14"/>
         <w:numPr>
           <w:ilvl w:val="1"/>
-          <w:numId w:val="10"/>
+          <w:numId w:val="11"/>
         </w:numPr>
         <w:ind w:left="840" w:leftChars="0" w:hanging="420" w:firstLineChars="0"/>
         <w:rPr>
@@ -11004,7 +12643,7 @@
         <w:pStyle w:val="14"/>
         <w:numPr>
           <w:ilvl w:val="1"/>
-          <w:numId w:val="10"/>
+          <w:numId w:val="11"/>
         </w:numPr>
         <w:ind w:left="840" w:leftChars="0" w:hanging="420" w:firstLineChars="0"/>
         <w:rPr>
@@ -11025,7 +12664,7 @@
         <w:pStyle w:val="14"/>
         <w:numPr>
           <w:ilvl w:val="1"/>
-          <w:numId w:val="10"/>
+          <w:numId w:val="11"/>
         </w:numPr>
         <w:ind w:left="840" w:leftChars="0" w:hanging="420" w:firstLineChars="0"/>
         <w:rPr>
@@ -11070,16 +12709,16 @@
         </w:numPr>
         <w:ind w:left="720" w:hanging="720"/>
       </w:pPr>
-      <w:bookmarkStart w:id="86" w:name="_Toc498919272"/>
-      <w:bookmarkStart w:id="87" w:name="_Toc23176"/>
+      <w:bookmarkStart w:id="88" w:name="_Toc498919272"/>
+      <w:bookmarkStart w:id="89" w:name="_Toc27811"/>
       <w:r>
         <w:rPr>
           <w:rFonts w:hint="eastAsia"/>
         </w:rPr>
         <w:t>文档需求</w:t>
       </w:r>
-      <w:bookmarkEnd w:id="86"/>
-      <w:bookmarkEnd w:id="87"/>
+      <w:bookmarkEnd w:id="88"/>
+      <w:bookmarkEnd w:id="89"/>
     </w:p>
     <w:p>
       <w:pPr>
@@ -11090,23 +12729,23 @@
         </w:numPr>
         <w:ind w:left="720" w:hanging="720"/>
       </w:pPr>
-      <w:bookmarkStart w:id="88" w:name="_Toc18875"/>
-      <w:bookmarkStart w:id="89" w:name="_Toc498919273"/>
+      <w:bookmarkStart w:id="90" w:name="_Toc498919273"/>
+      <w:bookmarkStart w:id="91" w:name="_Toc27765"/>
       <w:r>
         <w:rPr>
           <w:rFonts w:hint="eastAsia"/>
         </w:rPr>
         <w:t>用户手册</w:t>
       </w:r>
-      <w:bookmarkEnd w:id="88"/>
-      <w:bookmarkEnd w:id="89"/>
+      <w:bookmarkEnd w:id="90"/>
+      <w:bookmarkEnd w:id="91"/>
     </w:p>
     <w:p>
       <w:pPr>
         <w:pStyle w:val="14"/>
         <w:numPr>
           <w:ilvl w:val="0"/>
-          <w:numId w:val="11"/>
+          <w:numId w:val="12"/>
         </w:numPr>
         <w:ind w:left="0" w:leftChars="0" w:firstLine="0" w:firstLineChars="0"/>
         <w:rPr>
@@ -11127,7 +12766,7 @@
         <w:pStyle w:val="14"/>
         <w:numPr>
           <w:ilvl w:val="0"/>
-          <w:numId w:val="11"/>
+          <w:numId w:val="12"/>
         </w:numPr>
         <w:ind w:left="0" w:leftChars="0" w:firstLine="0" w:firstLineChars="0"/>
         <w:rPr>
@@ -11176,7 +12815,7 @@
         <w:pStyle w:val="14"/>
         <w:numPr>
           <w:ilvl w:val="0"/>
-          <w:numId w:val="11"/>
+          <w:numId w:val="12"/>
         </w:numPr>
         <w:ind w:left="0" w:leftChars="0" w:firstLine="0" w:firstLineChars="0"/>
         <w:rPr>
@@ -11197,7 +12836,7 @@
         <w:pStyle w:val="14"/>
         <w:numPr>
           <w:ilvl w:val="0"/>
-          <w:numId w:val="11"/>
+          <w:numId w:val="12"/>
         </w:numPr>
         <w:ind w:left="0" w:leftChars="0" w:firstLine="0" w:firstLineChars="0"/>
         <w:rPr>
@@ -11222,16 +12861,16 @@
         </w:numPr>
         <w:ind w:left="720" w:hanging="720"/>
       </w:pPr>
-      <w:bookmarkStart w:id="90" w:name="_Toc498919274"/>
-      <w:bookmarkStart w:id="91" w:name="_Toc6732"/>
+      <w:bookmarkStart w:id="92" w:name="_Toc498919274"/>
+      <w:bookmarkStart w:id="93" w:name="_Toc20910"/>
       <w:r>
         <w:rPr>
           <w:rFonts w:hint="eastAsia"/>
         </w:rPr>
         <w:t>联机帮助</w:t>
       </w:r>
-      <w:bookmarkEnd w:id="90"/>
-      <w:bookmarkEnd w:id="91"/>
+      <w:bookmarkEnd w:id="92"/>
+      <w:bookmarkEnd w:id="93"/>
     </w:p>
     <w:p>
       <w:pPr>
@@ -11257,16 +12896,16 @@
         </w:numPr>
         <w:ind w:left="720" w:hanging="720"/>
       </w:pPr>
-      <w:bookmarkStart w:id="92" w:name="_Toc26247"/>
-      <w:bookmarkStart w:id="93" w:name="_Toc498919275"/>
+      <w:bookmarkStart w:id="94" w:name="_Toc498919275"/>
+      <w:bookmarkStart w:id="95" w:name="_Toc8612"/>
       <w:r>
         <w:rPr>
           <w:rFonts w:hint="eastAsia"/>
         </w:rPr>
         <w:t>安装指南、配置文件、自述文件</w:t>
       </w:r>
-      <w:bookmarkEnd w:id="92"/>
-      <w:bookmarkEnd w:id="93"/>
+      <w:bookmarkEnd w:id="94"/>
+      <w:bookmarkEnd w:id="95"/>
     </w:p>
     <w:p>
       <w:pPr>
@@ -11685,12 +13324,6 @@
           <w:insideH w:val="single" w:color="auto" w:sz="6" w:space="0"/>
           <w:insideV w:val="single" w:color="auto" w:sz="6" w:space="0"/>
         </w:tblBorders>
-        <w:tblCellMar>
-          <w:top w:w="0" w:type="dxa"/>
-          <w:left w:w="108" w:type="dxa"/>
-          <w:bottom w:w="0" w:type="dxa"/>
-          <w:right w:w="108" w:type="dxa"/>
-        </w:tblCellMar>
       </w:tblPrEx>
       <w:tc>
         <w:tcPr>
@@ -11913,6 +13546,18 @@
     </w:lvl>
   </w:abstractNum>
   <w:abstractNum w:abstractNumId="3">
+    <w:nsid w:val="F0E1C1CA"/>
+    <w:multiLevelType w:val="singleLevel"/>
+    <w:tmpl w:val="F0E1C1CA"/>
+    <w:lvl w:ilvl="0" w:tentative="0">
+      <w:start w:val="1"/>
+      <w:numFmt w:val="decimal"/>
+      <w:suff w:val="nothing"/>
+      <w:lvlText w:val="（%1）"/>
+      <w:lvlJc w:val="left"/>
+    </w:lvl>
+  </w:abstractNum>
+  <w:abstractNum w:abstractNumId="4">
     <w:nsid w:val="F1D6CFA5"/>
     <w:multiLevelType w:val="multilevel"/>
     <w:tmpl w:val="F1D6CFA5"/>
@@ -12048,7 +13693,7 @@
       </w:rPr>
     </w:lvl>
   </w:abstractNum>
-  <w:abstractNum w:abstractNumId="4">
+  <w:abstractNum w:abstractNumId="5">
     <w:nsid w:val="FFFFFFFB"/>
     <w:multiLevelType w:val="multilevel"/>
     <w:tmpl w:val="FFFFFFFB"/>
@@ -12125,7 +13770,7 @@
       <w:lvlJc w:val="left"/>
     </w:lvl>
   </w:abstractNum>
-  <w:abstractNum w:abstractNumId="5">
+  <w:abstractNum w:abstractNumId="6">
     <w:nsid w:val="09266282"/>
     <w:multiLevelType w:val="singleLevel"/>
     <w:tmpl w:val="09266282"/>
@@ -12137,7 +13782,7 @@
       <w:lvlJc w:val="left"/>
     </w:lvl>
   </w:abstractNum>
-  <w:abstractNum w:abstractNumId="6">
+  <w:abstractNum w:abstractNumId="7">
     <w:nsid w:val="0D11939B"/>
     <w:multiLevelType w:val="singleLevel"/>
     <w:tmpl w:val="0D11939B"/>
@@ -12149,7 +13794,7 @@
       <w:lvlJc w:val="left"/>
     </w:lvl>
   </w:abstractNum>
-  <w:abstractNum w:abstractNumId="7">
+  <w:abstractNum w:abstractNumId="8">
     <w:nsid w:val="1F6D3DC5"/>
     <w:multiLevelType w:val="singleLevel"/>
     <w:tmpl w:val="1F6D3DC5"/>
@@ -12161,7 +13806,7 @@
       <w:lvlJc w:val="left"/>
     </w:lvl>
   </w:abstractNum>
-  <w:abstractNum w:abstractNumId="8">
+  <w:abstractNum w:abstractNumId="9">
     <w:nsid w:val="2393D24B"/>
     <w:multiLevelType w:val="singleLevel"/>
     <w:tmpl w:val="2393D24B"/>
@@ -12173,7 +13818,7 @@
       <w:lvlJc w:val="left"/>
     </w:lvl>
   </w:abstractNum>
-  <w:abstractNum w:abstractNumId="9">
+  <w:abstractNum w:abstractNumId="10">
     <w:nsid w:val="3810C7EF"/>
     <w:multiLevelType w:val="multilevel"/>
     <w:tmpl w:val="3810C7EF"/>
@@ -12305,7 +13950,7 @@
       </w:rPr>
     </w:lvl>
   </w:abstractNum>
-  <w:abstractNum w:abstractNumId="10">
+  <w:abstractNum w:abstractNumId="11">
     <w:nsid w:val="6BB07C50"/>
     <w:multiLevelType w:val="multilevel"/>
     <w:tmpl w:val="6BB07C50"/>
@@ -12438,7 +14083,7 @@
     </w:lvl>
   </w:abstractNum>
   <w:num w:numId="1">
-    <w:abstractNumId w:val="4"/>
+    <w:abstractNumId w:val="5"/>
   </w:num>
   <w:num w:numId="2">
     <w:abstractNumId w:val="2"/>
@@ -12447,28 +14092,31 @@
     <w:abstractNumId w:val="3"/>
   </w:num>
   <w:num w:numId="4">
-    <w:abstractNumId w:val="8"/>
+    <w:abstractNumId w:val="4"/>
   </w:num>
   <w:num w:numId="5">
-    <w:abstractNumId w:val="6"/>
+    <w:abstractNumId w:val="9"/>
   </w:num>
   <w:num w:numId="6">
+    <w:abstractNumId w:val="7"/>
+  </w:num>
+  <w:num w:numId="7">
     <w:abstractNumId w:val="1"/>
   </w:num>
-  <w:num w:numId="7">
+  <w:num w:numId="8">
     <w:abstractNumId w:val="0"/>
   </w:num>
-  <w:num w:numId="8">
-    <w:abstractNumId w:val="5"/>
-  </w:num>
   <w:num w:numId="9">
-    <w:abstractNumId w:val="9"/>
+    <w:abstractNumId w:val="6"/>
   </w:num>
   <w:num w:numId="10">
     <w:abstractNumId w:val="10"/>
   </w:num>
   <w:num w:numId="11">
-    <w:abstractNumId w:val="7"/>
+    <w:abstractNumId w:val="11"/>
+  </w:num>
+  <w:num w:numId="12">
+    <w:abstractNumId w:val="8"/>
   </w:num>
 </w:numbering>
 </file>

</xml_diff>

<commit_message>
modify vision doc v1.1
</commit_message>
<xml_diff>
--- a/UIPrototype/Vision文档.docx
+++ b/UIPrototype/Vision文档.docx
@@ -31,8 +31,6 @@
         </w:rPr>
         <w:t>&lt;</w:t>
       </w:r>
-      <w:bookmarkStart w:id="102" w:name="_GoBack"/>
-      <w:bookmarkEnd w:id="102"/>
       <w:r>
         <w:rPr>
           <w:rFonts w:hint="eastAsia" w:ascii="Arial" w:hAnsi="Arial"/>
@@ -732,7 +730,7 @@
         <w:fldChar w:fldCharType="begin"/>
       </w:r>
       <w:r>
-        <w:instrText xml:space="preserve"> PAGEREF _Toc25504 \h </w:instrText>
+        <w:instrText xml:space="preserve"> PAGEREF _Toc29375 \h </w:instrText>
       </w:r>
       <w:r>
         <w:fldChar w:fldCharType="separate"/>
@@ -767,7 +765,7 @@
         <w:fldChar w:fldCharType="begin"/>
       </w:r>
       <w:r>
-        <w:instrText xml:space="preserve"> PAGEREF _Toc10475 \h </w:instrText>
+        <w:instrText xml:space="preserve"> PAGEREF _Toc29227 \h </w:instrText>
       </w:r>
       <w:r>
         <w:fldChar w:fldCharType="separate"/>
@@ -802,7 +800,7 @@
         <w:fldChar w:fldCharType="begin"/>
       </w:r>
       <w:r>
-        <w:instrText xml:space="preserve"> PAGEREF _Toc32004 \h </w:instrText>
+        <w:instrText xml:space="preserve"> PAGEREF _Toc16978 \h </w:instrText>
       </w:r>
       <w:r>
         <w:fldChar w:fldCharType="separate"/>
@@ -837,7 +835,7 @@
         <w:fldChar w:fldCharType="begin"/>
       </w:r>
       <w:r>
-        <w:instrText xml:space="preserve"> PAGEREF _Toc11899 \h </w:instrText>
+        <w:instrText xml:space="preserve"> PAGEREF _Toc27849 \h </w:instrText>
       </w:r>
       <w:r>
         <w:fldChar w:fldCharType="separate"/>
@@ -872,7 +870,7 @@
         <w:fldChar w:fldCharType="begin"/>
       </w:r>
       <w:r>
-        <w:instrText xml:space="preserve"> PAGEREF _Toc964 \h </w:instrText>
+        <w:instrText xml:space="preserve"> PAGEREF _Toc18958 \h </w:instrText>
       </w:r>
       <w:r>
         <w:fldChar w:fldCharType="separate"/>
@@ -907,7 +905,7 @@
         <w:fldChar w:fldCharType="begin"/>
       </w:r>
       <w:r>
-        <w:instrText xml:space="preserve"> PAGEREF _Toc11785 \h </w:instrText>
+        <w:instrText xml:space="preserve"> PAGEREF _Toc21488 \h </w:instrText>
       </w:r>
       <w:r>
         <w:fldChar w:fldCharType="separate"/>
@@ -942,7 +940,7 @@
         <w:fldChar w:fldCharType="begin"/>
       </w:r>
       <w:r>
-        <w:instrText xml:space="preserve"> PAGEREF _Toc15178 \h </w:instrText>
+        <w:instrText xml:space="preserve"> PAGEREF _Toc27175 \h </w:instrText>
       </w:r>
       <w:r>
         <w:fldChar w:fldCharType="separate"/>
@@ -977,7 +975,7 @@
         <w:fldChar w:fldCharType="begin"/>
       </w:r>
       <w:r>
-        <w:instrText xml:space="preserve"> PAGEREF _Toc4102 \h </w:instrText>
+        <w:instrText xml:space="preserve"> PAGEREF _Toc286 \h </w:instrText>
       </w:r>
       <w:r>
         <w:fldChar w:fldCharType="separate"/>
@@ -1013,7 +1011,7 @@
         <w:fldChar w:fldCharType="begin"/>
       </w:r>
       <w:r>
-        <w:instrText xml:space="preserve"> PAGEREF _Toc31304 \h </w:instrText>
+        <w:instrText xml:space="preserve"> PAGEREF _Toc4051 \h </w:instrText>
       </w:r>
       <w:r>
         <w:fldChar w:fldCharType="separate"/>
@@ -1048,7 +1046,7 @@
         <w:fldChar w:fldCharType="begin"/>
       </w:r>
       <w:r>
-        <w:instrText xml:space="preserve"> PAGEREF _Toc10325 \h </w:instrText>
+        <w:instrText xml:space="preserve"> PAGEREF _Toc1948 \h </w:instrText>
       </w:r>
       <w:r>
         <w:fldChar w:fldCharType="separate"/>
@@ -1083,7 +1081,7 @@
         <w:fldChar w:fldCharType="begin"/>
       </w:r>
       <w:r>
-        <w:instrText xml:space="preserve"> PAGEREF _Toc9505 \h </w:instrText>
+        <w:instrText xml:space="preserve"> PAGEREF _Toc6264 \h </w:instrText>
       </w:r>
       <w:r>
         <w:fldChar w:fldCharType="separate"/>
@@ -1118,7 +1116,7 @@
         <w:fldChar w:fldCharType="begin"/>
       </w:r>
       <w:r>
-        <w:instrText xml:space="preserve"> PAGEREF _Toc29079 \h </w:instrText>
+        <w:instrText xml:space="preserve"> PAGEREF _Toc4462 \h </w:instrText>
       </w:r>
       <w:r>
         <w:fldChar w:fldCharType="separate"/>
@@ -1153,7 +1151,7 @@
         <w:fldChar w:fldCharType="begin"/>
       </w:r>
       <w:r>
-        <w:instrText xml:space="preserve"> PAGEREF _Toc31894 \h </w:instrText>
+        <w:instrText xml:space="preserve"> PAGEREF _Toc10076 \h </w:instrText>
       </w:r>
       <w:r>
         <w:fldChar w:fldCharType="separate"/>
@@ -1197,7 +1195,7 @@
         <w:fldChar w:fldCharType="begin"/>
       </w:r>
       <w:r>
-        <w:instrText xml:space="preserve"> PAGEREF _Toc8094 \h </w:instrText>
+        <w:instrText xml:space="preserve"> PAGEREF _Toc6351 \h </w:instrText>
       </w:r>
       <w:r>
         <w:fldChar w:fldCharType="separate"/>
@@ -1232,7 +1230,7 @@
         <w:fldChar w:fldCharType="begin"/>
       </w:r>
       <w:r>
-        <w:instrText xml:space="preserve"> PAGEREF _Toc27367 \h </w:instrText>
+        <w:instrText xml:space="preserve"> PAGEREF _Toc18868 \h </w:instrText>
       </w:r>
       <w:r>
         <w:fldChar w:fldCharType="separate"/>
@@ -1271,7 +1269,7 @@
         <w:fldChar w:fldCharType="begin"/>
       </w:r>
       <w:r>
-        <w:instrText xml:space="preserve"> PAGEREF _Toc10910 \h </w:instrText>
+        <w:instrText xml:space="preserve"> PAGEREF _Toc2680 \h </w:instrText>
       </w:r>
       <w:r>
         <w:fldChar w:fldCharType="separate"/>
@@ -1310,7 +1308,7 @@
         <w:fldChar w:fldCharType="begin"/>
       </w:r>
       <w:r>
-        <w:instrText xml:space="preserve"> PAGEREF _Toc2743 \h </w:instrText>
+        <w:instrText xml:space="preserve"> PAGEREF _Toc25669 \h </w:instrText>
       </w:r>
       <w:r>
         <w:fldChar w:fldCharType="separate"/>
@@ -1345,7 +1343,7 @@
         <w:fldChar w:fldCharType="begin"/>
       </w:r>
       <w:r>
-        <w:instrText xml:space="preserve"> PAGEREF _Toc16605 \h </w:instrText>
+        <w:instrText xml:space="preserve"> PAGEREF _Toc32583 \h </w:instrText>
       </w:r>
       <w:r>
         <w:fldChar w:fldCharType="separate"/>
@@ -1380,7 +1378,7 @@
         <w:fldChar w:fldCharType="begin"/>
       </w:r>
       <w:r>
-        <w:instrText xml:space="preserve"> PAGEREF _Toc16005 \h </w:instrText>
+        <w:instrText xml:space="preserve"> PAGEREF _Toc32499 \h </w:instrText>
       </w:r>
       <w:r>
         <w:fldChar w:fldCharType="separate"/>
@@ -1415,7 +1413,7 @@
         <w:fldChar w:fldCharType="begin"/>
       </w:r>
       <w:r>
-        <w:instrText xml:space="preserve"> PAGEREF _Toc15089 \h </w:instrText>
+        <w:instrText xml:space="preserve"> PAGEREF _Toc28677 \h </w:instrText>
       </w:r>
       <w:r>
         <w:fldChar w:fldCharType="separate"/>
@@ -1450,7 +1448,7 @@
         <w:fldChar w:fldCharType="begin"/>
       </w:r>
       <w:r>
-        <w:instrText xml:space="preserve"> PAGEREF _Toc9332 \h </w:instrText>
+        <w:instrText xml:space="preserve"> PAGEREF _Toc26105 \h </w:instrText>
       </w:r>
       <w:r>
         <w:fldChar w:fldCharType="separate"/>
@@ -1485,7 +1483,7 @@
         <w:fldChar w:fldCharType="begin"/>
       </w:r>
       <w:r>
-        <w:instrText xml:space="preserve"> PAGEREF _Toc20166 \h </w:instrText>
+        <w:instrText xml:space="preserve"> PAGEREF _Toc7252 \h </w:instrText>
       </w:r>
       <w:r>
         <w:fldChar w:fldCharType="separate"/>
@@ -1520,7 +1518,7 @@
         <w:fldChar w:fldCharType="begin"/>
       </w:r>
       <w:r>
-        <w:instrText xml:space="preserve"> PAGEREF _Toc20911 \h </w:instrText>
+        <w:instrText xml:space="preserve"> PAGEREF _Toc5525 \h </w:instrText>
       </w:r>
       <w:r>
         <w:fldChar w:fldCharType="separate"/>
@@ -1559,7 +1557,7 @@
         <w:fldChar w:fldCharType="begin"/>
       </w:r>
       <w:r>
-        <w:instrText xml:space="preserve"> PAGEREF _Toc24582 \h </w:instrText>
+        <w:instrText xml:space="preserve"> PAGEREF _Toc26121 \h </w:instrText>
       </w:r>
       <w:r>
         <w:fldChar w:fldCharType="separate"/>
@@ -1599,7 +1597,7 @@
         <w:fldChar w:fldCharType="begin"/>
       </w:r>
       <w:r>
-        <w:instrText xml:space="preserve"> PAGEREF _Toc22971 \h </w:instrText>
+        <w:instrText xml:space="preserve"> PAGEREF _Toc19573 \h </w:instrText>
       </w:r>
       <w:r>
         <w:fldChar w:fldCharType="separate"/>
@@ -1639,7 +1637,7 @@
         <w:fldChar w:fldCharType="begin"/>
       </w:r>
       <w:r>
-        <w:instrText xml:space="preserve"> PAGEREF _Toc157 \h </w:instrText>
+        <w:instrText xml:space="preserve"> PAGEREF _Toc11403 \h </w:instrText>
       </w:r>
       <w:r>
         <w:fldChar w:fldCharType="separate"/>
@@ -1672,7 +1670,7 @@
         <w:fldChar w:fldCharType="begin"/>
       </w:r>
       <w:r>
-        <w:instrText xml:space="preserve"> PAGEREF _Toc2407 \h </w:instrText>
+        <w:instrText xml:space="preserve"> PAGEREF _Toc16934 \h </w:instrText>
       </w:r>
       <w:r>
         <w:fldChar w:fldCharType="separate"/>
@@ -1712,7 +1710,7 @@
         <w:fldChar w:fldCharType="begin"/>
       </w:r>
       <w:r>
-        <w:instrText xml:space="preserve"> PAGEREF _Toc2662 \h </w:instrText>
+        <w:instrText xml:space="preserve"> PAGEREF _Toc20458 \h </w:instrText>
       </w:r>
       <w:r>
         <w:fldChar w:fldCharType="separate"/>
@@ -1752,7 +1750,7 @@
         <w:fldChar w:fldCharType="begin"/>
       </w:r>
       <w:r>
-        <w:instrText xml:space="preserve"> PAGEREF _Toc14916 \h </w:instrText>
+        <w:instrText xml:space="preserve"> PAGEREF _Toc10831 \h </w:instrText>
       </w:r>
       <w:r>
         <w:fldChar w:fldCharType="separate"/>
@@ -1792,7 +1790,7 @@
         <w:fldChar w:fldCharType="begin"/>
       </w:r>
       <w:r>
-        <w:instrText xml:space="preserve"> PAGEREF _Toc17227 \h </w:instrText>
+        <w:instrText xml:space="preserve"> PAGEREF _Toc447 \h </w:instrText>
       </w:r>
       <w:r>
         <w:fldChar w:fldCharType="separate"/>
@@ -1825,7 +1823,7 @@
         <w:fldChar w:fldCharType="begin"/>
       </w:r>
       <w:r>
-        <w:instrText xml:space="preserve"> PAGEREF _Toc2755 \h </w:instrText>
+        <w:instrText xml:space="preserve"> PAGEREF _Toc12933 \h </w:instrText>
       </w:r>
       <w:r>
         <w:fldChar w:fldCharType="separate"/>
@@ -1864,7 +1862,7 @@
         <w:fldChar w:fldCharType="begin"/>
       </w:r>
       <w:r>
-        <w:instrText xml:space="preserve"> PAGEREF _Toc18270 \h </w:instrText>
+        <w:instrText xml:space="preserve"> PAGEREF _Toc31264 \h </w:instrText>
       </w:r>
       <w:r>
         <w:fldChar w:fldCharType="separate"/>
@@ -1904,7 +1902,7 @@
         <w:fldChar w:fldCharType="begin"/>
       </w:r>
       <w:r>
-        <w:instrText xml:space="preserve"> PAGEREF _Toc26739 \h </w:instrText>
+        <w:instrText xml:space="preserve"> PAGEREF _Toc22519 \h </w:instrText>
       </w:r>
       <w:r>
         <w:fldChar w:fldCharType="separate"/>
@@ -1937,7 +1935,7 @@
         <w:fldChar w:fldCharType="begin"/>
       </w:r>
       <w:r>
-        <w:instrText xml:space="preserve"> PAGEREF _Toc4273 \h </w:instrText>
+        <w:instrText xml:space="preserve"> PAGEREF _Toc6445 \h </w:instrText>
       </w:r>
       <w:r>
         <w:fldChar w:fldCharType="separate"/>
@@ -1976,7 +1974,7 @@
         <w:fldChar w:fldCharType="begin"/>
       </w:r>
       <w:r>
-        <w:instrText xml:space="preserve"> PAGEREF _Toc1265 \h </w:instrText>
+        <w:instrText xml:space="preserve"> PAGEREF _Toc6982 \h </w:instrText>
       </w:r>
       <w:r>
         <w:fldChar w:fldCharType="separate"/>
@@ -2016,7 +2014,7 @@
         <w:fldChar w:fldCharType="begin"/>
       </w:r>
       <w:r>
-        <w:instrText xml:space="preserve"> PAGEREF _Toc29432 \h </w:instrText>
+        <w:instrText xml:space="preserve"> PAGEREF _Toc510 \h </w:instrText>
       </w:r>
       <w:r>
         <w:fldChar w:fldCharType="separate"/>
@@ -2056,7 +2054,7 @@
         <w:fldChar w:fldCharType="begin"/>
       </w:r>
       <w:r>
-        <w:instrText xml:space="preserve"> PAGEREF _Toc21377 \h </w:instrText>
+        <w:instrText xml:space="preserve"> PAGEREF _Toc3134 \h </w:instrText>
       </w:r>
       <w:r>
         <w:fldChar w:fldCharType="separate"/>
@@ -2089,7 +2087,7 @@
         <w:fldChar w:fldCharType="begin"/>
       </w:r>
       <w:r>
-        <w:instrText xml:space="preserve"> PAGEREF _Toc20796 \h </w:instrText>
+        <w:instrText xml:space="preserve"> PAGEREF _Toc25079 \h </w:instrText>
       </w:r>
       <w:r>
         <w:fldChar w:fldCharType="separate"/>
@@ -2129,7 +2127,7 @@
         <w:fldChar w:fldCharType="begin"/>
       </w:r>
       <w:r>
-        <w:instrText xml:space="preserve"> PAGEREF _Toc23672 \h </w:instrText>
+        <w:instrText xml:space="preserve"> PAGEREF _Toc13396 \h </w:instrText>
       </w:r>
       <w:r>
         <w:fldChar w:fldCharType="separate"/>
@@ -2169,7 +2167,7 @@
         <w:fldChar w:fldCharType="begin"/>
       </w:r>
       <w:r>
-        <w:instrText xml:space="preserve"> PAGEREF _Toc17962 \h </w:instrText>
+        <w:instrText xml:space="preserve"> PAGEREF _Toc28623 \h </w:instrText>
       </w:r>
       <w:r>
         <w:fldChar w:fldCharType="separate"/>
@@ -2201,7 +2199,7 @@
         <w:fldChar w:fldCharType="begin"/>
       </w:r>
       <w:r>
-        <w:instrText xml:space="preserve"> PAGEREF _Toc23767 \h </w:instrText>
+        <w:instrText xml:space="preserve"> PAGEREF _Toc24084 \h </w:instrText>
       </w:r>
       <w:r>
         <w:fldChar w:fldCharType="separate"/>
@@ -2241,7 +2239,7 @@
         <w:fldChar w:fldCharType="begin"/>
       </w:r>
       <w:r>
-        <w:instrText xml:space="preserve"> PAGEREF _Toc31674 \h </w:instrText>
+        <w:instrText xml:space="preserve"> PAGEREF _Toc18388 \h </w:instrText>
       </w:r>
       <w:r>
         <w:fldChar w:fldCharType="separate"/>
@@ -2281,7 +2279,7 @@
         <w:fldChar w:fldCharType="begin"/>
       </w:r>
       <w:r>
-        <w:instrText xml:space="preserve"> PAGEREF _Toc7104 \h </w:instrText>
+        <w:instrText xml:space="preserve"> PAGEREF _Toc26843 \h </w:instrText>
       </w:r>
       <w:r>
         <w:fldChar w:fldCharType="separate"/>
@@ -2316,7 +2314,7 @@
         <w:fldChar w:fldCharType="begin"/>
       </w:r>
       <w:r>
-        <w:instrText xml:space="preserve"> PAGEREF _Toc5452 \h </w:instrText>
+        <w:instrText xml:space="preserve"> PAGEREF _Toc14117 \h </w:instrText>
       </w:r>
       <w:r>
         <w:fldChar w:fldCharType="separate"/>
@@ -2351,7 +2349,7 @@
         <w:fldChar w:fldCharType="begin"/>
       </w:r>
       <w:r>
-        <w:instrText xml:space="preserve"> PAGEREF _Toc27834 \h </w:instrText>
+        <w:instrText xml:space="preserve"> PAGEREF _Toc5014 \h </w:instrText>
       </w:r>
       <w:r>
         <w:fldChar w:fldCharType="separate"/>
@@ -2390,7 +2388,7 @@
         <w:fldChar w:fldCharType="begin"/>
       </w:r>
       <w:r>
-        <w:instrText xml:space="preserve"> PAGEREF _Toc26476 \h </w:instrText>
+        <w:instrText xml:space="preserve"> PAGEREF _Toc22021 \h </w:instrText>
       </w:r>
       <w:r>
         <w:fldChar w:fldCharType="separate"/>
@@ -2436,7 +2434,7 @@
         <w:fldChar w:fldCharType="begin"/>
       </w:r>
       <w:r>
-        <w:instrText xml:space="preserve"> PAGEREF _Toc19669 \h </w:instrText>
+        <w:instrText xml:space="preserve"> PAGEREF _Toc15973 \h </w:instrText>
       </w:r>
       <w:r>
         <w:fldChar w:fldCharType="separate"/>
@@ -2475,7 +2473,7 @@
         <w:fldChar w:fldCharType="begin"/>
       </w:r>
       <w:r>
-        <w:instrText xml:space="preserve"> PAGEREF _Toc21199 \h </w:instrText>
+        <w:instrText xml:space="preserve"> PAGEREF _Toc25160 \h </w:instrText>
       </w:r>
       <w:r>
         <w:fldChar w:fldCharType="separate"/>
@@ -2514,7 +2512,7 @@
         <w:fldChar w:fldCharType="begin"/>
       </w:r>
       <w:r>
-        <w:instrText xml:space="preserve"> PAGEREF _Toc14893 \h </w:instrText>
+        <w:instrText xml:space="preserve"> PAGEREF _Toc1675 \h </w:instrText>
       </w:r>
       <w:r>
         <w:fldChar w:fldCharType="separate"/>
@@ -2553,7 +2551,7 @@
         <w:fldChar w:fldCharType="begin"/>
       </w:r>
       <w:r>
-        <w:instrText xml:space="preserve"> PAGEREF _Toc1116 \h </w:instrText>
+        <w:instrText xml:space="preserve"> PAGEREF _Toc14147 \h </w:instrText>
       </w:r>
       <w:r>
         <w:fldChar w:fldCharType="separate"/>
@@ -2588,7 +2586,7 @@
         <w:fldChar w:fldCharType="begin"/>
       </w:r>
       <w:r>
-        <w:instrText xml:space="preserve"> PAGEREF _Toc8296 \h </w:instrText>
+        <w:instrText xml:space="preserve"> PAGEREF _Toc26312 \h </w:instrText>
       </w:r>
       <w:r>
         <w:fldChar w:fldCharType="separate"/>
@@ -2623,7 +2621,7 @@
         <w:fldChar w:fldCharType="begin"/>
       </w:r>
       <w:r>
-        <w:instrText xml:space="preserve"> PAGEREF _Toc10797 \h </w:instrText>
+        <w:instrText xml:space="preserve"> PAGEREF _Toc1182 \h </w:instrText>
       </w:r>
       <w:r>
         <w:fldChar w:fldCharType="separate"/>
@@ -2658,7 +2656,7 @@
         <w:fldChar w:fldCharType="begin"/>
       </w:r>
       <w:r>
-        <w:instrText xml:space="preserve"> PAGEREF _Toc18963 \h </w:instrText>
+        <w:instrText xml:space="preserve"> PAGEREF _Toc4503 \h </w:instrText>
       </w:r>
       <w:r>
         <w:fldChar w:fldCharType="separate"/>
@@ -2689,11 +2687,13 @@
       <w:r>
         <w:tab/>
       </w:r>
+      <w:bookmarkStart w:id="102" w:name="_GoBack"/>
+      <w:bookmarkEnd w:id="102"/>
       <w:r>
         <w:fldChar w:fldCharType="begin"/>
       </w:r>
       <w:r>
-        <w:instrText xml:space="preserve"> PAGEREF _Toc28144 \h </w:instrText>
+        <w:instrText xml:space="preserve"> PAGEREF _Toc13358 \h </w:instrText>
       </w:r>
       <w:r>
         <w:fldChar w:fldCharType="separate"/>
@@ -2728,7 +2728,7 @@
         <w:fldChar w:fldCharType="begin"/>
       </w:r>
       <w:r>
-        <w:instrText xml:space="preserve"> PAGEREF _Toc1559 \h </w:instrText>
+        <w:instrText xml:space="preserve"> PAGEREF _Toc14615 \h </w:instrText>
       </w:r>
       <w:r>
         <w:fldChar w:fldCharType="separate"/>
@@ -2763,7 +2763,7 @@
         <w:fldChar w:fldCharType="begin"/>
       </w:r>
       <w:r>
-        <w:instrText xml:space="preserve"> PAGEREF _Toc18204 \h </w:instrText>
+        <w:instrText xml:space="preserve"> PAGEREF _Toc18626 \h </w:instrText>
       </w:r>
       <w:r>
         <w:fldChar w:fldCharType="separate"/>
@@ -2798,7 +2798,7 @@
         <w:fldChar w:fldCharType="begin"/>
       </w:r>
       <w:r>
-        <w:instrText xml:space="preserve"> PAGEREF _Toc27029 \h </w:instrText>
+        <w:instrText xml:space="preserve"> PAGEREF _Toc20802 \h </w:instrText>
       </w:r>
       <w:r>
         <w:fldChar w:fldCharType="separate"/>
@@ -2833,7 +2833,7 @@
         <w:fldChar w:fldCharType="begin"/>
       </w:r>
       <w:r>
-        <w:instrText xml:space="preserve"> PAGEREF _Toc3008 \h </w:instrText>
+        <w:instrText xml:space="preserve"> PAGEREF _Toc6446 \h </w:instrText>
       </w:r>
       <w:r>
         <w:fldChar w:fldCharType="separate"/>
@@ -2868,7 +2868,7 @@
         <w:fldChar w:fldCharType="begin"/>
       </w:r>
       <w:r>
-        <w:instrText xml:space="preserve"> PAGEREF _Toc6638 \h </w:instrText>
+        <w:instrText xml:space="preserve"> PAGEREF _Toc17748 \h </w:instrText>
       </w:r>
       <w:r>
         <w:fldChar w:fldCharType="separate"/>
@@ -2936,7 +2936,7 @@
         <w:ind w:left="720" w:hanging="720"/>
       </w:pPr>
       <w:bookmarkStart w:id="0" w:name="_Toc498919232"/>
-      <w:bookmarkStart w:id="1" w:name="_Toc25504"/>
+      <w:bookmarkStart w:id="1" w:name="_Toc29375"/>
       <w:r>
         <w:rPr>
           <w:rFonts w:hint="eastAsia"/>
@@ -2956,7 +2956,7 @@
         <w:ind w:left="720" w:hanging="720"/>
       </w:pPr>
       <w:bookmarkStart w:id="2" w:name="_Toc498919233"/>
-      <w:bookmarkStart w:id="3" w:name="_Toc10475"/>
+      <w:bookmarkStart w:id="3" w:name="_Toc29227"/>
       <w:r>
         <w:rPr>
           <w:rFonts w:hint="eastAsia"/>
@@ -3014,7 +3014,7 @@
         <w:ind w:left="720" w:hanging="720"/>
       </w:pPr>
       <w:bookmarkStart w:id="4" w:name="_Toc498919234"/>
-      <w:bookmarkStart w:id="5" w:name="_Toc32004"/>
+      <w:bookmarkStart w:id="5" w:name="_Toc16978"/>
       <w:r>
         <w:rPr>
           <w:rFonts w:hint="eastAsia"/>
@@ -3070,7 +3070,7 @@
         <w:ind w:left="720" w:hanging="720"/>
       </w:pPr>
       <w:bookmarkStart w:id="6" w:name="_Toc498919235"/>
-      <w:bookmarkStart w:id="7" w:name="_Toc11899"/>
+      <w:bookmarkStart w:id="7" w:name="_Toc27849"/>
       <w:r>
         <w:rPr>
           <w:rFonts w:hint="eastAsia"/>
@@ -3210,7 +3210,7 @@
         <w:ind w:left="720" w:hanging="720"/>
       </w:pPr>
       <w:bookmarkStart w:id="8" w:name="_Toc498919236"/>
-      <w:bookmarkStart w:id="9" w:name="_Toc964"/>
+      <w:bookmarkStart w:id="9" w:name="_Toc18958"/>
       <w:r>
         <w:rPr>
           <w:rFonts w:hint="eastAsia"/>
@@ -3247,7 +3247,7 @@
         <w:ind w:left="720" w:hanging="720"/>
       </w:pPr>
       <w:bookmarkStart w:id="10" w:name="_Toc498919238"/>
-      <w:bookmarkStart w:id="11" w:name="_Toc11785"/>
+      <w:bookmarkStart w:id="11" w:name="_Toc21488"/>
       <w:r>
         <w:rPr>
           <w:rFonts w:hint="eastAsia"/>
@@ -3267,7 +3267,7 @@
         <w:ind w:left="720" w:hanging="720"/>
       </w:pPr>
       <w:bookmarkStart w:id="12" w:name="_Toc498919239"/>
-      <w:bookmarkStart w:id="13" w:name="_Toc15178"/>
+      <w:bookmarkStart w:id="13" w:name="_Toc27175"/>
       <w:r>
         <w:rPr>
           <w:rFonts w:hint="eastAsia"/>
@@ -3357,7 +3357,7 @@
         <w:ind w:left="720" w:hanging="720"/>
       </w:pPr>
       <w:bookmarkStart w:id="14" w:name="_Toc498919240"/>
-      <w:bookmarkStart w:id="15" w:name="_Toc4102"/>
+      <w:bookmarkStart w:id="15" w:name="_Toc286"/>
       <w:r>
         <w:rPr>
           <w:rFonts w:hint="eastAsia"/>
@@ -3634,7 +3634,7 @@
         <w:ind w:left="720" w:hanging="720"/>
       </w:pPr>
       <w:bookmarkStart w:id="16" w:name="_Toc498919241"/>
-      <w:bookmarkStart w:id="17" w:name="_Toc31304"/>
+      <w:bookmarkStart w:id="17" w:name="_Toc4051"/>
       <w:r>
         <w:rPr>
           <w:rFonts w:hint="eastAsia" w:ascii="Arial" w:hAnsi="Arial"/>
@@ -4059,7 +4059,7 @@
         <w:ind w:left="720" w:hanging="720"/>
       </w:pPr>
       <w:bookmarkStart w:id="18" w:name="_Toc498919242"/>
-      <w:bookmarkStart w:id="19" w:name="_Toc10325"/>
+      <w:bookmarkStart w:id="19" w:name="_Toc1948"/>
       <w:r>
         <w:rPr>
           <w:rFonts w:hint="eastAsia"/>
@@ -4080,7 +4080,7 @@
         <w:ind w:left="720" w:hanging="720"/>
       </w:pPr>
       <w:bookmarkStart w:id="20" w:name="_Toc498919243"/>
-      <w:bookmarkStart w:id="21" w:name="_Toc9505"/>
+      <w:bookmarkStart w:id="21" w:name="_Toc6264"/>
       <w:r>
         <w:rPr>
           <w:rFonts w:hint="eastAsia"/>
@@ -5708,7 +5708,7 @@
         <w:ind w:left="720" w:hanging="720"/>
       </w:pPr>
       <w:bookmarkStart w:id="22" w:name="_Toc498919244"/>
-      <w:bookmarkStart w:id="23" w:name="_Toc29079"/>
+      <w:bookmarkStart w:id="23" w:name="_Toc4462"/>
       <w:r>
         <w:rPr>
           <w:rFonts w:hint="eastAsia"/>
@@ -6373,7 +6373,7 @@
         </w:numPr>
         <w:ind w:left="720" w:hanging="720"/>
       </w:pPr>
-      <w:bookmarkStart w:id="25" w:name="_Toc31894"/>
+      <w:bookmarkStart w:id="25" w:name="_Toc10076"/>
       <w:r>
         <w:rPr>
           <w:rFonts w:hint="eastAsia"/>
@@ -7210,7 +7210,7 @@
         <w:ind w:left="720" w:hanging="720"/>
       </w:pPr>
       <w:bookmarkStart w:id="26" w:name="_Toc498919251"/>
-      <w:bookmarkStart w:id="27" w:name="_Toc8094"/>
+      <w:bookmarkStart w:id="27" w:name="_Toc6351"/>
       <w:r>
         <w:rPr>
           <w:rFonts w:hint="eastAsia"/>
@@ -8617,7 +8617,7 @@
         <w:ind w:left="720" w:hanging="720"/>
       </w:pPr>
       <w:bookmarkStart w:id="28" w:name="_Toc498919252"/>
-      <w:bookmarkStart w:id="29" w:name="_Toc27367"/>
+      <w:bookmarkStart w:id="29" w:name="_Toc18868"/>
       <w:r>
         <w:rPr>
           <w:rFonts w:hint="eastAsia"/>
@@ -8637,7 +8637,7 @@
         <w:ind w:left="720" w:hanging="720"/>
       </w:pPr>
       <w:bookmarkStart w:id="30" w:name="_Toc498919253"/>
-      <w:bookmarkStart w:id="31" w:name="_Toc10910"/>
+      <w:bookmarkStart w:id="31" w:name="_Toc2680"/>
       <w:r>
         <w:t>&lt;</w:t>
       </w:r>
@@ -8662,9 +8662,9 @@
         </w:rPr>
       </w:pPr>
       <w:bookmarkStart w:id="32" w:name="_Toc14540"/>
-      <w:bookmarkStart w:id="33" w:name="_Toc21633"/>
-      <w:bookmarkStart w:id="34" w:name="_Toc14419"/>
-      <w:bookmarkStart w:id="35" w:name="_Toc19015"/>
+      <w:bookmarkStart w:id="33" w:name="_Toc14419"/>
+      <w:bookmarkStart w:id="34" w:name="_Toc19015"/>
+      <w:bookmarkStart w:id="35" w:name="_Toc21633"/>
       <w:r>
         <w:rPr>
           <w:rFonts w:hint="eastAsia"/>
@@ -8687,7 +8687,7 @@
         <w:ind w:left="720" w:hanging="720"/>
       </w:pPr>
       <w:bookmarkStart w:id="36" w:name="_Toc498919254"/>
-      <w:bookmarkStart w:id="37" w:name="_Toc2743"/>
+      <w:bookmarkStart w:id="37" w:name="_Toc25669"/>
       <w:r>
         <w:t>&lt;</w:t>
       </w:r>
@@ -8713,8 +8713,8 @@
       </w:pPr>
       <w:bookmarkStart w:id="38" w:name="_Toc22442"/>
       <w:bookmarkStart w:id="39" w:name="_Toc2478"/>
-      <w:bookmarkStart w:id="40" w:name="_Toc29891"/>
-      <w:bookmarkStart w:id="41" w:name="_Toc29970"/>
+      <w:bookmarkStart w:id="40" w:name="_Toc29970"/>
+      <w:bookmarkStart w:id="41" w:name="_Toc29891"/>
       <w:r>
         <w:rPr>
           <w:rFonts w:hint="eastAsia"/>
@@ -8737,7 +8737,7 @@
         <w:ind w:left="720" w:hanging="720"/>
       </w:pPr>
       <w:bookmarkStart w:id="42" w:name="_Toc498919255"/>
-      <w:bookmarkStart w:id="43" w:name="_Toc16605"/>
+      <w:bookmarkStart w:id="43" w:name="_Toc32583"/>
       <w:r>
         <w:rPr>
           <w:rFonts w:hint="eastAsia"/>
@@ -8757,7 +8757,7 @@
         <w:ind w:left="720" w:hanging="720"/>
       </w:pPr>
       <w:bookmarkStart w:id="44" w:name="_Toc498919256"/>
-      <w:bookmarkStart w:id="45" w:name="_Toc16005"/>
+      <w:bookmarkStart w:id="45" w:name="_Toc32499"/>
       <w:r>
         <w:rPr>
           <w:rFonts w:hint="eastAsia"/>
@@ -8906,7 +8906,7 @@
         <w:ind w:left="720" w:hanging="720"/>
       </w:pPr>
       <w:bookmarkStart w:id="46" w:name="_Toc498919257"/>
-      <w:bookmarkStart w:id="47" w:name="_Toc15089"/>
+      <w:bookmarkStart w:id="47" w:name="_Toc28677"/>
       <w:r>
         <w:rPr>
           <w:rFonts w:hint="eastAsia"/>
@@ -9259,7 +9259,7 @@
         <w:ind w:left="720" w:hanging="720"/>
       </w:pPr>
       <w:bookmarkStart w:id="48" w:name="_Toc498919258"/>
-      <w:bookmarkStart w:id="49" w:name="_Toc9332"/>
+      <w:bookmarkStart w:id="49" w:name="_Toc26105"/>
       <w:r>
         <w:rPr>
           <w:rFonts w:hint="eastAsia"/>
@@ -9440,7 +9440,7 @@
         <w:ind w:left="720" w:hanging="720"/>
       </w:pPr>
       <w:bookmarkStart w:id="50" w:name="_Toc498919261"/>
-      <w:bookmarkStart w:id="51" w:name="_Toc20166"/>
+      <w:bookmarkStart w:id="51" w:name="_Toc7252"/>
       <w:r>
         <w:rPr>
           <w:rFonts w:hint="eastAsia"/>
@@ -9455,7 +9455,7 @@
         <w:pStyle w:val="3"/>
         <w:bidi w:val="0"/>
       </w:pPr>
-      <w:bookmarkStart w:id="52" w:name="_Toc20911"/>
+      <w:bookmarkStart w:id="52" w:name="_Toc5525"/>
       <w:r>
         <w:rPr>
           <w:rFonts w:hint="eastAsia"/>
@@ -9470,7 +9470,7 @@
         <w:bidi w:val="0"/>
       </w:pPr>
       <w:bookmarkStart w:id="53" w:name="_Toc498919262"/>
-      <w:bookmarkStart w:id="54" w:name="_Toc24582"/>
+      <w:bookmarkStart w:id="54" w:name="_Toc26121"/>
       <w:r>
         <w:t>&lt;</w:t>
       </w:r>
@@ -9509,7 +9509,7 @@
         <w:pStyle w:val="4"/>
         <w:bidi w:val="0"/>
       </w:pPr>
-      <w:bookmarkStart w:id="55" w:name="_Toc22971"/>
+      <w:bookmarkStart w:id="55" w:name="_Toc19573"/>
       <w:r>
         <w:t>&lt;</w:t>
       </w:r>
@@ -9546,7 +9546,7 @@
         <w:pStyle w:val="4"/>
         <w:bidi w:val="0"/>
       </w:pPr>
-      <w:bookmarkStart w:id="56" w:name="_Toc157"/>
+      <w:bookmarkStart w:id="56" w:name="_Toc11403"/>
       <w:r>
         <w:t>&lt;</w:t>
       </w:r>
@@ -9587,7 +9587,7 @@
           <w:lang w:val="en-US" w:eastAsia="zh-CN"/>
         </w:rPr>
       </w:pPr>
-      <w:bookmarkStart w:id="57" w:name="_Toc2407"/>
+      <w:bookmarkStart w:id="57" w:name="_Toc16934"/>
       <w:r>
         <w:rPr>
           <w:rFonts w:hint="default"/>
@@ -9602,7 +9602,7 @@
         <w:pStyle w:val="4"/>
         <w:bidi w:val="0"/>
       </w:pPr>
-      <w:bookmarkStart w:id="58" w:name="_Toc2662"/>
+      <w:bookmarkStart w:id="58" w:name="_Toc20458"/>
       <w:r>
         <w:t>&lt;</w:t>
       </w:r>
@@ -9639,7 +9639,7 @@
         <w:pStyle w:val="4"/>
         <w:bidi w:val="0"/>
       </w:pPr>
-      <w:bookmarkStart w:id="59" w:name="_Toc14916"/>
+      <w:bookmarkStart w:id="59" w:name="_Toc10831"/>
       <w:r>
         <w:t>&lt;</w:t>
       </w:r>
@@ -9688,7 +9688,7 @@
         <w:pStyle w:val="4"/>
         <w:bidi w:val="0"/>
       </w:pPr>
-      <w:bookmarkStart w:id="60" w:name="_Toc17227"/>
+      <w:bookmarkStart w:id="60" w:name="_Toc447"/>
       <w:r>
         <w:t>&lt;</w:t>
       </w:r>
@@ -9749,7 +9749,7 @@
           <w:lang w:val="en-US" w:eastAsia="zh-CN"/>
         </w:rPr>
       </w:pPr>
-      <w:bookmarkStart w:id="61" w:name="_Toc2755"/>
+      <w:bookmarkStart w:id="61" w:name="_Toc12933"/>
       <w:r>
         <w:rPr>
           <w:rFonts w:hint="default"/>
@@ -9765,7 +9765,7 @@
         <w:bidi w:val="0"/>
       </w:pPr>
       <w:bookmarkStart w:id="62" w:name="_Toc498919263"/>
-      <w:bookmarkStart w:id="63" w:name="_Toc18270"/>
+      <w:bookmarkStart w:id="63" w:name="_Toc31264"/>
       <w:r>
         <w:t>&lt;</w:t>
       </w:r>
@@ -9802,7 +9802,7 @@
         <w:pStyle w:val="4"/>
         <w:bidi w:val="0"/>
       </w:pPr>
-      <w:bookmarkStart w:id="64" w:name="_Toc26739"/>
+      <w:bookmarkStart w:id="64" w:name="_Toc22519"/>
       <w:r>
         <w:t>&lt;</w:t>
       </w:r>
@@ -9856,7 +9856,7 @@
           <w:lang w:val="en-US" w:eastAsia="zh-CN"/>
         </w:rPr>
       </w:pPr>
-      <w:bookmarkStart w:id="65" w:name="_Toc4273"/>
+      <w:bookmarkStart w:id="65" w:name="_Toc6445"/>
       <w:r>
         <w:rPr>
           <w:rFonts w:hint="eastAsia"/>
@@ -9871,7 +9871,7 @@
         <w:pStyle w:val="4"/>
         <w:bidi w:val="0"/>
       </w:pPr>
-      <w:bookmarkStart w:id="66" w:name="_Toc1265"/>
+      <w:bookmarkStart w:id="66" w:name="_Toc6982"/>
       <w:r>
         <w:t>&lt;</w:t>
       </w:r>
@@ -9907,7 +9907,7 @@
         <w:pStyle w:val="4"/>
         <w:bidi w:val="0"/>
       </w:pPr>
-      <w:bookmarkStart w:id="67" w:name="_Toc29432"/>
+      <w:bookmarkStart w:id="67" w:name="_Toc510"/>
       <w:r>
         <w:t>&lt;</w:t>
       </w:r>
@@ -9939,7 +9939,7 @@
         <w:pStyle w:val="4"/>
         <w:bidi w:val="0"/>
       </w:pPr>
-      <w:bookmarkStart w:id="68" w:name="_Toc21377"/>
+      <w:bookmarkStart w:id="68" w:name="_Toc3134"/>
       <w:r>
         <w:t>&lt;</w:t>
       </w:r>
@@ -9980,7 +9980,7 @@
           <w:lang w:val="en-US" w:eastAsia="zh-CN"/>
         </w:rPr>
       </w:pPr>
-      <w:bookmarkStart w:id="69" w:name="_Toc20796"/>
+      <w:bookmarkStart w:id="69" w:name="_Toc25079"/>
       <w:r>
         <w:rPr>
           <w:rFonts w:hint="eastAsia"/>
@@ -9995,7 +9995,7 @@
         <w:pStyle w:val="4"/>
         <w:bidi w:val="0"/>
       </w:pPr>
-      <w:bookmarkStart w:id="70" w:name="_Toc23672"/>
+      <w:bookmarkStart w:id="70" w:name="_Toc13396"/>
       <w:r>
         <w:t>&lt;</w:t>
       </w:r>
@@ -10034,7 +10034,7 @@
         <w:pStyle w:val="4"/>
         <w:bidi w:val="0"/>
       </w:pPr>
-      <w:bookmarkStart w:id="71" w:name="_Toc17962"/>
+      <w:bookmarkStart w:id="71" w:name="_Toc28623"/>
       <w:r>
         <w:t>&lt;</w:t>
       </w:r>
@@ -10098,7 +10098,7 @@
           <w:rFonts w:hint="eastAsia"/>
         </w:rPr>
       </w:pPr>
-      <w:bookmarkStart w:id="72" w:name="_Toc23767"/>
+      <w:bookmarkStart w:id="72" w:name="_Toc24084"/>
       <w:r>
         <w:rPr>
           <w:rFonts w:hint="eastAsia"/>
@@ -10112,7 +10112,7 @@
         <w:pStyle w:val="4"/>
         <w:bidi w:val="0"/>
       </w:pPr>
-      <w:bookmarkStart w:id="73" w:name="_Toc31674"/>
+      <w:bookmarkStart w:id="73" w:name="_Toc18388"/>
       <w:r>
         <w:t>&lt;</w:t>
       </w:r>
@@ -10149,7 +10149,7 @@
         <w:pStyle w:val="4"/>
         <w:bidi w:val="0"/>
       </w:pPr>
-      <w:bookmarkStart w:id="74" w:name="_Toc7104"/>
+      <w:bookmarkStart w:id="74" w:name="_Toc26843"/>
       <w:r>
         <w:t>&lt;</w:t>
       </w:r>
@@ -10197,7 +10197,7 @@
         <w:ind w:left="720" w:hanging="720"/>
       </w:pPr>
       <w:bookmarkStart w:id="75" w:name="_Toc498919264"/>
-      <w:bookmarkStart w:id="76" w:name="_Toc5452"/>
+      <w:bookmarkStart w:id="76" w:name="_Toc14117"/>
       <w:r>
         <w:rPr>
           <w:rFonts w:hint="eastAsia"/>
@@ -10288,7 +10288,7 @@
           <w:rFonts w:hint="eastAsia"/>
           <w:lang w:val="en-US" w:eastAsia="zh-CN"/>
         </w:rPr>
-        <w:t>大模型API依赖</w:t>
+        <w:t>数据库：MySQL</w:t>
       </w:r>
     </w:p>
     <w:p>
@@ -10309,6 +10309,27 @@
           <w:rFonts w:hint="eastAsia"/>
           <w:lang w:val="en-US" w:eastAsia="zh-CN"/>
         </w:rPr>
+        <w:t>大模型API依赖</w:t>
+      </w:r>
+    </w:p>
+    <w:p>
+      <w:pPr>
+        <w:pStyle w:val="14"/>
+        <w:numPr>
+          <w:ilvl w:val="1"/>
+          <w:numId w:val="4"/>
+        </w:numPr>
+        <w:ind w:left="840" w:leftChars="0" w:hanging="420" w:firstLineChars="0"/>
+        <w:rPr>
+          <w:rFonts w:hint="default"/>
+          <w:lang w:val="en-US" w:eastAsia="zh-CN"/>
+        </w:rPr>
+      </w:pPr>
+      <w:r>
+        <w:rPr>
+          <w:rFonts w:hint="eastAsia"/>
+          <w:lang w:val="en-US" w:eastAsia="zh-CN"/>
+        </w:rPr>
         <w:t>部署环境：云端服务器</w:t>
       </w:r>
     </w:p>
@@ -10566,7 +10587,7 @@
         <w:ind w:left="720" w:hanging="720"/>
       </w:pPr>
       <w:bookmarkStart w:id="77" w:name="_Toc498919265"/>
-      <w:bookmarkStart w:id="78" w:name="_Toc27834"/>
+      <w:bookmarkStart w:id="78" w:name="_Toc5014"/>
       <w:r>
         <w:rPr>
           <w:rFonts w:hint="eastAsia"/>
@@ -10585,7 +10606,7 @@
         </w:numPr>
         <w:ind w:left="720" w:hanging="720"/>
       </w:pPr>
-      <w:bookmarkStart w:id="79" w:name="_Toc26476"/>
+      <w:bookmarkStart w:id="79" w:name="_Toc22021"/>
       <w:r>
         <w:t>&lt;</w:t>
       </w:r>
@@ -10674,7 +10695,7 @@
           <w:lang w:val="en-US" w:eastAsia="zh-CN"/>
         </w:rPr>
       </w:pPr>
-      <w:bookmarkStart w:id="80" w:name="_Toc19669"/>
+      <w:bookmarkStart w:id="80" w:name="_Toc15973"/>
       <w:r>
         <w:t>&lt;</w:t>
       </w:r>
@@ -10759,7 +10780,7 @@
         </w:numPr>
         <w:ind w:left="720" w:hanging="720"/>
       </w:pPr>
-      <w:bookmarkStart w:id="81" w:name="_Toc21199"/>
+      <w:bookmarkStart w:id="81" w:name="_Toc25160"/>
       <w:r>
         <w:t>&lt;</w:t>
       </w:r>
@@ -10824,7 +10845,7 @@
         </w:numPr>
         <w:ind w:left="720" w:hanging="720"/>
       </w:pPr>
-      <w:bookmarkStart w:id="82" w:name="_Toc14893"/>
+      <w:bookmarkStart w:id="82" w:name="_Toc1675"/>
       <w:r>
         <w:t>&lt;</w:t>
       </w:r>
@@ -10929,7 +10950,7 @@
         </w:numPr>
         <w:ind w:left="720" w:hanging="720"/>
       </w:pPr>
-      <w:bookmarkStart w:id="83" w:name="_Toc1116"/>
+      <w:bookmarkStart w:id="83" w:name="_Toc14147"/>
       <w:r>
         <w:t>&lt;</w:t>
       </w:r>
@@ -11015,7 +11036,7 @@
         <w:ind w:left="720" w:hanging="720"/>
       </w:pPr>
       <w:bookmarkStart w:id="84" w:name="_Toc498919266"/>
-      <w:bookmarkStart w:id="85" w:name="_Toc8296"/>
+      <w:bookmarkStart w:id="85" w:name="_Toc26312"/>
       <w:r>
         <w:rPr>
           <w:rFonts w:hint="eastAsia"/>
@@ -12498,7 +12519,7 @@
         </w:numPr>
         <w:ind w:left="720" w:hanging="720"/>
       </w:pPr>
-      <w:bookmarkStart w:id="87" w:name="_Toc10797"/>
+      <w:bookmarkStart w:id="87" w:name="_Toc1182"/>
       <w:r>
         <w:rPr>
           <w:rFonts w:hint="eastAsia"/>
@@ -12518,7 +12539,7 @@
         <w:ind w:left="720" w:hanging="720"/>
       </w:pPr>
       <w:bookmarkStart w:id="88" w:name="_Toc498919268"/>
-      <w:bookmarkStart w:id="89" w:name="_Toc18963"/>
+      <w:bookmarkStart w:id="89" w:name="_Toc4503"/>
       <w:r>
         <w:rPr>
           <w:rFonts w:hint="eastAsia"/>
@@ -12781,7 +12802,7 @@
         <w:ind w:left="720" w:hanging="720"/>
       </w:pPr>
       <w:bookmarkStart w:id="90" w:name="_Toc498919269"/>
-      <w:bookmarkStart w:id="91" w:name="_Toc28144"/>
+      <w:bookmarkStart w:id="91" w:name="_Toc13358"/>
       <w:r>
         <w:rPr>
           <w:rFonts w:hint="eastAsia"/>
@@ -12948,7 +12969,7 @@
         <w:ind w:left="720" w:hanging="720"/>
       </w:pPr>
       <w:bookmarkStart w:id="92" w:name="_Toc498919271"/>
-      <w:bookmarkStart w:id="93" w:name="_Toc1559"/>
+      <w:bookmarkStart w:id="93" w:name="_Toc14615"/>
       <w:r>
         <w:rPr>
           <w:rFonts w:hint="eastAsia"/>
@@ -12997,7 +13018,7 @@
           <w:rFonts w:hint="eastAsia"/>
           <w:lang w:val="en-US" w:eastAsia="zh-CN"/>
         </w:rPr>
-        <w:t>Node.js:22+</w:t>
+        <w:t>Node.js:16+</w:t>
       </w:r>
     </w:p>
     <w:p>
@@ -13018,7 +13039,7 @@
           <w:rFonts w:hint="eastAsia"/>
           <w:lang w:val="en-US" w:eastAsia="zh-CN"/>
         </w:rPr>
-        <w:t>Java:23+</w:t>
+        <w:t>Java:17+</w:t>
       </w:r>
     </w:p>
     <w:p>
@@ -13046,6 +13067,48 @@
       <w:pPr>
         <w:pStyle w:val="14"/>
         <w:numPr>
+          <w:ilvl w:val="1"/>
+          <w:numId w:val="11"/>
+        </w:numPr>
+        <w:ind w:left="840" w:leftChars="0" w:hanging="420" w:firstLineChars="0"/>
+        <w:rPr>
+          <w:rFonts w:hint="default"/>
+          <w:lang w:val="en-US" w:eastAsia="zh-CN"/>
+        </w:rPr>
+      </w:pPr>
+      <w:r>
+        <w:rPr>
+          <w:rFonts w:hint="eastAsia"/>
+          <w:lang w:val="en-US" w:eastAsia="zh-CN"/>
+        </w:rPr>
+        <w:t>MySQL:8.0+</w:t>
+      </w:r>
+    </w:p>
+    <w:p>
+      <w:pPr>
+        <w:pStyle w:val="14"/>
+        <w:numPr>
+          <w:ilvl w:val="1"/>
+          <w:numId w:val="11"/>
+        </w:numPr>
+        <w:ind w:left="840" w:leftChars="0" w:hanging="420" w:firstLineChars="0"/>
+        <w:rPr>
+          <w:rFonts w:hint="default"/>
+          <w:lang w:val="en-US" w:eastAsia="zh-CN"/>
+        </w:rPr>
+      </w:pPr>
+      <w:r>
+        <w:rPr>
+          <w:rFonts w:hint="eastAsia"/>
+          <w:lang w:val="en-US" w:eastAsia="zh-CN"/>
+        </w:rPr>
+        <w:t>Maven:3.6+</w:t>
+      </w:r>
+    </w:p>
+    <w:p>
+      <w:pPr>
+        <w:pStyle w:val="14"/>
+        <w:numPr>
           <w:ilvl w:val="0"/>
           <w:numId w:val="0"/>
         </w:numPr>
@@ -13072,7 +13135,7 @@
         <w:ind w:left="720" w:hanging="720"/>
       </w:pPr>
       <w:bookmarkStart w:id="94" w:name="_Toc498919272"/>
-      <w:bookmarkStart w:id="95" w:name="_Toc18204"/>
+      <w:bookmarkStart w:id="95" w:name="_Toc18626"/>
       <w:r>
         <w:rPr>
           <w:rFonts w:hint="eastAsia"/>
@@ -13092,7 +13155,7 @@
         <w:ind w:left="720" w:hanging="720"/>
       </w:pPr>
       <w:bookmarkStart w:id="96" w:name="_Toc498919273"/>
-      <w:bookmarkStart w:id="97" w:name="_Toc27029"/>
+      <w:bookmarkStart w:id="97" w:name="_Toc20802"/>
       <w:r>
         <w:rPr>
           <w:rFonts w:hint="eastAsia"/>
@@ -13224,7 +13287,7 @@
         <w:ind w:left="720" w:hanging="720"/>
       </w:pPr>
       <w:bookmarkStart w:id="98" w:name="_Toc498919274"/>
-      <w:bookmarkStart w:id="99" w:name="_Toc3008"/>
+      <w:bookmarkStart w:id="99" w:name="_Toc6446"/>
       <w:r>
         <w:rPr>
           <w:rFonts w:hint="eastAsia"/>
@@ -13259,7 +13322,7 @@
         <w:ind w:left="720" w:hanging="720"/>
       </w:pPr>
       <w:bookmarkStart w:id="100" w:name="_Toc498919275"/>
-      <w:bookmarkStart w:id="101" w:name="_Toc6638"/>
+      <w:bookmarkStart w:id="101" w:name="_Toc17748"/>
       <w:r>
         <w:rPr>
           <w:rFonts w:hint="eastAsia"/>

</xml_diff>